<commit_message>
Elimine el documento que no esta siendo usado y actualice los indices
</commit_message>
<xml_diff>
--- a/CSOF5204 Arquitectura de Software/0609PrimeraEntregaSAD.docx
+++ b/CSOF5204 Arquitectura de Software/0609PrimeraEntregaSAD.docx
@@ -372,12 +372,6 @@
                 <w:rFonts w:ascii="Calibri" w:hAnsi="Calibri"/>
               </w:rPr>
             </w:pPr>
-            <w:r>
-              <w:rPr>
-                <w:rFonts w:ascii="Calibri" w:hAnsi="Calibri"/>
-              </w:rPr>
-              <w:t>Líder del Grupo</w:t>
-            </w:r>
           </w:p>
         </w:tc>
         <w:tc>
@@ -446,12 +440,6 @@
                 <w:rFonts w:ascii="Calibri" w:hAnsi="Calibri"/>
               </w:rPr>
             </w:pPr>
-            <w:r>
-              <w:rPr>
-                <w:rFonts w:ascii="Calibri" w:hAnsi="Calibri"/>
-              </w:rPr>
-              <w:t>Líder de Planeación</w:t>
-            </w:r>
           </w:p>
         </w:tc>
         <w:tc>
@@ -520,12 +508,6 @@
                 <w:rFonts w:ascii="Calibri" w:hAnsi="Calibri"/>
               </w:rPr>
             </w:pPr>
-            <w:r>
-              <w:rPr>
-                <w:rFonts w:ascii="Calibri" w:hAnsi="Calibri"/>
-              </w:rPr>
-              <w:t>Líder de Soporte</w:t>
-            </w:r>
           </w:p>
         </w:tc>
         <w:tc>
@@ -592,12 +574,6 @@
                 <w:rFonts w:ascii="Calibri" w:hAnsi="Calibri"/>
               </w:rPr>
             </w:pPr>
-            <w:r>
-              <w:rPr>
-                <w:rFonts w:ascii="Calibri" w:hAnsi="Calibri"/>
-              </w:rPr>
-              <w:t>Líder de Calidad</w:t>
-            </w:r>
           </w:p>
         </w:tc>
         <w:tc>
@@ -661,12 +637,6 @@
                 <w:rFonts w:ascii="Calibri" w:hAnsi="Calibri"/>
               </w:rPr>
             </w:pPr>
-            <w:r>
-              <w:rPr>
-                <w:rFonts w:ascii="Calibri" w:hAnsi="Calibri"/>
-              </w:rPr>
-              <w:t>Líder de Desarrollo</w:t>
-            </w:r>
           </w:p>
         </w:tc>
         <w:tc>
@@ -731,12 +701,6 @@
                 <w:rFonts w:ascii="Calibri" w:hAnsi="Calibri"/>
               </w:rPr>
             </w:pPr>
-            <w:r>
-              <w:rPr>
-                <w:rFonts w:ascii="Calibri" w:hAnsi="Calibri"/>
-              </w:rPr>
-              <w:t>Líder de Desarrollo</w:t>
-            </w:r>
           </w:p>
         </w:tc>
         <w:tc>
@@ -1555,6 +1519,7 @@
               <w:tab w:val="left" w:pos="440"/>
               <w:tab w:val="right" w:leader="dot" w:pos="9954"/>
             </w:tabs>
+            <w:spacing w:after="0" w:line="240" w:lineRule="auto"/>
             <w:rPr>
               <w:noProof/>
               <w:lang w:val="es-CO" w:eastAsia="es-CO"/>
@@ -1569,7 +1534,7 @@
           <w:r>
             <w:fldChar w:fldCharType="separate"/>
           </w:r>
-          <w:hyperlink w:anchor="_Toc295152285" w:history="1">
+          <w:hyperlink w:anchor="_Toc295160692" w:history="1">
             <w:r>
               <w:rPr>
                 <w:rStyle w:val="Hipervnculo"/>
@@ -1614,7 +1579,7 @@
                 <w:noProof/>
                 <w:webHidden/>
               </w:rPr>
-              <w:instrText xml:space="preserve"> PAGEREF _Toc295152285 \h </w:instrText>
+              <w:instrText xml:space="preserve"> PAGEREF _Toc295160692 \h </w:instrText>
             </w:r>
             <w:r>
               <w:rPr>
@@ -1634,7 +1599,7 @@
                 <w:noProof/>
                 <w:webHidden/>
               </w:rPr>
-              <w:t>4</w:t>
+              <w:t>3</w:t>
             </w:r>
             <w:r>
               <w:rPr>
@@ -1652,12 +1617,13 @@
               <w:tab w:val="left" w:pos="880"/>
               <w:tab w:val="right" w:leader="dot" w:pos="9954"/>
             </w:tabs>
+            <w:spacing w:after="0" w:line="240" w:lineRule="auto"/>
             <w:rPr>
               <w:noProof/>
               <w:lang w:val="es-CO" w:eastAsia="es-CO"/>
             </w:rPr>
           </w:pPr>
-          <w:hyperlink w:anchor="_Toc295152286" w:history="1">
+          <w:hyperlink w:anchor="_Toc295160693" w:history="1">
             <w:r>
               <w:rPr>
                 <w:rStyle w:val="Hipervnculo"/>
@@ -1702,7 +1668,7 @@
                 <w:noProof/>
                 <w:webHidden/>
               </w:rPr>
-              <w:instrText xml:space="preserve"> PAGEREF _Toc295152286 \h </w:instrText>
+              <w:instrText xml:space="preserve"> PAGEREF _Toc295160693 \h </w:instrText>
             </w:r>
             <w:r>
               <w:rPr>
@@ -1722,7 +1688,7 @@
                 <w:noProof/>
                 <w:webHidden/>
               </w:rPr>
-              <w:t>4</w:t>
+              <w:t>3</w:t>
             </w:r>
             <w:r>
               <w:rPr>
@@ -1740,12 +1706,13 @@
               <w:tab w:val="left" w:pos="880"/>
               <w:tab w:val="right" w:leader="dot" w:pos="9954"/>
             </w:tabs>
+            <w:spacing w:after="0" w:line="240" w:lineRule="auto"/>
             <w:rPr>
               <w:noProof/>
               <w:lang w:val="es-CO" w:eastAsia="es-CO"/>
             </w:rPr>
           </w:pPr>
-          <w:hyperlink w:anchor="_Toc295152287" w:history="1">
+          <w:hyperlink w:anchor="_Toc295160694" w:history="1">
             <w:r>
               <w:rPr>
                 <w:rStyle w:val="Hipervnculo"/>
@@ -1790,7 +1757,7 @@
                 <w:noProof/>
                 <w:webHidden/>
               </w:rPr>
-              <w:instrText xml:space="preserve"> PAGEREF _Toc295152287 \h </w:instrText>
+              <w:instrText xml:space="preserve"> PAGEREF _Toc295160694 \h </w:instrText>
             </w:r>
             <w:r>
               <w:rPr>
@@ -1810,7 +1777,7 @@
                 <w:noProof/>
                 <w:webHidden/>
               </w:rPr>
-              <w:t>4</w:t>
+              <w:t>3</w:t>
             </w:r>
             <w:r>
               <w:rPr>
@@ -1828,12 +1795,13 @@
               <w:tab w:val="left" w:pos="880"/>
               <w:tab w:val="right" w:leader="dot" w:pos="9954"/>
             </w:tabs>
+            <w:spacing w:after="0" w:line="240" w:lineRule="auto"/>
             <w:rPr>
               <w:noProof/>
               <w:lang w:val="es-CO" w:eastAsia="es-CO"/>
             </w:rPr>
           </w:pPr>
-          <w:hyperlink w:anchor="_Toc295152288" w:history="1">
+          <w:hyperlink w:anchor="_Toc295160695" w:history="1">
             <w:r>
               <w:rPr>
                 <w:rStyle w:val="Hipervnculo"/>
@@ -1878,7 +1846,7 @@
                 <w:noProof/>
                 <w:webHidden/>
               </w:rPr>
-              <w:instrText xml:space="preserve"> PAGEREF _Toc295152288 \h </w:instrText>
+              <w:instrText xml:space="preserve"> PAGEREF _Toc295160695 \h </w:instrText>
             </w:r>
             <w:r>
               <w:rPr>
@@ -1898,7 +1866,7 @@
                 <w:noProof/>
                 <w:webHidden/>
               </w:rPr>
-              <w:t>4</w:t>
+              <w:t>3</w:t>
             </w:r>
             <w:r>
               <w:rPr>
@@ -1916,12 +1884,13 @@
               <w:tab w:val="left" w:pos="880"/>
               <w:tab w:val="right" w:leader="dot" w:pos="9954"/>
             </w:tabs>
+            <w:spacing w:after="0" w:line="240" w:lineRule="auto"/>
             <w:rPr>
               <w:noProof/>
               <w:lang w:val="es-CO" w:eastAsia="es-CO"/>
             </w:rPr>
           </w:pPr>
-          <w:hyperlink w:anchor="_Toc295152289" w:history="1">
+          <w:hyperlink w:anchor="_Toc295160696" w:history="1">
             <w:r>
               <w:rPr>
                 <w:rStyle w:val="Hipervnculo"/>
@@ -1966,7 +1935,7 @@
                 <w:noProof/>
                 <w:webHidden/>
               </w:rPr>
-              <w:instrText xml:space="preserve"> PAGEREF _Toc295152289 \h </w:instrText>
+              <w:instrText xml:space="preserve"> PAGEREF _Toc295160696 \h </w:instrText>
             </w:r>
             <w:r>
               <w:rPr>
@@ -1986,7 +1955,7 @@
                 <w:noProof/>
                 <w:webHidden/>
               </w:rPr>
-              <w:t>4</w:t>
+              <w:t>3</w:t>
             </w:r>
             <w:r>
               <w:rPr>
@@ -2004,12 +1973,13 @@
               <w:tab w:val="left" w:pos="440"/>
               <w:tab w:val="right" w:leader="dot" w:pos="9954"/>
             </w:tabs>
+            <w:spacing w:after="0" w:line="240" w:lineRule="auto"/>
             <w:rPr>
               <w:noProof/>
               <w:lang w:val="es-CO" w:eastAsia="es-CO"/>
             </w:rPr>
           </w:pPr>
-          <w:hyperlink w:anchor="_Toc295152290" w:history="1">
+          <w:hyperlink w:anchor="_Toc295160697" w:history="1">
             <w:r>
               <w:rPr>
                 <w:rStyle w:val="Hipervnculo"/>
@@ -2054,7 +2024,7 @@
                 <w:noProof/>
                 <w:webHidden/>
               </w:rPr>
-              <w:instrText xml:space="preserve"> PAGEREF _Toc295152290 \h </w:instrText>
+              <w:instrText xml:space="preserve"> PAGEREF _Toc295160697 \h </w:instrText>
             </w:r>
             <w:r>
               <w:rPr>
@@ -2074,7 +2044,7 @@
                 <w:noProof/>
                 <w:webHidden/>
               </w:rPr>
-              <w:t>6</w:t>
+              <w:t>4</w:t>
             </w:r>
             <w:r>
               <w:rPr>
@@ -2092,12 +2062,13 @@
               <w:tab w:val="left" w:pos="880"/>
               <w:tab w:val="right" w:leader="dot" w:pos="9954"/>
             </w:tabs>
+            <w:spacing w:after="0" w:line="240" w:lineRule="auto"/>
             <w:rPr>
               <w:noProof/>
               <w:lang w:val="es-CO" w:eastAsia="es-CO"/>
             </w:rPr>
           </w:pPr>
-          <w:hyperlink w:anchor="_Toc295152291" w:history="1">
+          <w:hyperlink w:anchor="_Toc295160698" w:history="1">
             <w:r>
               <w:rPr>
                 <w:rStyle w:val="Hipervnculo"/>
@@ -2142,7 +2113,7 @@
                 <w:noProof/>
                 <w:webHidden/>
               </w:rPr>
-              <w:instrText xml:space="preserve"> PAGEREF _Toc295152291 \h </w:instrText>
+              <w:instrText xml:space="preserve"> PAGEREF _Toc295160698 \h </w:instrText>
             </w:r>
             <w:r>
               <w:rPr>
@@ -2162,7 +2133,7 @@
                 <w:noProof/>
                 <w:webHidden/>
               </w:rPr>
-              <w:t>6</w:t>
+              <w:t>4</w:t>
             </w:r>
             <w:r>
               <w:rPr>
@@ -2180,12 +2151,13 @@
               <w:tab w:val="left" w:pos="880"/>
               <w:tab w:val="right" w:leader="dot" w:pos="9954"/>
             </w:tabs>
+            <w:spacing w:after="0" w:line="240" w:lineRule="auto"/>
             <w:rPr>
               <w:noProof/>
               <w:lang w:val="es-CO" w:eastAsia="es-CO"/>
             </w:rPr>
           </w:pPr>
-          <w:hyperlink w:anchor="_Toc295152292" w:history="1">
+          <w:hyperlink w:anchor="_Toc295160699" w:history="1">
             <w:r>
               <w:rPr>
                 <w:rStyle w:val="Hipervnculo"/>
@@ -2230,7 +2202,7 @@
                 <w:noProof/>
                 <w:webHidden/>
               </w:rPr>
-              <w:instrText xml:space="preserve"> PAGEREF _Toc295152292 \h </w:instrText>
+              <w:instrText xml:space="preserve"> PAGEREF _Toc295160699 \h </w:instrText>
             </w:r>
             <w:r>
               <w:rPr>
@@ -2250,7 +2222,7 @@
                 <w:noProof/>
                 <w:webHidden/>
               </w:rPr>
-              <w:t>6</w:t>
+              <w:t>4</w:t>
             </w:r>
             <w:r>
               <w:rPr>
@@ -2268,12 +2240,13 @@
               <w:tab w:val="left" w:pos="880"/>
               <w:tab w:val="right" w:leader="dot" w:pos="9954"/>
             </w:tabs>
+            <w:spacing w:after="0" w:line="240" w:lineRule="auto"/>
             <w:rPr>
               <w:noProof/>
               <w:lang w:val="es-CO" w:eastAsia="es-CO"/>
             </w:rPr>
           </w:pPr>
-          <w:hyperlink w:anchor="_Toc295152293" w:history="1">
+          <w:hyperlink w:anchor="_Toc295160700" w:history="1">
             <w:r>
               <w:rPr>
                 <w:rStyle w:val="Hipervnculo"/>
@@ -2318,7 +2291,7 @@
                 <w:noProof/>
                 <w:webHidden/>
               </w:rPr>
-              <w:instrText xml:space="preserve"> PAGEREF _Toc295152293 \h </w:instrText>
+              <w:instrText xml:space="preserve"> PAGEREF _Toc295160700 \h </w:instrText>
             </w:r>
             <w:r>
               <w:rPr>
@@ -2338,7 +2311,7 @@
                 <w:noProof/>
                 <w:webHidden/>
               </w:rPr>
-              <w:t>6</w:t>
+              <w:t>4</w:t>
             </w:r>
             <w:r>
               <w:rPr>
@@ -2356,12 +2329,13 @@
               <w:tab w:val="left" w:pos="880"/>
               <w:tab w:val="right" w:leader="dot" w:pos="9954"/>
             </w:tabs>
+            <w:spacing w:after="0" w:line="240" w:lineRule="auto"/>
             <w:rPr>
               <w:noProof/>
               <w:lang w:val="es-CO" w:eastAsia="es-CO"/>
             </w:rPr>
           </w:pPr>
-          <w:hyperlink w:anchor="_Toc295152294" w:history="1">
+          <w:hyperlink w:anchor="_Toc295160701" w:history="1">
             <w:r>
               <w:rPr>
                 <w:rStyle w:val="Hipervnculo"/>
@@ -2406,7 +2380,7 @@
                 <w:noProof/>
                 <w:webHidden/>
               </w:rPr>
-              <w:instrText xml:space="preserve"> PAGEREF _Toc295152294 \h </w:instrText>
+              <w:instrText xml:space="preserve"> PAGEREF _Toc295160701 \h </w:instrText>
             </w:r>
             <w:r>
               <w:rPr>
@@ -2426,7 +2400,7 @@
                 <w:noProof/>
                 <w:webHidden/>
               </w:rPr>
-              <w:t>7</w:t>
+              <w:t>5</w:t>
             </w:r>
             <w:r>
               <w:rPr>
@@ -2444,12 +2418,13 @@
               <w:tab w:val="left" w:pos="440"/>
               <w:tab w:val="right" w:leader="dot" w:pos="9954"/>
             </w:tabs>
+            <w:spacing w:after="0" w:line="240" w:lineRule="auto"/>
             <w:rPr>
               <w:noProof/>
               <w:lang w:val="es-CO" w:eastAsia="es-CO"/>
             </w:rPr>
           </w:pPr>
-          <w:hyperlink w:anchor="_Toc295152295" w:history="1">
+          <w:hyperlink w:anchor="_Toc295160702" w:history="1">
             <w:r>
               <w:rPr>
                 <w:rStyle w:val="Hipervnculo"/>
@@ -2494,7 +2469,7 @@
                 <w:noProof/>
                 <w:webHidden/>
               </w:rPr>
-              <w:instrText xml:space="preserve"> PAGEREF _Toc295152295 \h </w:instrText>
+              <w:instrText xml:space="preserve"> PAGEREF _Toc295160702 \h </w:instrText>
             </w:r>
             <w:r>
               <w:rPr>
@@ -2514,7 +2489,7 @@
                 <w:noProof/>
                 <w:webHidden/>
               </w:rPr>
-              <w:t>8</w:t>
+              <w:t>6</w:t>
             </w:r>
             <w:r>
               <w:rPr>
@@ -2532,12 +2507,13 @@
               <w:tab w:val="left" w:pos="880"/>
               <w:tab w:val="right" w:leader="dot" w:pos="9954"/>
             </w:tabs>
+            <w:spacing w:after="0" w:line="240" w:lineRule="auto"/>
             <w:rPr>
               <w:noProof/>
               <w:lang w:val="es-CO" w:eastAsia="es-CO"/>
             </w:rPr>
           </w:pPr>
-          <w:hyperlink w:anchor="_Toc295152296" w:history="1">
+          <w:hyperlink w:anchor="_Toc295160703" w:history="1">
             <w:r>
               <w:rPr>
                 <w:rStyle w:val="Hipervnculo"/>
@@ -2582,7 +2558,7 @@
                 <w:noProof/>
                 <w:webHidden/>
               </w:rPr>
-              <w:instrText xml:space="preserve"> PAGEREF _Toc295152296 \h </w:instrText>
+              <w:instrText xml:space="preserve"> PAGEREF _Toc295160703 \h </w:instrText>
             </w:r>
             <w:r>
               <w:rPr>
@@ -2602,7 +2578,7 @@
                 <w:noProof/>
                 <w:webHidden/>
               </w:rPr>
-              <w:t>8</w:t>
+              <w:t>6</w:t>
             </w:r>
             <w:r>
               <w:rPr>
@@ -2620,12 +2596,13 @@
               <w:tab w:val="left" w:pos="880"/>
               <w:tab w:val="right" w:leader="dot" w:pos="9954"/>
             </w:tabs>
+            <w:spacing w:after="0" w:line="240" w:lineRule="auto"/>
             <w:rPr>
               <w:noProof/>
               <w:lang w:val="es-CO" w:eastAsia="es-CO"/>
             </w:rPr>
           </w:pPr>
-          <w:hyperlink w:anchor="_Toc295152297" w:history="1">
+          <w:hyperlink w:anchor="_Toc295160704" w:history="1">
             <w:r>
               <w:rPr>
                 <w:rStyle w:val="Hipervnculo"/>
@@ -2669,7 +2646,7 @@
                 <w:noProof/>
                 <w:webHidden/>
               </w:rPr>
-              <w:instrText xml:space="preserve"> PAGEREF _Toc295152297 \h </w:instrText>
+              <w:instrText xml:space="preserve"> PAGEREF _Toc295160704 \h </w:instrText>
             </w:r>
             <w:r>
               <w:rPr>
@@ -2689,7 +2666,7 @@
                 <w:noProof/>
                 <w:webHidden/>
               </w:rPr>
-              <w:t>12</w:t>
+              <w:t>7</w:t>
             </w:r>
             <w:r>
               <w:rPr>
@@ -2707,12 +2684,13 @@
               <w:tab w:val="left" w:pos="1320"/>
               <w:tab w:val="right" w:leader="dot" w:pos="9954"/>
             </w:tabs>
+            <w:spacing w:after="0" w:line="240" w:lineRule="auto"/>
             <w:rPr>
               <w:noProof/>
               <w:lang w:val="es-CO" w:eastAsia="es-CO"/>
             </w:rPr>
           </w:pPr>
-          <w:hyperlink w:anchor="_Toc295152298" w:history="1">
+          <w:hyperlink w:anchor="_Toc295160705" w:history="1">
             <w:r>
               <w:rPr>
                 <w:rStyle w:val="Hipervnculo"/>
@@ -2757,7 +2735,7 @@
                 <w:noProof/>
                 <w:webHidden/>
               </w:rPr>
-              <w:instrText xml:space="preserve"> PAGEREF _Toc295152298 \h </w:instrText>
+              <w:instrText xml:space="preserve"> PAGEREF _Toc295160705 \h </w:instrText>
             </w:r>
             <w:r>
               <w:rPr>
@@ -2777,7 +2755,7 @@
                 <w:noProof/>
                 <w:webHidden/>
               </w:rPr>
-              <w:t>12</w:t>
+              <w:t>7</w:t>
             </w:r>
             <w:r>
               <w:rPr>
@@ -2795,12 +2773,13 @@
               <w:tab w:val="left" w:pos="1320"/>
               <w:tab w:val="right" w:leader="dot" w:pos="9954"/>
             </w:tabs>
+            <w:spacing w:after="0" w:line="240" w:lineRule="auto"/>
             <w:rPr>
               <w:noProof/>
               <w:lang w:val="es-CO" w:eastAsia="es-CO"/>
             </w:rPr>
           </w:pPr>
-          <w:hyperlink w:anchor="_Toc295152299" w:history="1">
+          <w:hyperlink w:anchor="_Toc295160706" w:history="1">
             <w:r>
               <w:rPr>
                 <w:rStyle w:val="Hipervnculo"/>
@@ -2845,7 +2824,7 @@
                 <w:noProof/>
                 <w:webHidden/>
               </w:rPr>
-              <w:instrText xml:space="preserve"> PAGEREF _Toc295152299 \h </w:instrText>
+              <w:instrText xml:space="preserve"> PAGEREF _Toc295160706 \h </w:instrText>
             </w:r>
             <w:r>
               <w:rPr>
@@ -2865,7 +2844,7 @@
                 <w:noProof/>
                 <w:webHidden/>
               </w:rPr>
-              <w:t>13</w:t>
+              <w:t>8</w:t>
             </w:r>
             <w:r>
               <w:rPr>
@@ -2883,12 +2862,13 @@
               <w:tab w:val="left" w:pos="880"/>
               <w:tab w:val="right" w:leader="dot" w:pos="9954"/>
             </w:tabs>
+            <w:spacing w:after="0" w:line="240" w:lineRule="auto"/>
             <w:rPr>
               <w:noProof/>
               <w:lang w:val="es-CO" w:eastAsia="es-CO"/>
             </w:rPr>
           </w:pPr>
-          <w:hyperlink w:anchor="_Toc295152300" w:history="1">
+          <w:hyperlink w:anchor="_Toc295160707" w:history="1">
             <w:r>
               <w:rPr>
                 <w:rStyle w:val="Hipervnculo"/>
@@ -2933,7 +2913,7 @@
                 <w:noProof/>
                 <w:webHidden/>
               </w:rPr>
-              <w:instrText xml:space="preserve"> PAGEREF _Toc295152300 \h </w:instrText>
+              <w:instrText xml:space="preserve"> PAGEREF _Toc295160707 \h </w:instrText>
             </w:r>
             <w:r>
               <w:rPr>
@@ -2953,7 +2933,7 @@
                 <w:noProof/>
                 <w:webHidden/>
               </w:rPr>
-              <w:t>14</w:t>
+              <w:t>8</w:t>
             </w:r>
             <w:r>
               <w:rPr>
@@ -2971,12 +2951,13 @@
               <w:tab w:val="left" w:pos="1320"/>
               <w:tab w:val="right" w:leader="dot" w:pos="9954"/>
             </w:tabs>
+            <w:spacing w:after="0" w:line="240" w:lineRule="auto"/>
             <w:rPr>
               <w:noProof/>
               <w:lang w:val="es-CO" w:eastAsia="es-CO"/>
             </w:rPr>
           </w:pPr>
-          <w:hyperlink w:anchor="_Toc295152301" w:history="1">
+          <w:hyperlink w:anchor="_Toc295160708" w:history="1">
             <w:r>
               <w:rPr>
                 <w:rStyle w:val="Hipervnculo"/>
@@ -3021,7 +3002,7 @@
                 <w:noProof/>
                 <w:webHidden/>
               </w:rPr>
-              <w:instrText xml:space="preserve"> PAGEREF _Toc295152301 \h </w:instrText>
+              <w:instrText xml:space="preserve"> PAGEREF _Toc295160708 \h </w:instrText>
             </w:r>
             <w:r>
               <w:rPr>
@@ -3041,7 +3022,7 @@
                 <w:noProof/>
                 <w:webHidden/>
               </w:rPr>
-              <w:t>14</w:t>
+              <w:t>8</w:t>
             </w:r>
             <w:r>
               <w:rPr>
@@ -3059,12 +3040,13 @@
               <w:tab w:val="left" w:pos="1320"/>
               <w:tab w:val="right" w:leader="dot" w:pos="9954"/>
             </w:tabs>
+            <w:spacing w:after="0" w:line="240" w:lineRule="auto"/>
             <w:rPr>
               <w:noProof/>
               <w:lang w:val="es-CO" w:eastAsia="es-CO"/>
             </w:rPr>
           </w:pPr>
-          <w:hyperlink w:anchor="_Toc295152302" w:history="1">
+          <w:hyperlink w:anchor="_Toc295160709" w:history="1">
             <w:r>
               <w:rPr>
                 <w:rStyle w:val="Hipervnculo"/>
@@ -3109,7 +3091,7 @@
                 <w:noProof/>
                 <w:webHidden/>
               </w:rPr>
-              <w:instrText xml:space="preserve"> PAGEREF _Toc295152302 \h </w:instrText>
+              <w:instrText xml:space="preserve"> PAGEREF _Toc295160709 \h </w:instrText>
             </w:r>
             <w:r>
               <w:rPr>
@@ -3129,7 +3111,7 @@
                 <w:noProof/>
                 <w:webHidden/>
               </w:rPr>
-              <w:t>17</w:t>
+              <w:t>12</w:t>
             </w:r>
             <w:r>
               <w:rPr>
@@ -3147,12 +3129,13 @@
               <w:tab w:val="left" w:pos="440"/>
               <w:tab w:val="right" w:leader="dot" w:pos="9954"/>
             </w:tabs>
+            <w:spacing w:after="0" w:line="240" w:lineRule="auto"/>
             <w:rPr>
               <w:noProof/>
               <w:lang w:val="es-CO" w:eastAsia="es-CO"/>
             </w:rPr>
           </w:pPr>
-          <w:hyperlink w:anchor="_Toc295152303" w:history="1">
+          <w:hyperlink w:anchor="_Toc295160710" w:history="1">
             <w:r>
               <w:rPr>
                 <w:rStyle w:val="Hipervnculo"/>
@@ -3176,25 +3159,7 @@
                 <w:smallCaps/>
                 <w:noProof/>
               </w:rPr>
-              <w:t>Contex</w:t>
-            </w:r>
-            <w:r>
-              <w:rPr>
-                <w:rStyle w:val="Hipervnculo"/>
-                <w:b/>
-                <w:smallCaps/>
-                <w:noProof/>
-              </w:rPr>
-              <w:t>t</w:t>
-            </w:r>
-            <w:r>
-              <w:rPr>
-                <w:rStyle w:val="Hipervnculo"/>
-                <w:b/>
-                <w:smallCaps/>
-                <w:noProof/>
-              </w:rPr>
-              <w:t>o</w:t>
+              <w:t>Contexto</w:t>
             </w:r>
             <w:r>
               <w:rPr>
@@ -3215,7 +3180,7 @@
                 <w:noProof/>
                 <w:webHidden/>
               </w:rPr>
-              <w:instrText xml:space="preserve"> PAGEREF _Toc295152303 \h </w:instrText>
+              <w:instrText xml:space="preserve"> PAGEREF _Toc295160710 \h </w:instrText>
             </w:r>
             <w:r>
               <w:rPr>
@@ -3235,7 +3200,7 @@
                 <w:noProof/>
                 <w:webHidden/>
               </w:rPr>
-              <w:t>19</w:t>
+              <w:t>14</w:t>
             </w:r>
             <w:r>
               <w:rPr>
@@ -3253,12 +3218,13 @@
               <w:tab w:val="left" w:pos="880"/>
               <w:tab w:val="right" w:leader="dot" w:pos="9954"/>
             </w:tabs>
+            <w:spacing w:after="0" w:line="240" w:lineRule="auto"/>
             <w:rPr>
               <w:noProof/>
               <w:lang w:val="es-CO" w:eastAsia="es-CO"/>
             </w:rPr>
           </w:pPr>
-          <w:hyperlink w:anchor="_Toc295152304" w:history="1">
+          <w:hyperlink w:anchor="_Toc295160711" w:history="1">
             <w:r>
               <w:rPr>
                 <w:rStyle w:val="Hipervnculo"/>
@@ -3303,7 +3269,7 @@
                 <w:noProof/>
                 <w:webHidden/>
               </w:rPr>
-              <w:instrText xml:space="preserve"> PAGEREF _Toc295152304 \h </w:instrText>
+              <w:instrText xml:space="preserve"> PAGEREF _Toc295160711 \h </w:instrText>
             </w:r>
             <w:r>
               <w:rPr>
@@ -3323,7 +3289,7 @@
                 <w:noProof/>
                 <w:webHidden/>
               </w:rPr>
-              <w:t>19</w:t>
+              <w:t>14</w:t>
             </w:r>
             <w:r>
               <w:rPr>
@@ -3341,12 +3307,13 @@
               <w:tab w:val="left" w:pos="440"/>
               <w:tab w:val="right" w:leader="dot" w:pos="9954"/>
             </w:tabs>
+            <w:spacing w:after="0" w:line="240" w:lineRule="auto"/>
             <w:rPr>
               <w:noProof/>
               <w:lang w:val="es-CO" w:eastAsia="es-CO"/>
             </w:rPr>
           </w:pPr>
-          <w:hyperlink w:anchor="_Toc295152305" w:history="1">
+          <w:hyperlink w:anchor="_Toc295160712" w:history="1">
             <w:r>
               <w:rPr>
                 <w:rStyle w:val="Hipervnculo"/>
@@ -3391,7 +3358,7 @@
                 <w:noProof/>
                 <w:webHidden/>
               </w:rPr>
-              <w:instrText xml:space="preserve"> PAGEREF _Toc295152305 \h </w:instrText>
+              <w:instrText xml:space="preserve"> PAGEREF _Toc295160712 \h </w:instrText>
             </w:r>
             <w:r>
               <w:rPr>
@@ -3411,7 +3378,7 @@
                 <w:noProof/>
                 <w:webHidden/>
               </w:rPr>
-              <w:t>21</w:t>
+              <w:t>17</w:t>
             </w:r>
             <w:r>
               <w:rPr>
@@ -3429,12 +3396,13 @@
               <w:tab w:val="left" w:pos="440"/>
               <w:tab w:val="right" w:leader="dot" w:pos="9954"/>
             </w:tabs>
+            <w:spacing w:after="0" w:line="240" w:lineRule="auto"/>
             <w:rPr>
               <w:noProof/>
               <w:lang w:val="es-CO" w:eastAsia="es-CO"/>
             </w:rPr>
           </w:pPr>
-          <w:hyperlink w:anchor="_Toc295152306" w:history="1">
+          <w:hyperlink w:anchor="_Toc295160713" w:history="1">
             <w:r>
               <w:rPr>
                 <w:rStyle w:val="Hipervnculo"/>
@@ -3458,7 +3426,7 @@
                 <w:smallCaps/>
                 <w:noProof/>
               </w:rPr>
-              <w:t>Bibliografia</w:t>
+              <w:t>Bibliografía</w:t>
             </w:r>
             <w:r>
               <w:rPr>
@@ -3479,7 +3447,7 @@
                 <w:noProof/>
                 <w:webHidden/>
               </w:rPr>
-              <w:instrText xml:space="preserve"> PAGEREF _Toc295152306 \h </w:instrText>
+              <w:instrText xml:space="preserve"> PAGEREF _Toc295160713 \h </w:instrText>
             </w:r>
             <w:r>
               <w:rPr>
@@ -3499,7 +3467,7 @@
                 <w:noProof/>
                 <w:webHidden/>
               </w:rPr>
-              <w:t>22</w:t>
+              <w:t>18</w:t>
             </w:r>
             <w:r>
               <w:rPr>
@@ -3622,6 +3590,7 @@
         </w:tabs>
         <w:rPr>
           <w:rFonts w:asciiTheme="minorHAnsi" w:eastAsiaTheme="minorEastAsia" w:hAnsiTheme="minorHAnsi" w:cstheme="minorBidi"/>
+          <w:b/>
           <w:noProof/>
           <w:color w:val="auto"/>
           <w:sz w:val="22"/>
@@ -3649,16 +3618,20 @@
         </w:rPr>
         <w:fldChar w:fldCharType="separate"/>
       </w:r>
-      <w:hyperlink w:anchor="_Toc295157481" w:history="1">
+      <w:hyperlink w:anchor="_Toc295160714" w:history="1">
         <w:r>
           <w:rPr>
             <w:rStyle w:val="Hipervnculo"/>
+            <w:rFonts w:asciiTheme="minorHAnsi" w:hAnsiTheme="minorHAnsi"/>
+            <w:b/>
             <w:noProof/>
           </w:rPr>
           <w:t>Tabla 1. Listado de Stakeholders</w:t>
         </w:r>
         <w:r>
           <w:rPr>
+            <w:rFonts w:asciiTheme="minorHAnsi" w:hAnsiTheme="minorHAnsi"/>
+            <w:b/>
             <w:noProof/>
             <w:webHidden/>
           </w:rPr>
@@ -3666,6 +3639,8 @@
         </w:r>
         <w:r>
           <w:rPr>
+            <w:rFonts w:asciiTheme="minorHAnsi" w:hAnsiTheme="minorHAnsi"/>
+            <w:b/>
             <w:noProof/>
             <w:webHidden/>
           </w:rPr>
@@ -3673,19 +3648,25 @@
         </w:r>
         <w:r>
           <w:rPr>
+            <w:rFonts w:asciiTheme="minorHAnsi" w:hAnsiTheme="minorHAnsi"/>
+            <w:b/>
             <w:noProof/>
             <w:webHidden/>
           </w:rPr>
-          <w:instrText xml:space="preserve"> PAGEREF _Toc295157481 \h </w:instrText>
+          <w:instrText xml:space="preserve"> PAGEREF _Toc295160714 \h </w:instrText>
         </w:r>
         <w:r>
           <w:rPr>
+            <w:rFonts w:asciiTheme="minorHAnsi" w:hAnsiTheme="minorHAnsi"/>
+            <w:b/>
             <w:noProof/>
             <w:webHidden/>
           </w:rPr>
         </w:r>
         <w:r>
           <w:rPr>
+            <w:rFonts w:asciiTheme="minorHAnsi" w:hAnsiTheme="minorHAnsi"/>
+            <w:b/>
             <w:noProof/>
             <w:webHidden/>
           </w:rPr>
@@ -3693,6 +3674,8 @@
         </w:r>
         <w:r>
           <w:rPr>
+            <w:rFonts w:asciiTheme="minorHAnsi" w:hAnsiTheme="minorHAnsi"/>
+            <w:b/>
             <w:noProof/>
             <w:webHidden/>
           </w:rPr>
@@ -3700,6 +3683,8 @@
         </w:r>
         <w:r>
           <w:rPr>
+            <w:rFonts w:asciiTheme="minorHAnsi" w:hAnsiTheme="minorHAnsi"/>
+            <w:b/>
             <w:noProof/>
             <w:webHidden/>
           </w:rPr>
@@ -3715,22 +3700,27 @@
         </w:tabs>
         <w:rPr>
           <w:rFonts w:asciiTheme="minorHAnsi" w:eastAsiaTheme="minorEastAsia" w:hAnsiTheme="minorHAnsi" w:cstheme="minorBidi"/>
+          <w:b/>
           <w:noProof/>
           <w:color w:val="auto"/>
           <w:sz w:val="22"/>
           <w:szCs w:val="22"/>
         </w:rPr>
       </w:pPr>
-      <w:hyperlink w:anchor="_Toc295157482" w:history="1">
+      <w:hyperlink w:anchor="_Toc295160715" w:history="1">
         <w:r>
           <w:rPr>
             <w:rStyle w:val="Hipervnculo"/>
+            <w:rFonts w:asciiTheme="minorHAnsi" w:hAnsiTheme="minorHAnsi"/>
+            <w:b/>
             <w:noProof/>
           </w:rPr>
           <w:t>Tabla 2. Stakeholders y Expectativas</w:t>
         </w:r>
         <w:r>
           <w:rPr>
+            <w:rFonts w:asciiTheme="minorHAnsi" w:hAnsiTheme="minorHAnsi"/>
+            <w:b/>
             <w:noProof/>
             <w:webHidden/>
           </w:rPr>
@@ -3738,6 +3728,8 @@
         </w:r>
         <w:r>
           <w:rPr>
+            <w:rFonts w:asciiTheme="minorHAnsi" w:hAnsiTheme="minorHAnsi"/>
+            <w:b/>
             <w:noProof/>
             <w:webHidden/>
           </w:rPr>
@@ -3745,19 +3737,25 @@
         </w:r>
         <w:r>
           <w:rPr>
+            <w:rFonts w:asciiTheme="minorHAnsi" w:hAnsiTheme="minorHAnsi"/>
+            <w:b/>
             <w:noProof/>
             <w:webHidden/>
           </w:rPr>
-          <w:instrText xml:space="preserve"> PAGEREF _Toc295157482 \h </w:instrText>
+          <w:instrText xml:space="preserve"> PAGEREF _Toc295160715 \h </w:instrText>
         </w:r>
         <w:r>
           <w:rPr>
+            <w:rFonts w:asciiTheme="minorHAnsi" w:hAnsiTheme="minorHAnsi"/>
+            <w:b/>
             <w:noProof/>
             <w:webHidden/>
           </w:rPr>
         </w:r>
         <w:r>
           <w:rPr>
+            <w:rFonts w:asciiTheme="minorHAnsi" w:hAnsiTheme="minorHAnsi"/>
+            <w:b/>
             <w:noProof/>
             <w:webHidden/>
           </w:rPr>
@@ -3765,6 +3763,8 @@
         </w:r>
         <w:r>
           <w:rPr>
+            <w:rFonts w:asciiTheme="minorHAnsi" w:hAnsiTheme="minorHAnsi"/>
+            <w:b/>
             <w:noProof/>
             <w:webHidden/>
           </w:rPr>
@@ -3772,6 +3772,8 @@
         </w:r>
         <w:r>
           <w:rPr>
+            <w:rFonts w:asciiTheme="minorHAnsi" w:hAnsiTheme="minorHAnsi"/>
+            <w:b/>
             <w:noProof/>
             <w:webHidden/>
           </w:rPr>
@@ -3787,22 +3789,27 @@
         </w:tabs>
         <w:rPr>
           <w:rFonts w:asciiTheme="minorHAnsi" w:eastAsiaTheme="minorEastAsia" w:hAnsiTheme="minorHAnsi" w:cstheme="minorBidi"/>
+          <w:b/>
           <w:noProof/>
           <w:color w:val="auto"/>
           <w:sz w:val="22"/>
           <w:szCs w:val="22"/>
         </w:rPr>
       </w:pPr>
-      <w:hyperlink w:anchor="_Toc295157483" w:history="1">
+      <w:hyperlink w:anchor="_Toc295160716" w:history="1">
         <w:r>
           <w:rPr>
             <w:rStyle w:val="Hipervnculo"/>
+            <w:rFonts w:asciiTheme="minorHAnsi" w:hAnsiTheme="minorHAnsi"/>
+            <w:b/>
             <w:noProof/>
           </w:rPr>
           <w:t>Tabla 3. Motivador de Negocio M1</w:t>
         </w:r>
         <w:r>
           <w:rPr>
+            <w:rFonts w:asciiTheme="minorHAnsi" w:hAnsiTheme="minorHAnsi"/>
+            <w:b/>
             <w:noProof/>
             <w:webHidden/>
           </w:rPr>
@@ -3810,6 +3817,8 @@
         </w:r>
         <w:r>
           <w:rPr>
+            <w:rFonts w:asciiTheme="minorHAnsi" w:hAnsiTheme="minorHAnsi"/>
+            <w:b/>
             <w:noProof/>
             <w:webHidden/>
           </w:rPr>
@@ -3817,19 +3826,25 @@
         </w:r>
         <w:r>
           <w:rPr>
+            <w:rFonts w:asciiTheme="minorHAnsi" w:hAnsiTheme="minorHAnsi"/>
+            <w:b/>
             <w:noProof/>
             <w:webHidden/>
           </w:rPr>
-          <w:instrText xml:space="preserve"> PAGEREF _Toc295157483 \h </w:instrText>
+          <w:instrText xml:space="preserve"> PAGEREF _Toc295160716 \h </w:instrText>
         </w:r>
         <w:r>
           <w:rPr>
+            <w:rFonts w:asciiTheme="minorHAnsi" w:hAnsiTheme="minorHAnsi"/>
+            <w:b/>
             <w:noProof/>
             <w:webHidden/>
           </w:rPr>
         </w:r>
         <w:r>
           <w:rPr>
+            <w:rFonts w:asciiTheme="minorHAnsi" w:hAnsiTheme="minorHAnsi"/>
+            <w:b/>
             <w:noProof/>
             <w:webHidden/>
           </w:rPr>
@@ -3837,6 +3852,8 @@
         </w:r>
         <w:r>
           <w:rPr>
+            <w:rFonts w:asciiTheme="minorHAnsi" w:hAnsiTheme="minorHAnsi"/>
+            <w:b/>
             <w:noProof/>
             <w:webHidden/>
           </w:rPr>
@@ -3844,6 +3861,8 @@
         </w:r>
         <w:r>
           <w:rPr>
+            <w:rFonts w:asciiTheme="minorHAnsi" w:hAnsiTheme="minorHAnsi"/>
+            <w:b/>
             <w:noProof/>
             <w:webHidden/>
           </w:rPr>
@@ -3859,22 +3878,27 @@
         </w:tabs>
         <w:rPr>
           <w:rFonts w:asciiTheme="minorHAnsi" w:eastAsiaTheme="minorEastAsia" w:hAnsiTheme="minorHAnsi" w:cstheme="minorBidi"/>
+          <w:b/>
           <w:noProof/>
           <w:color w:val="auto"/>
           <w:sz w:val="22"/>
           <w:szCs w:val="22"/>
         </w:rPr>
       </w:pPr>
-      <w:hyperlink w:anchor="_Toc295157484" w:history="1">
+      <w:hyperlink w:anchor="_Toc295160717" w:history="1">
         <w:r>
           <w:rPr>
             <w:rStyle w:val="Hipervnculo"/>
+            <w:rFonts w:asciiTheme="minorHAnsi" w:hAnsiTheme="minorHAnsi"/>
+            <w:b/>
             <w:noProof/>
           </w:rPr>
           <w:t>Tabla 4. Motivador de Negocio M2</w:t>
         </w:r>
         <w:r>
           <w:rPr>
+            <w:rFonts w:asciiTheme="minorHAnsi" w:hAnsiTheme="minorHAnsi"/>
+            <w:b/>
             <w:noProof/>
             <w:webHidden/>
           </w:rPr>
@@ -3882,6 +3906,8 @@
         </w:r>
         <w:r>
           <w:rPr>
+            <w:rFonts w:asciiTheme="minorHAnsi" w:hAnsiTheme="minorHAnsi"/>
+            <w:b/>
             <w:noProof/>
             <w:webHidden/>
           </w:rPr>
@@ -3889,19 +3915,25 @@
         </w:r>
         <w:r>
           <w:rPr>
+            <w:rFonts w:asciiTheme="minorHAnsi" w:hAnsiTheme="minorHAnsi"/>
+            <w:b/>
             <w:noProof/>
             <w:webHidden/>
           </w:rPr>
-          <w:instrText xml:space="preserve"> PAGEREF _Toc295157484 \h </w:instrText>
+          <w:instrText xml:space="preserve"> PAGEREF _Toc295160717 \h </w:instrText>
         </w:r>
         <w:r>
           <w:rPr>
+            <w:rFonts w:asciiTheme="minorHAnsi" w:hAnsiTheme="minorHAnsi"/>
+            <w:b/>
             <w:noProof/>
             <w:webHidden/>
           </w:rPr>
         </w:r>
         <w:r>
           <w:rPr>
+            <w:rFonts w:asciiTheme="minorHAnsi" w:hAnsiTheme="minorHAnsi"/>
+            <w:b/>
             <w:noProof/>
             <w:webHidden/>
           </w:rPr>
@@ -3909,6 +3941,8 @@
         </w:r>
         <w:r>
           <w:rPr>
+            <w:rFonts w:asciiTheme="minorHAnsi" w:hAnsiTheme="minorHAnsi"/>
+            <w:b/>
             <w:noProof/>
             <w:webHidden/>
           </w:rPr>
@@ -3916,6 +3950,8 @@
         </w:r>
         <w:r>
           <w:rPr>
+            <w:rFonts w:asciiTheme="minorHAnsi" w:hAnsiTheme="minorHAnsi"/>
+            <w:b/>
             <w:noProof/>
             <w:webHidden/>
           </w:rPr>
@@ -3931,22 +3967,27 @@
         </w:tabs>
         <w:rPr>
           <w:rFonts w:asciiTheme="minorHAnsi" w:eastAsiaTheme="minorEastAsia" w:hAnsiTheme="minorHAnsi" w:cstheme="minorBidi"/>
+          <w:b/>
           <w:noProof/>
           <w:color w:val="auto"/>
           <w:sz w:val="22"/>
           <w:szCs w:val="22"/>
         </w:rPr>
       </w:pPr>
-      <w:hyperlink w:anchor="_Toc295157485" w:history="1">
+      <w:hyperlink w:anchor="_Toc295160718" w:history="1">
         <w:r>
           <w:rPr>
             <w:rStyle w:val="Hipervnculo"/>
+            <w:rFonts w:asciiTheme="minorHAnsi" w:hAnsiTheme="minorHAnsi"/>
+            <w:b/>
             <w:noProof/>
           </w:rPr>
           <w:t>Tabla 5. Motivador de Negocio M3</w:t>
         </w:r>
         <w:r>
           <w:rPr>
+            <w:rFonts w:asciiTheme="minorHAnsi" w:hAnsiTheme="minorHAnsi"/>
+            <w:b/>
             <w:noProof/>
             <w:webHidden/>
           </w:rPr>
@@ -3954,6 +3995,8 @@
         </w:r>
         <w:r>
           <w:rPr>
+            <w:rFonts w:asciiTheme="minorHAnsi" w:hAnsiTheme="minorHAnsi"/>
+            <w:b/>
             <w:noProof/>
             <w:webHidden/>
           </w:rPr>
@@ -3961,19 +4004,25 @@
         </w:r>
         <w:r>
           <w:rPr>
+            <w:rFonts w:asciiTheme="minorHAnsi" w:hAnsiTheme="minorHAnsi"/>
+            <w:b/>
             <w:noProof/>
             <w:webHidden/>
           </w:rPr>
-          <w:instrText xml:space="preserve"> PAGEREF _Toc295157485 \h </w:instrText>
+          <w:instrText xml:space="preserve"> PAGEREF _Toc295160718 \h </w:instrText>
         </w:r>
         <w:r>
           <w:rPr>
+            <w:rFonts w:asciiTheme="minorHAnsi" w:hAnsiTheme="minorHAnsi"/>
+            <w:b/>
             <w:noProof/>
             <w:webHidden/>
           </w:rPr>
         </w:r>
         <w:r>
           <w:rPr>
+            <w:rFonts w:asciiTheme="minorHAnsi" w:hAnsiTheme="minorHAnsi"/>
+            <w:b/>
             <w:noProof/>
             <w:webHidden/>
           </w:rPr>
@@ -3981,6 +4030,8 @@
         </w:r>
         <w:r>
           <w:rPr>
+            <w:rFonts w:asciiTheme="minorHAnsi" w:hAnsiTheme="minorHAnsi"/>
+            <w:b/>
             <w:noProof/>
             <w:webHidden/>
           </w:rPr>
@@ -3988,6 +4039,8 @@
         </w:r>
         <w:r>
           <w:rPr>
+            <w:rFonts w:asciiTheme="minorHAnsi" w:hAnsiTheme="minorHAnsi"/>
+            <w:b/>
             <w:noProof/>
             <w:webHidden/>
           </w:rPr>
@@ -4003,22 +4056,27 @@
         </w:tabs>
         <w:rPr>
           <w:rFonts w:asciiTheme="minorHAnsi" w:eastAsiaTheme="minorEastAsia" w:hAnsiTheme="minorHAnsi" w:cstheme="minorBidi"/>
+          <w:b/>
           <w:noProof/>
           <w:color w:val="auto"/>
           <w:sz w:val="22"/>
           <w:szCs w:val="22"/>
         </w:rPr>
       </w:pPr>
-      <w:hyperlink w:anchor="_Toc295157486" w:history="1">
+      <w:hyperlink w:anchor="_Toc295160719" w:history="1">
         <w:r>
           <w:rPr>
             <w:rStyle w:val="Hipervnculo"/>
+            <w:rFonts w:asciiTheme="minorHAnsi" w:hAnsiTheme="minorHAnsi"/>
+            <w:b/>
             <w:noProof/>
           </w:rPr>
           <w:t>Tabla 6. Restricción Técnica RT01</w:t>
         </w:r>
         <w:r>
           <w:rPr>
+            <w:rFonts w:asciiTheme="minorHAnsi" w:hAnsiTheme="minorHAnsi"/>
+            <w:b/>
             <w:noProof/>
             <w:webHidden/>
           </w:rPr>
@@ -4026,6 +4084,8 @@
         </w:r>
         <w:r>
           <w:rPr>
+            <w:rFonts w:asciiTheme="minorHAnsi" w:hAnsiTheme="minorHAnsi"/>
+            <w:b/>
             <w:noProof/>
             <w:webHidden/>
           </w:rPr>
@@ -4033,19 +4093,25 @@
         </w:r>
         <w:r>
           <w:rPr>
+            <w:rFonts w:asciiTheme="minorHAnsi" w:hAnsiTheme="minorHAnsi"/>
+            <w:b/>
             <w:noProof/>
             <w:webHidden/>
           </w:rPr>
-          <w:instrText xml:space="preserve"> PAGEREF _Toc295157486 \h </w:instrText>
+          <w:instrText xml:space="preserve"> PAGEREF _Toc295160719 \h </w:instrText>
         </w:r>
         <w:r>
           <w:rPr>
+            <w:rFonts w:asciiTheme="minorHAnsi" w:hAnsiTheme="minorHAnsi"/>
+            <w:b/>
             <w:noProof/>
             <w:webHidden/>
           </w:rPr>
         </w:r>
         <w:r>
           <w:rPr>
+            <w:rFonts w:asciiTheme="minorHAnsi" w:hAnsiTheme="minorHAnsi"/>
+            <w:b/>
             <w:noProof/>
             <w:webHidden/>
           </w:rPr>
@@ -4053,6 +4119,8 @@
         </w:r>
         <w:r>
           <w:rPr>
+            <w:rFonts w:asciiTheme="minorHAnsi" w:hAnsiTheme="minorHAnsi"/>
+            <w:b/>
             <w:noProof/>
             <w:webHidden/>
           </w:rPr>
@@ -4060,6 +4128,8 @@
         </w:r>
         <w:r>
           <w:rPr>
+            <w:rFonts w:asciiTheme="minorHAnsi" w:hAnsiTheme="minorHAnsi"/>
+            <w:b/>
             <w:noProof/>
             <w:webHidden/>
           </w:rPr>
@@ -4075,22 +4145,27 @@
         </w:tabs>
         <w:rPr>
           <w:rFonts w:asciiTheme="minorHAnsi" w:eastAsiaTheme="minorEastAsia" w:hAnsiTheme="minorHAnsi" w:cstheme="minorBidi"/>
+          <w:b/>
           <w:noProof/>
           <w:color w:val="auto"/>
           <w:sz w:val="22"/>
           <w:szCs w:val="22"/>
         </w:rPr>
       </w:pPr>
-      <w:hyperlink w:anchor="_Toc295157487" w:history="1">
+      <w:hyperlink w:anchor="_Toc295160720" w:history="1">
         <w:r>
           <w:rPr>
             <w:rStyle w:val="Hipervnculo"/>
+            <w:rFonts w:asciiTheme="minorHAnsi" w:hAnsiTheme="minorHAnsi"/>
+            <w:b/>
             <w:noProof/>
           </w:rPr>
           <w:t>Tabla 7. Restricción Técnica RT02</w:t>
         </w:r>
         <w:r>
           <w:rPr>
+            <w:rFonts w:asciiTheme="minorHAnsi" w:hAnsiTheme="minorHAnsi"/>
+            <w:b/>
             <w:noProof/>
             <w:webHidden/>
           </w:rPr>
@@ -4098,6 +4173,8 @@
         </w:r>
         <w:r>
           <w:rPr>
+            <w:rFonts w:asciiTheme="minorHAnsi" w:hAnsiTheme="minorHAnsi"/>
+            <w:b/>
             <w:noProof/>
             <w:webHidden/>
           </w:rPr>
@@ -4105,19 +4182,25 @@
         </w:r>
         <w:r>
           <w:rPr>
+            <w:rFonts w:asciiTheme="minorHAnsi" w:hAnsiTheme="minorHAnsi"/>
+            <w:b/>
             <w:noProof/>
             <w:webHidden/>
           </w:rPr>
-          <w:instrText xml:space="preserve"> PAGEREF _Toc295157487 \h </w:instrText>
+          <w:instrText xml:space="preserve"> PAGEREF _Toc295160720 \h </w:instrText>
         </w:r>
         <w:r>
           <w:rPr>
+            <w:rFonts w:asciiTheme="minorHAnsi" w:hAnsiTheme="minorHAnsi"/>
+            <w:b/>
             <w:noProof/>
             <w:webHidden/>
           </w:rPr>
         </w:r>
         <w:r>
           <w:rPr>
+            <w:rFonts w:asciiTheme="minorHAnsi" w:hAnsiTheme="minorHAnsi"/>
+            <w:b/>
             <w:noProof/>
             <w:webHidden/>
           </w:rPr>
@@ -4125,6 +4208,8 @@
         </w:r>
         <w:r>
           <w:rPr>
+            <w:rFonts w:asciiTheme="minorHAnsi" w:hAnsiTheme="minorHAnsi"/>
+            <w:b/>
             <w:noProof/>
             <w:webHidden/>
           </w:rPr>
@@ -4132,6 +4217,8 @@
         </w:r>
         <w:r>
           <w:rPr>
+            <w:rFonts w:asciiTheme="minorHAnsi" w:hAnsiTheme="minorHAnsi"/>
+            <w:b/>
             <w:noProof/>
             <w:webHidden/>
           </w:rPr>
@@ -4147,22 +4234,27 @@
         </w:tabs>
         <w:rPr>
           <w:rFonts w:asciiTheme="minorHAnsi" w:eastAsiaTheme="minorEastAsia" w:hAnsiTheme="minorHAnsi" w:cstheme="minorBidi"/>
+          <w:b/>
           <w:noProof/>
           <w:color w:val="auto"/>
           <w:sz w:val="22"/>
           <w:szCs w:val="22"/>
         </w:rPr>
       </w:pPr>
-      <w:hyperlink w:anchor="_Toc295157488" w:history="1">
+      <w:hyperlink w:anchor="_Toc295160721" w:history="1">
         <w:r>
           <w:rPr>
             <w:rStyle w:val="Hipervnculo"/>
+            <w:rFonts w:asciiTheme="minorHAnsi" w:hAnsiTheme="minorHAnsi"/>
+            <w:b/>
             <w:noProof/>
           </w:rPr>
           <w:t>Tabla 8. Restricción Técnica RT03</w:t>
         </w:r>
         <w:r>
           <w:rPr>
+            <w:rFonts w:asciiTheme="minorHAnsi" w:hAnsiTheme="minorHAnsi"/>
+            <w:b/>
             <w:noProof/>
             <w:webHidden/>
           </w:rPr>
@@ -4170,6 +4262,8 @@
         </w:r>
         <w:r>
           <w:rPr>
+            <w:rFonts w:asciiTheme="minorHAnsi" w:hAnsiTheme="minorHAnsi"/>
+            <w:b/>
             <w:noProof/>
             <w:webHidden/>
           </w:rPr>
@@ -4177,19 +4271,25 @@
         </w:r>
         <w:r>
           <w:rPr>
+            <w:rFonts w:asciiTheme="minorHAnsi" w:hAnsiTheme="minorHAnsi"/>
+            <w:b/>
             <w:noProof/>
             <w:webHidden/>
           </w:rPr>
-          <w:instrText xml:space="preserve"> PAGEREF _Toc295157488 \h </w:instrText>
+          <w:instrText xml:space="preserve"> PAGEREF _Toc295160721 \h </w:instrText>
         </w:r>
         <w:r>
           <w:rPr>
+            <w:rFonts w:asciiTheme="minorHAnsi" w:hAnsiTheme="minorHAnsi"/>
+            <w:b/>
             <w:noProof/>
             <w:webHidden/>
           </w:rPr>
         </w:r>
         <w:r>
           <w:rPr>
+            <w:rFonts w:asciiTheme="minorHAnsi" w:hAnsiTheme="minorHAnsi"/>
+            <w:b/>
             <w:noProof/>
             <w:webHidden/>
           </w:rPr>
@@ -4197,6 +4297,8 @@
         </w:r>
         <w:r>
           <w:rPr>
+            <w:rFonts w:asciiTheme="minorHAnsi" w:hAnsiTheme="minorHAnsi"/>
+            <w:b/>
             <w:noProof/>
             <w:webHidden/>
           </w:rPr>
@@ -4204,6 +4306,8 @@
         </w:r>
         <w:r>
           <w:rPr>
+            <w:rFonts w:asciiTheme="minorHAnsi" w:hAnsiTheme="minorHAnsi"/>
+            <w:b/>
             <w:noProof/>
             <w:webHidden/>
           </w:rPr>
@@ -4219,22 +4323,27 @@
         </w:tabs>
         <w:rPr>
           <w:rFonts w:asciiTheme="minorHAnsi" w:eastAsiaTheme="minorEastAsia" w:hAnsiTheme="minorHAnsi" w:cstheme="minorBidi"/>
+          <w:b/>
           <w:noProof/>
           <w:color w:val="auto"/>
           <w:sz w:val="22"/>
           <w:szCs w:val="22"/>
         </w:rPr>
       </w:pPr>
-      <w:hyperlink w:anchor="_Toc295157489" w:history="1">
+      <w:hyperlink w:anchor="_Toc295160722" w:history="1">
         <w:r>
           <w:rPr>
             <w:rStyle w:val="Hipervnculo"/>
+            <w:rFonts w:asciiTheme="minorHAnsi" w:hAnsiTheme="minorHAnsi"/>
+            <w:b/>
             <w:noProof/>
           </w:rPr>
           <w:t>Tabla 9. Restricción de Negocio RN01</w:t>
         </w:r>
         <w:r>
           <w:rPr>
+            <w:rFonts w:asciiTheme="minorHAnsi" w:hAnsiTheme="minorHAnsi"/>
+            <w:b/>
             <w:noProof/>
             <w:webHidden/>
           </w:rPr>
@@ -4242,6 +4351,8 @@
         </w:r>
         <w:r>
           <w:rPr>
+            <w:rFonts w:asciiTheme="minorHAnsi" w:hAnsiTheme="minorHAnsi"/>
+            <w:b/>
             <w:noProof/>
             <w:webHidden/>
           </w:rPr>
@@ -4249,19 +4360,25 @@
         </w:r>
         <w:r>
           <w:rPr>
+            <w:rFonts w:asciiTheme="minorHAnsi" w:hAnsiTheme="minorHAnsi"/>
+            <w:b/>
             <w:noProof/>
             <w:webHidden/>
           </w:rPr>
-          <w:instrText xml:space="preserve"> PAGEREF _Toc295157489 \h </w:instrText>
+          <w:instrText xml:space="preserve"> PAGEREF _Toc295160722 \h </w:instrText>
         </w:r>
         <w:r>
           <w:rPr>
+            <w:rFonts w:asciiTheme="minorHAnsi" w:hAnsiTheme="minorHAnsi"/>
+            <w:b/>
             <w:noProof/>
             <w:webHidden/>
           </w:rPr>
         </w:r>
         <w:r>
           <w:rPr>
+            <w:rFonts w:asciiTheme="minorHAnsi" w:hAnsiTheme="minorHAnsi"/>
+            <w:b/>
             <w:noProof/>
             <w:webHidden/>
           </w:rPr>
@@ -4269,6 +4386,8 @@
         </w:r>
         <w:r>
           <w:rPr>
+            <w:rFonts w:asciiTheme="minorHAnsi" w:hAnsiTheme="minorHAnsi"/>
+            <w:b/>
             <w:noProof/>
             <w:webHidden/>
           </w:rPr>
@@ -4276,6 +4395,8 @@
         </w:r>
         <w:r>
           <w:rPr>
+            <w:rFonts w:asciiTheme="minorHAnsi" w:hAnsiTheme="minorHAnsi"/>
+            <w:b/>
             <w:noProof/>
             <w:webHidden/>
           </w:rPr>
@@ -4291,22 +4412,27 @@
         </w:tabs>
         <w:rPr>
           <w:rFonts w:asciiTheme="minorHAnsi" w:eastAsiaTheme="minorEastAsia" w:hAnsiTheme="minorHAnsi" w:cstheme="minorBidi"/>
+          <w:b/>
           <w:noProof/>
           <w:color w:val="auto"/>
           <w:sz w:val="22"/>
           <w:szCs w:val="22"/>
         </w:rPr>
       </w:pPr>
-      <w:hyperlink w:anchor="_Toc295157490" w:history="1">
+      <w:hyperlink w:anchor="_Toc295160723" w:history="1">
         <w:r>
           <w:rPr>
             <w:rStyle w:val="Hipervnculo"/>
+            <w:rFonts w:asciiTheme="minorHAnsi" w:hAnsiTheme="minorHAnsi"/>
+            <w:b/>
             <w:noProof/>
           </w:rPr>
           <w:t>Tabla 10. Restricción de Negocio RN02</w:t>
         </w:r>
         <w:r>
           <w:rPr>
+            <w:rFonts w:asciiTheme="minorHAnsi" w:hAnsiTheme="minorHAnsi"/>
+            <w:b/>
             <w:noProof/>
             <w:webHidden/>
           </w:rPr>
@@ -4314,6 +4440,8 @@
         </w:r>
         <w:r>
           <w:rPr>
+            <w:rFonts w:asciiTheme="minorHAnsi" w:hAnsiTheme="minorHAnsi"/>
+            <w:b/>
             <w:noProof/>
             <w:webHidden/>
           </w:rPr>
@@ -4321,19 +4449,25 @@
         </w:r>
         <w:r>
           <w:rPr>
+            <w:rFonts w:asciiTheme="minorHAnsi" w:hAnsiTheme="minorHAnsi"/>
+            <w:b/>
             <w:noProof/>
             <w:webHidden/>
           </w:rPr>
-          <w:instrText xml:space="preserve"> PAGEREF _Toc295157490 \h </w:instrText>
+          <w:instrText xml:space="preserve"> PAGEREF _Toc295160723 \h </w:instrText>
         </w:r>
         <w:r>
           <w:rPr>
+            <w:rFonts w:asciiTheme="minorHAnsi" w:hAnsiTheme="minorHAnsi"/>
+            <w:b/>
             <w:noProof/>
             <w:webHidden/>
           </w:rPr>
         </w:r>
         <w:r>
           <w:rPr>
+            <w:rFonts w:asciiTheme="minorHAnsi" w:hAnsiTheme="minorHAnsi"/>
+            <w:b/>
             <w:noProof/>
             <w:webHidden/>
           </w:rPr>
@@ -4341,6 +4475,8 @@
         </w:r>
         <w:r>
           <w:rPr>
+            <w:rFonts w:asciiTheme="minorHAnsi" w:hAnsiTheme="minorHAnsi"/>
+            <w:b/>
             <w:noProof/>
             <w:webHidden/>
           </w:rPr>
@@ -4348,6 +4484,8 @@
         </w:r>
         <w:r>
           <w:rPr>
+            <w:rFonts w:asciiTheme="minorHAnsi" w:hAnsiTheme="minorHAnsi"/>
+            <w:b/>
             <w:noProof/>
             <w:webHidden/>
           </w:rPr>
@@ -4363,22 +4501,27 @@
         </w:tabs>
         <w:rPr>
           <w:rFonts w:asciiTheme="minorHAnsi" w:eastAsiaTheme="minorEastAsia" w:hAnsiTheme="minorHAnsi" w:cstheme="minorBidi"/>
+          <w:b/>
           <w:noProof/>
           <w:color w:val="auto"/>
           <w:sz w:val="22"/>
           <w:szCs w:val="22"/>
         </w:rPr>
       </w:pPr>
-      <w:hyperlink w:anchor="_Toc295157491" w:history="1">
+      <w:hyperlink w:anchor="_Toc295160724" w:history="1">
         <w:r>
           <w:rPr>
             <w:rStyle w:val="Hipervnculo"/>
+            <w:rFonts w:asciiTheme="minorHAnsi" w:hAnsiTheme="minorHAnsi"/>
+            <w:b/>
             <w:noProof/>
           </w:rPr>
           <w:t>Tabla 11. Escenario de Calidad EC01</w:t>
         </w:r>
         <w:r>
           <w:rPr>
+            <w:rFonts w:asciiTheme="minorHAnsi" w:hAnsiTheme="minorHAnsi"/>
+            <w:b/>
             <w:noProof/>
             <w:webHidden/>
           </w:rPr>
@@ -4386,6 +4529,8 @@
         </w:r>
         <w:r>
           <w:rPr>
+            <w:rFonts w:asciiTheme="minorHAnsi" w:hAnsiTheme="minorHAnsi"/>
+            <w:b/>
             <w:noProof/>
             <w:webHidden/>
           </w:rPr>
@@ -4393,19 +4538,25 @@
         </w:r>
         <w:r>
           <w:rPr>
+            <w:rFonts w:asciiTheme="minorHAnsi" w:hAnsiTheme="minorHAnsi"/>
+            <w:b/>
             <w:noProof/>
             <w:webHidden/>
           </w:rPr>
-          <w:instrText xml:space="preserve"> PAGEREF _Toc295157491 \h </w:instrText>
+          <w:instrText xml:space="preserve"> PAGEREF _Toc295160724 \h </w:instrText>
         </w:r>
         <w:r>
           <w:rPr>
+            <w:rFonts w:asciiTheme="minorHAnsi" w:hAnsiTheme="minorHAnsi"/>
+            <w:b/>
             <w:noProof/>
             <w:webHidden/>
           </w:rPr>
         </w:r>
         <w:r>
           <w:rPr>
+            <w:rFonts w:asciiTheme="minorHAnsi" w:hAnsiTheme="minorHAnsi"/>
+            <w:b/>
             <w:noProof/>
             <w:webHidden/>
           </w:rPr>
@@ -4413,6 +4564,8 @@
         </w:r>
         <w:r>
           <w:rPr>
+            <w:rFonts w:asciiTheme="minorHAnsi" w:hAnsiTheme="minorHAnsi"/>
+            <w:b/>
             <w:noProof/>
             <w:webHidden/>
           </w:rPr>
@@ -4420,6 +4573,8 @@
         </w:r>
         <w:r>
           <w:rPr>
+            <w:rFonts w:asciiTheme="minorHAnsi" w:hAnsiTheme="minorHAnsi"/>
+            <w:b/>
             <w:noProof/>
             <w:webHidden/>
           </w:rPr>
@@ -4435,22 +4590,27 @@
         </w:tabs>
         <w:rPr>
           <w:rFonts w:asciiTheme="minorHAnsi" w:eastAsiaTheme="minorEastAsia" w:hAnsiTheme="minorHAnsi" w:cstheme="minorBidi"/>
+          <w:b/>
           <w:noProof/>
           <w:color w:val="auto"/>
           <w:sz w:val="22"/>
           <w:szCs w:val="22"/>
         </w:rPr>
       </w:pPr>
-      <w:hyperlink w:anchor="_Toc295157492" w:history="1">
+      <w:hyperlink w:anchor="_Toc295160725" w:history="1">
         <w:r>
           <w:rPr>
             <w:rStyle w:val="Hipervnculo"/>
+            <w:rFonts w:asciiTheme="minorHAnsi" w:hAnsiTheme="minorHAnsi"/>
+            <w:b/>
             <w:noProof/>
           </w:rPr>
           <w:t>Tabla 12. Escenario de Calidad EC02</w:t>
         </w:r>
         <w:r>
           <w:rPr>
+            <w:rFonts w:asciiTheme="minorHAnsi" w:hAnsiTheme="minorHAnsi"/>
+            <w:b/>
             <w:noProof/>
             <w:webHidden/>
           </w:rPr>
@@ -4458,6 +4618,8 @@
         </w:r>
         <w:r>
           <w:rPr>
+            <w:rFonts w:asciiTheme="minorHAnsi" w:hAnsiTheme="minorHAnsi"/>
+            <w:b/>
             <w:noProof/>
             <w:webHidden/>
           </w:rPr>
@@ -4465,19 +4627,25 @@
         </w:r>
         <w:r>
           <w:rPr>
+            <w:rFonts w:asciiTheme="minorHAnsi" w:hAnsiTheme="minorHAnsi"/>
+            <w:b/>
             <w:noProof/>
             <w:webHidden/>
           </w:rPr>
-          <w:instrText xml:space="preserve"> PAGEREF _Toc295157492 \h </w:instrText>
+          <w:instrText xml:space="preserve"> PAGEREF _Toc295160725 \h </w:instrText>
         </w:r>
         <w:r>
           <w:rPr>
+            <w:rFonts w:asciiTheme="minorHAnsi" w:hAnsiTheme="minorHAnsi"/>
+            <w:b/>
             <w:noProof/>
             <w:webHidden/>
           </w:rPr>
         </w:r>
         <w:r>
           <w:rPr>
+            <w:rFonts w:asciiTheme="minorHAnsi" w:hAnsiTheme="minorHAnsi"/>
+            <w:b/>
             <w:noProof/>
             <w:webHidden/>
           </w:rPr>
@@ -4485,6 +4653,8 @@
         </w:r>
         <w:r>
           <w:rPr>
+            <w:rFonts w:asciiTheme="minorHAnsi" w:hAnsiTheme="minorHAnsi"/>
+            <w:b/>
             <w:noProof/>
             <w:webHidden/>
           </w:rPr>
@@ -4492,6 +4662,8 @@
         </w:r>
         <w:r>
           <w:rPr>
+            <w:rFonts w:asciiTheme="minorHAnsi" w:hAnsiTheme="minorHAnsi"/>
+            <w:b/>
             <w:noProof/>
             <w:webHidden/>
           </w:rPr>
@@ -4507,22 +4679,27 @@
         </w:tabs>
         <w:rPr>
           <w:rFonts w:asciiTheme="minorHAnsi" w:eastAsiaTheme="minorEastAsia" w:hAnsiTheme="minorHAnsi" w:cstheme="minorBidi"/>
+          <w:b/>
           <w:noProof/>
           <w:color w:val="auto"/>
           <w:sz w:val="22"/>
           <w:szCs w:val="22"/>
         </w:rPr>
       </w:pPr>
-      <w:hyperlink w:anchor="_Toc295157493" w:history="1">
+      <w:hyperlink w:anchor="_Toc295160726" w:history="1">
         <w:r>
           <w:rPr>
             <w:rStyle w:val="Hipervnculo"/>
+            <w:rFonts w:asciiTheme="minorHAnsi" w:hAnsiTheme="minorHAnsi"/>
+            <w:b/>
             <w:noProof/>
           </w:rPr>
-          <w:t>Tabla 12. Escenario de Calidad EC03</w:t>
+          <w:t>Tabla 13. Escenario de Calidad EC03</w:t>
         </w:r>
         <w:r>
           <w:rPr>
+            <w:rFonts w:asciiTheme="minorHAnsi" w:hAnsiTheme="minorHAnsi"/>
+            <w:b/>
             <w:noProof/>
             <w:webHidden/>
           </w:rPr>
@@ -4530,6 +4707,8 @@
         </w:r>
         <w:r>
           <w:rPr>
+            <w:rFonts w:asciiTheme="minorHAnsi" w:hAnsiTheme="minorHAnsi"/>
+            <w:b/>
             <w:noProof/>
             <w:webHidden/>
           </w:rPr>
@@ -4537,19 +4716,25 @@
         </w:r>
         <w:r>
           <w:rPr>
+            <w:rFonts w:asciiTheme="minorHAnsi" w:hAnsiTheme="minorHAnsi"/>
+            <w:b/>
             <w:noProof/>
             <w:webHidden/>
           </w:rPr>
-          <w:instrText xml:space="preserve"> PAGEREF _Toc295157493 \h </w:instrText>
+          <w:instrText xml:space="preserve"> PAGEREF _Toc295160726 \h </w:instrText>
         </w:r>
         <w:r>
           <w:rPr>
+            <w:rFonts w:asciiTheme="minorHAnsi" w:hAnsiTheme="minorHAnsi"/>
+            <w:b/>
             <w:noProof/>
             <w:webHidden/>
           </w:rPr>
         </w:r>
         <w:r>
           <w:rPr>
+            <w:rFonts w:asciiTheme="minorHAnsi" w:hAnsiTheme="minorHAnsi"/>
+            <w:b/>
             <w:noProof/>
             <w:webHidden/>
           </w:rPr>
@@ -4557,6 +4742,8 @@
         </w:r>
         <w:r>
           <w:rPr>
+            <w:rFonts w:asciiTheme="minorHAnsi" w:hAnsiTheme="minorHAnsi"/>
+            <w:b/>
             <w:noProof/>
             <w:webHidden/>
           </w:rPr>
@@ -4564,6 +4751,8 @@
         </w:r>
         <w:r>
           <w:rPr>
+            <w:rFonts w:asciiTheme="minorHAnsi" w:hAnsiTheme="minorHAnsi"/>
+            <w:b/>
             <w:noProof/>
             <w:webHidden/>
           </w:rPr>
@@ -4573,13 +4762,1082 @@
     </w:p>
     <w:p>
       <w:pPr>
-        <w:rPr>
-          <w:rFonts w:asciiTheme="minorHAnsi" w:hAnsiTheme="minorHAnsi"/>
-          <w:sz w:val="22"/>
-        </w:rPr>
-      </w:pPr>
-      <w:r>
-        <w:rPr>
+        <w:pStyle w:val="Tabladeilustraciones"/>
+        <w:tabs>
+          <w:tab w:val="right" w:leader="dot" w:pos="9954"/>
+        </w:tabs>
+        <w:rPr>
+          <w:rFonts w:asciiTheme="minorHAnsi" w:eastAsiaTheme="minorEastAsia" w:hAnsiTheme="minorHAnsi" w:cstheme="minorBidi"/>
+          <w:b/>
+          <w:noProof/>
+          <w:color w:val="auto"/>
+          <w:sz w:val="22"/>
+          <w:szCs w:val="22"/>
+        </w:rPr>
+      </w:pPr>
+      <w:hyperlink w:anchor="_Toc295160727" w:history="1">
+        <w:r>
+          <w:rPr>
+            <w:rStyle w:val="Hipervnculo"/>
+            <w:rFonts w:asciiTheme="minorHAnsi" w:hAnsiTheme="minorHAnsi"/>
+            <w:b/>
+            <w:noProof/>
+          </w:rPr>
+          <w:t>Tabla 14. Escenario de Calidad EC04</w:t>
+        </w:r>
+        <w:r>
+          <w:rPr>
+            <w:rFonts w:asciiTheme="minorHAnsi" w:hAnsiTheme="minorHAnsi"/>
+            <w:b/>
+            <w:noProof/>
+            <w:webHidden/>
+          </w:rPr>
+          <w:tab/>
+        </w:r>
+        <w:r>
+          <w:rPr>
+            <w:rFonts w:asciiTheme="minorHAnsi" w:hAnsiTheme="minorHAnsi"/>
+            <w:b/>
+            <w:noProof/>
+            <w:webHidden/>
+          </w:rPr>
+          <w:fldChar w:fldCharType="begin"/>
+        </w:r>
+        <w:r>
+          <w:rPr>
+            <w:rFonts w:asciiTheme="minorHAnsi" w:hAnsiTheme="minorHAnsi"/>
+            <w:b/>
+            <w:noProof/>
+            <w:webHidden/>
+          </w:rPr>
+          <w:instrText xml:space="preserve"> PAGEREF _Toc295160727 \h </w:instrText>
+        </w:r>
+        <w:r>
+          <w:rPr>
+            <w:rFonts w:asciiTheme="minorHAnsi" w:hAnsiTheme="minorHAnsi"/>
+            <w:b/>
+            <w:noProof/>
+            <w:webHidden/>
+          </w:rPr>
+        </w:r>
+        <w:r>
+          <w:rPr>
+            <w:rFonts w:asciiTheme="minorHAnsi" w:hAnsiTheme="minorHAnsi"/>
+            <w:b/>
+            <w:noProof/>
+            <w:webHidden/>
+          </w:rPr>
+          <w:fldChar w:fldCharType="separate"/>
+        </w:r>
+        <w:r>
+          <w:rPr>
+            <w:rFonts w:asciiTheme="minorHAnsi" w:hAnsiTheme="minorHAnsi"/>
+            <w:b/>
+            <w:noProof/>
+            <w:webHidden/>
+          </w:rPr>
+          <w:t>9</w:t>
+        </w:r>
+        <w:r>
+          <w:rPr>
+            <w:rFonts w:asciiTheme="minorHAnsi" w:hAnsiTheme="minorHAnsi"/>
+            <w:b/>
+            <w:noProof/>
+            <w:webHidden/>
+          </w:rPr>
+          <w:fldChar w:fldCharType="end"/>
+        </w:r>
+      </w:hyperlink>
+    </w:p>
+    <w:p>
+      <w:pPr>
+        <w:pStyle w:val="Tabladeilustraciones"/>
+        <w:tabs>
+          <w:tab w:val="right" w:leader="dot" w:pos="9954"/>
+        </w:tabs>
+        <w:rPr>
+          <w:rFonts w:asciiTheme="minorHAnsi" w:eastAsiaTheme="minorEastAsia" w:hAnsiTheme="minorHAnsi" w:cstheme="minorBidi"/>
+          <w:b/>
+          <w:noProof/>
+          <w:color w:val="auto"/>
+          <w:sz w:val="22"/>
+          <w:szCs w:val="22"/>
+        </w:rPr>
+      </w:pPr>
+      <w:hyperlink w:anchor="_Toc295160728" w:history="1">
+        <w:r>
+          <w:rPr>
+            <w:rStyle w:val="Hipervnculo"/>
+            <w:rFonts w:asciiTheme="minorHAnsi" w:hAnsiTheme="minorHAnsi"/>
+            <w:b/>
+            <w:noProof/>
+          </w:rPr>
+          <w:t>Tabla 15. Escenario de Calidad EC05</w:t>
+        </w:r>
+        <w:r>
+          <w:rPr>
+            <w:rFonts w:asciiTheme="minorHAnsi" w:hAnsiTheme="minorHAnsi"/>
+            <w:b/>
+            <w:noProof/>
+            <w:webHidden/>
+          </w:rPr>
+          <w:tab/>
+        </w:r>
+        <w:r>
+          <w:rPr>
+            <w:rFonts w:asciiTheme="minorHAnsi" w:hAnsiTheme="minorHAnsi"/>
+            <w:b/>
+            <w:noProof/>
+            <w:webHidden/>
+          </w:rPr>
+          <w:fldChar w:fldCharType="begin"/>
+        </w:r>
+        <w:r>
+          <w:rPr>
+            <w:rFonts w:asciiTheme="minorHAnsi" w:hAnsiTheme="minorHAnsi"/>
+            <w:b/>
+            <w:noProof/>
+            <w:webHidden/>
+          </w:rPr>
+          <w:instrText xml:space="preserve"> PAGEREF _Toc295160728 \h </w:instrText>
+        </w:r>
+        <w:r>
+          <w:rPr>
+            <w:rFonts w:asciiTheme="minorHAnsi" w:hAnsiTheme="minorHAnsi"/>
+            <w:b/>
+            <w:noProof/>
+            <w:webHidden/>
+          </w:rPr>
+        </w:r>
+        <w:r>
+          <w:rPr>
+            <w:rFonts w:asciiTheme="minorHAnsi" w:hAnsiTheme="minorHAnsi"/>
+            <w:b/>
+            <w:noProof/>
+            <w:webHidden/>
+          </w:rPr>
+          <w:fldChar w:fldCharType="separate"/>
+        </w:r>
+        <w:r>
+          <w:rPr>
+            <w:rFonts w:asciiTheme="minorHAnsi" w:hAnsiTheme="minorHAnsi"/>
+            <w:b/>
+            <w:noProof/>
+            <w:webHidden/>
+          </w:rPr>
+          <w:t>10</w:t>
+        </w:r>
+        <w:r>
+          <w:rPr>
+            <w:rFonts w:asciiTheme="minorHAnsi" w:hAnsiTheme="minorHAnsi"/>
+            <w:b/>
+            <w:noProof/>
+            <w:webHidden/>
+          </w:rPr>
+          <w:fldChar w:fldCharType="end"/>
+        </w:r>
+      </w:hyperlink>
+    </w:p>
+    <w:p>
+      <w:pPr>
+        <w:pStyle w:val="Tabladeilustraciones"/>
+        <w:tabs>
+          <w:tab w:val="right" w:leader="dot" w:pos="9954"/>
+        </w:tabs>
+        <w:rPr>
+          <w:rFonts w:asciiTheme="minorHAnsi" w:eastAsiaTheme="minorEastAsia" w:hAnsiTheme="minorHAnsi" w:cstheme="minorBidi"/>
+          <w:b/>
+          <w:noProof/>
+          <w:color w:val="auto"/>
+          <w:sz w:val="22"/>
+          <w:szCs w:val="22"/>
+        </w:rPr>
+      </w:pPr>
+      <w:hyperlink w:anchor="_Toc295160729" w:history="1">
+        <w:r>
+          <w:rPr>
+            <w:rStyle w:val="Hipervnculo"/>
+            <w:rFonts w:asciiTheme="minorHAnsi" w:hAnsiTheme="minorHAnsi"/>
+            <w:b/>
+            <w:noProof/>
+          </w:rPr>
+          <w:t>Tabla 16. Escenario de Calidad EC06</w:t>
+        </w:r>
+        <w:r>
+          <w:rPr>
+            <w:rFonts w:asciiTheme="minorHAnsi" w:hAnsiTheme="minorHAnsi"/>
+            <w:b/>
+            <w:noProof/>
+            <w:webHidden/>
+          </w:rPr>
+          <w:tab/>
+        </w:r>
+        <w:r>
+          <w:rPr>
+            <w:rFonts w:asciiTheme="minorHAnsi" w:hAnsiTheme="minorHAnsi"/>
+            <w:b/>
+            <w:noProof/>
+            <w:webHidden/>
+          </w:rPr>
+          <w:fldChar w:fldCharType="begin"/>
+        </w:r>
+        <w:r>
+          <w:rPr>
+            <w:rFonts w:asciiTheme="minorHAnsi" w:hAnsiTheme="minorHAnsi"/>
+            <w:b/>
+            <w:noProof/>
+            <w:webHidden/>
+          </w:rPr>
+          <w:instrText xml:space="preserve"> PAGEREF _Toc295160729 \h </w:instrText>
+        </w:r>
+        <w:r>
+          <w:rPr>
+            <w:rFonts w:asciiTheme="minorHAnsi" w:hAnsiTheme="minorHAnsi"/>
+            <w:b/>
+            <w:noProof/>
+            <w:webHidden/>
+          </w:rPr>
+        </w:r>
+        <w:r>
+          <w:rPr>
+            <w:rFonts w:asciiTheme="minorHAnsi" w:hAnsiTheme="minorHAnsi"/>
+            <w:b/>
+            <w:noProof/>
+            <w:webHidden/>
+          </w:rPr>
+          <w:fldChar w:fldCharType="separate"/>
+        </w:r>
+        <w:r>
+          <w:rPr>
+            <w:rFonts w:asciiTheme="minorHAnsi" w:hAnsiTheme="minorHAnsi"/>
+            <w:b/>
+            <w:noProof/>
+            <w:webHidden/>
+          </w:rPr>
+          <w:t>10</w:t>
+        </w:r>
+        <w:r>
+          <w:rPr>
+            <w:rFonts w:asciiTheme="minorHAnsi" w:hAnsiTheme="minorHAnsi"/>
+            <w:b/>
+            <w:noProof/>
+            <w:webHidden/>
+          </w:rPr>
+          <w:fldChar w:fldCharType="end"/>
+        </w:r>
+      </w:hyperlink>
+    </w:p>
+    <w:p>
+      <w:pPr>
+        <w:pStyle w:val="Tabladeilustraciones"/>
+        <w:tabs>
+          <w:tab w:val="right" w:leader="dot" w:pos="9954"/>
+        </w:tabs>
+        <w:rPr>
+          <w:rFonts w:asciiTheme="minorHAnsi" w:eastAsiaTheme="minorEastAsia" w:hAnsiTheme="minorHAnsi" w:cstheme="minorBidi"/>
+          <w:b/>
+          <w:noProof/>
+          <w:color w:val="auto"/>
+          <w:sz w:val="22"/>
+          <w:szCs w:val="22"/>
+        </w:rPr>
+      </w:pPr>
+      <w:hyperlink w:anchor="_Toc295160730" w:history="1">
+        <w:r>
+          <w:rPr>
+            <w:rStyle w:val="Hipervnculo"/>
+            <w:rFonts w:asciiTheme="minorHAnsi" w:hAnsiTheme="minorHAnsi"/>
+            <w:b/>
+            <w:noProof/>
+          </w:rPr>
+          <w:t>Tabla 17. Escenario de Calidad EC07</w:t>
+        </w:r>
+        <w:r>
+          <w:rPr>
+            <w:rFonts w:asciiTheme="minorHAnsi" w:hAnsiTheme="minorHAnsi"/>
+            <w:b/>
+            <w:noProof/>
+            <w:webHidden/>
+          </w:rPr>
+          <w:tab/>
+        </w:r>
+        <w:r>
+          <w:rPr>
+            <w:rFonts w:asciiTheme="minorHAnsi" w:hAnsiTheme="minorHAnsi"/>
+            <w:b/>
+            <w:noProof/>
+            <w:webHidden/>
+          </w:rPr>
+          <w:fldChar w:fldCharType="begin"/>
+        </w:r>
+        <w:r>
+          <w:rPr>
+            <w:rFonts w:asciiTheme="minorHAnsi" w:hAnsiTheme="minorHAnsi"/>
+            <w:b/>
+            <w:noProof/>
+            <w:webHidden/>
+          </w:rPr>
+          <w:instrText xml:space="preserve"> PAGEREF _Toc295160730 \h </w:instrText>
+        </w:r>
+        <w:r>
+          <w:rPr>
+            <w:rFonts w:asciiTheme="minorHAnsi" w:hAnsiTheme="minorHAnsi"/>
+            <w:b/>
+            <w:noProof/>
+            <w:webHidden/>
+          </w:rPr>
+        </w:r>
+        <w:r>
+          <w:rPr>
+            <w:rFonts w:asciiTheme="minorHAnsi" w:hAnsiTheme="minorHAnsi"/>
+            <w:b/>
+            <w:noProof/>
+            <w:webHidden/>
+          </w:rPr>
+          <w:fldChar w:fldCharType="separate"/>
+        </w:r>
+        <w:r>
+          <w:rPr>
+            <w:rFonts w:asciiTheme="minorHAnsi" w:hAnsiTheme="minorHAnsi"/>
+            <w:b/>
+            <w:noProof/>
+            <w:webHidden/>
+          </w:rPr>
+          <w:t>10</w:t>
+        </w:r>
+        <w:r>
+          <w:rPr>
+            <w:rFonts w:asciiTheme="minorHAnsi" w:hAnsiTheme="minorHAnsi"/>
+            <w:b/>
+            <w:noProof/>
+            <w:webHidden/>
+          </w:rPr>
+          <w:fldChar w:fldCharType="end"/>
+        </w:r>
+      </w:hyperlink>
+    </w:p>
+    <w:p>
+      <w:pPr>
+        <w:pStyle w:val="Tabladeilustraciones"/>
+        <w:tabs>
+          <w:tab w:val="right" w:leader="dot" w:pos="9954"/>
+        </w:tabs>
+        <w:rPr>
+          <w:rFonts w:asciiTheme="minorHAnsi" w:eastAsiaTheme="minorEastAsia" w:hAnsiTheme="minorHAnsi" w:cstheme="minorBidi"/>
+          <w:b/>
+          <w:noProof/>
+          <w:color w:val="auto"/>
+          <w:sz w:val="22"/>
+          <w:szCs w:val="22"/>
+        </w:rPr>
+      </w:pPr>
+      <w:hyperlink w:anchor="_Toc295160731" w:history="1">
+        <w:r>
+          <w:rPr>
+            <w:rStyle w:val="Hipervnculo"/>
+            <w:rFonts w:asciiTheme="minorHAnsi" w:hAnsiTheme="minorHAnsi"/>
+            <w:b/>
+            <w:noProof/>
+          </w:rPr>
+          <w:t>Tabla 18. Escenario de Calidad EC08</w:t>
+        </w:r>
+        <w:r>
+          <w:rPr>
+            <w:rFonts w:asciiTheme="minorHAnsi" w:hAnsiTheme="minorHAnsi"/>
+            <w:b/>
+            <w:noProof/>
+            <w:webHidden/>
+          </w:rPr>
+          <w:tab/>
+        </w:r>
+        <w:r>
+          <w:rPr>
+            <w:rFonts w:asciiTheme="minorHAnsi" w:hAnsiTheme="minorHAnsi"/>
+            <w:b/>
+            <w:noProof/>
+            <w:webHidden/>
+          </w:rPr>
+          <w:fldChar w:fldCharType="begin"/>
+        </w:r>
+        <w:r>
+          <w:rPr>
+            <w:rFonts w:asciiTheme="minorHAnsi" w:hAnsiTheme="minorHAnsi"/>
+            <w:b/>
+            <w:noProof/>
+            <w:webHidden/>
+          </w:rPr>
+          <w:instrText xml:space="preserve"> PAGEREF _Toc295160731 \h </w:instrText>
+        </w:r>
+        <w:r>
+          <w:rPr>
+            <w:rFonts w:asciiTheme="minorHAnsi" w:hAnsiTheme="minorHAnsi"/>
+            <w:b/>
+            <w:noProof/>
+            <w:webHidden/>
+          </w:rPr>
+        </w:r>
+        <w:r>
+          <w:rPr>
+            <w:rFonts w:asciiTheme="minorHAnsi" w:hAnsiTheme="minorHAnsi"/>
+            <w:b/>
+            <w:noProof/>
+            <w:webHidden/>
+          </w:rPr>
+          <w:fldChar w:fldCharType="separate"/>
+        </w:r>
+        <w:r>
+          <w:rPr>
+            <w:rFonts w:asciiTheme="minorHAnsi" w:hAnsiTheme="minorHAnsi"/>
+            <w:b/>
+            <w:noProof/>
+            <w:webHidden/>
+          </w:rPr>
+          <w:t>11</w:t>
+        </w:r>
+        <w:r>
+          <w:rPr>
+            <w:rFonts w:asciiTheme="minorHAnsi" w:hAnsiTheme="minorHAnsi"/>
+            <w:b/>
+            <w:noProof/>
+            <w:webHidden/>
+          </w:rPr>
+          <w:fldChar w:fldCharType="end"/>
+        </w:r>
+      </w:hyperlink>
+    </w:p>
+    <w:p>
+      <w:pPr>
+        <w:pStyle w:val="Tabladeilustraciones"/>
+        <w:tabs>
+          <w:tab w:val="right" w:leader="dot" w:pos="9954"/>
+        </w:tabs>
+        <w:rPr>
+          <w:rFonts w:asciiTheme="minorHAnsi" w:eastAsiaTheme="minorEastAsia" w:hAnsiTheme="minorHAnsi" w:cstheme="minorBidi"/>
+          <w:b/>
+          <w:noProof/>
+          <w:color w:val="auto"/>
+          <w:sz w:val="22"/>
+          <w:szCs w:val="22"/>
+        </w:rPr>
+      </w:pPr>
+      <w:hyperlink w:anchor="_Toc295160732" w:history="1">
+        <w:r>
+          <w:rPr>
+            <w:rStyle w:val="Hipervnculo"/>
+            <w:rFonts w:asciiTheme="minorHAnsi" w:hAnsiTheme="minorHAnsi"/>
+            <w:b/>
+            <w:noProof/>
+          </w:rPr>
+          <w:t>Tabla 19. Escenario de Calidad EC09</w:t>
+        </w:r>
+        <w:r>
+          <w:rPr>
+            <w:rFonts w:asciiTheme="minorHAnsi" w:hAnsiTheme="minorHAnsi"/>
+            <w:b/>
+            <w:noProof/>
+            <w:webHidden/>
+          </w:rPr>
+          <w:tab/>
+        </w:r>
+        <w:r>
+          <w:rPr>
+            <w:rFonts w:asciiTheme="minorHAnsi" w:hAnsiTheme="minorHAnsi"/>
+            <w:b/>
+            <w:noProof/>
+            <w:webHidden/>
+          </w:rPr>
+          <w:fldChar w:fldCharType="begin"/>
+        </w:r>
+        <w:r>
+          <w:rPr>
+            <w:rFonts w:asciiTheme="minorHAnsi" w:hAnsiTheme="minorHAnsi"/>
+            <w:b/>
+            <w:noProof/>
+            <w:webHidden/>
+          </w:rPr>
+          <w:instrText xml:space="preserve"> PAGEREF _Toc295160732 \h </w:instrText>
+        </w:r>
+        <w:r>
+          <w:rPr>
+            <w:rFonts w:asciiTheme="minorHAnsi" w:hAnsiTheme="minorHAnsi"/>
+            <w:b/>
+            <w:noProof/>
+            <w:webHidden/>
+          </w:rPr>
+        </w:r>
+        <w:r>
+          <w:rPr>
+            <w:rFonts w:asciiTheme="minorHAnsi" w:hAnsiTheme="minorHAnsi"/>
+            <w:b/>
+            <w:noProof/>
+            <w:webHidden/>
+          </w:rPr>
+          <w:fldChar w:fldCharType="separate"/>
+        </w:r>
+        <w:r>
+          <w:rPr>
+            <w:rFonts w:asciiTheme="minorHAnsi" w:hAnsiTheme="minorHAnsi"/>
+            <w:b/>
+            <w:noProof/>
+            <w:webHidden/>
+          </w:rPr>
+          <w:t>11</w:t>
+        </w:r>
+        <w:r>
+          <w:rPr>
+            <w:rFonts w:asciiTheme="minorHAnsi" w:hAnsiTheme="minorHAnsi"/>
+            <w:b/>
+            <w:noProof/>
+            <w:webHidden/>
+          </w:rPr>
+          <w:fldChar w:fldCharType="end"/>
+        </w:r>
+      </w:hyperlink>
+    </w:p>
+    <w:p>
+      <w:pPr>
+        <w:pStyle w:val="Tabladeilustraciones"/>
+        <w:tabs>
+          <w:tab w:val="right" w:leader="dot" w:pos="9954"/>
+        </w:tabs>
+        <w:rPr>
+          <w:rFonts w:asciiTheme="minorHAnsi" w:eastAsiaTheme="minorEastAsia" w:hAnsiTheme="minorHAnsi" w:cstheme="minorBidi"/>
+          <w:b/>
+          <w:noProof/>
+          <w:color w:val="auto"/>
+          <w:sz w:val="22"/>
+          <w:szCs w:val="22"/>
+        </w:rPr>
+      </w:pPr>
+      <w:hyperlink w:anchor="_Toc295160733" w:history="1">
+        <w:r>
+          <w:rPr>
+            <w:rStyle w:val="Hipervnculo"/>
+            <w:rFonts w:asciiTheme="minorHAnsi" w:hAnsiTheme="minorHAnsi"/>
+            <w:b/>
+            <w:noProof/>
+          </w:rPr>
+          <w:t>Tabla 20. Escenario de Calidad EC10</w:t>
+        </w:r>
+        <w:r>
+          <w:rPr>
+            <w:rFonts w:asciiTheme="minorHAnsi" w:hAnsiTheme="minorHAnsi"/>
+            <w:b/>
+            <w:noProof/>
+            <w:webHidden/>
+          </w:rPr>
+          <w:tab/>
+        </w:r>
+        <w:r>
+          <w:rPr>
+            <w:rFonts w:asciiTheme="minorHAnsi" w:hAnsiTheme="minorHAnsi"/>
+            <w:b/>
+            <w:noProof/>
+            <w:webHidden/>
+          </w:rPr>
+          <w:fldChar w:fldCharType="begin"/>
+        </w:r>
+        <w:r>
+          <w:rPr>
+            <w:rFonts w:asciiTheme="minorHAnsi" w:hAnsiTheme="minorHAnsi"/>
+            <w:b/>
+            <w:noProof/>
+            <w:webHidden/>
+          </w:rPr>
+          <w:instrText xml:space="preserve"> PAGEREF _Toc295160733 \h </w:instrText>
+        </w:r>
+        <w:r>
+          <w:rPr>
+            <w:rFonts w:asciiTheme="minorHAnsi" w:hAnsiTheme="minorHAnsi"/>
+            <w:b/>
+            <w:noProof/>
+            <w:webHidden/>
+          </w:rPr>
+        </w:r>
+        <w:r>
+          <w:rPr>
+            <w:rFonts w:asciiTheme="minorHAnsi" w:hAnsiTheme="minorHAnsi"/>
+            <w:b/>
+            <w:noProof/>
+            <w:webHidden/>
+          </w:rPr>
+          <w:fldChar w:fldCharType="separate"/>
+        </w:r>
+        <w:r>
+          <w:rPr>
+            <w:rFonts w:asciiTheme="minorHAnsi" w:hAnsiTheme="minorHAnsi"/>
+            <w:b/>
+            <w:noProof/>
+            <w:webHidden/>
+          </w:rPr>
+          <w:t>11</w:t>
+        </w:r>
+        <w:r>
+          <w:rPr>
+            <w:rFonts w:asciiTheme="minorHAnsi" w:hAnsiTheme="minorHAnsi"/>
+            <w:b/>
+            <w:noProof/>
+            <w:webHidden/>
+          </w:rPr>
+          <w:fldChar w:fldCharType="end"/>
+        </w:r>
+      </w:hyperlink>
+    </w:p>
+    <w:p>
+      <w:pPr>
+        <w:pStyle w:val="Tabladeilustraciones"/>
+        <w:tabs>
+          <w:tab w:val="right" w:leader="dot" w:pos="9954"/>
+        </w:tabs>
+        <w:rPr>
+          <w:rFonts w:asciiTheme="minorHAnsi" w:eastAsiaTheme="minorEastAsia" w:hAnsiTheme="minorHAnsi" w:cstheme="minorBidi"/>
+          <w:b/>
+          <w:noProof/>
+          <w:color w:val="auto"/>
+          <w:sz w:val="22"/>
+          <w:szCs w:val="22"/>
+        </w:rPr>
+      </w:pPr>
+      <w:hyperlink w:anchor="_Toc295160734" w:history="1">
+        <w:r>
+          <w:rPr>
+            <w:rStyle w:val="Hipervnculo"/>
+            <w:rFonts w:asciiTheme="minorHAnsi" w:hAnsiTheme="minorHAnsi"/>
+            <w:b/>
+            <w:noProof/>
+          </w:rPr>
+          <w:t>Tabla 21. Escenario operacional EO01</w:t>
+        </w:r>
+        <w:r>
+          <w:rPr>
+            <w:rFonts w:asciiTheme="minorHAnsi" w:hAnsiTheme="minorHAnsi"/>
+            <w:b/>
+            <w:noProof/>
+            <w:webHidden/>
+          </w:rPr>
+          <w:tab/>
+        </w:r>
+        <w:r>
+          <w:rPr>
+            <w:rFonts w:asciiTheme="minorHAnsi" w:hAnsiTheme="minorHAnsi"/>
+            <w:b/>
+            <w:noProof/>
+            <w:webHidden/>
+          </w:rPr>
+          <w:fldChar w:fldCharType="begin"/>
+        </w:r>
+        <w:r>
+          <w:rPr>
+            <w:rFonts w:asciiTheme="minorHAnsi" w:hAnsiTheme="minorHAnsi"/>
+            <w:b/>
+            <w:noProof/>
+            <w:webHidden/>
+          </w:rPr>
+          <w:instrText xml:space="preserve"> PAGEREF _Toc295160734 \h </w:instrText>
+        </w:r>
+        <w:r>
+          <w:rPr>
+            <w:rFonts w:asciiTheme="minorHAnsi" w:hAnsiTheme="minorHAnsi"/>
+            <w:b/>
+            <w:noProof/>
+            <w:webHidden/>
+          </w:rPr>
+        </w:r>
+        <w:r>
+          <w:rPr>
+            <w:rFonts w:asciiTheme="minorHAnsi" w:hAnsiTheme="minorHAnsi"/>
+            <w:b/>
+            <w:noProof/>
+            <w:webHidden/>
+          </w:rPr>
+          <w:fldChar w:fldCharType="separate"/>
+        </w:r>
+        <w:r>
+          <w:rPr>
+            <w:rFonts w:asciiTheme="minorHAnsi" w:hAnsiTheme="minorHAnsi"/>
+            <w:b/>
+            <w:noProof/>
+            <w:webHidden/>
+          </w:rPr>
+          <w:t>14</w:t>
+        </w:r>
+        <w:r>
+          <w:rPr>
+            <w:rFonts w:asciiTheme="minorHAnsi" w:hAnsiTheme="minorHAnsi"/>
+            <w:b/>
+            <w:noProof/>
+            <w:webHidden/>
+          </w:rPr>
+          <w:fldChar w:fldCharType="end"/>
+        </w:r>
+      </w:hyperlink>
+    </w:p>
+    <w:p>
+      <w:pPr>
+        <w:pStyle w:val="Tabladeilustraciones"/>
+        <w:tabs>
+          <w:tab w:val="right" w:leader="dot" w:pos="9954"/>
+        </w:tabs>
+        <w:rPr>
+          <w:rFonts w:asciiTheme="minorHAnsi" w:eastAsiaTheme="minorEastAsia" w:hAnsiTheme="minorHAnsi" w:cstheme="minorBidi"/>
+          <w:b/>
+          <w:noProof/>
+          <w:color w:val="auto"/>
+          <w:sz w:val="22"/>
+          <w:szCs w:val="22"/>
+        </w:rPr>
+      </w:pPr>
+      <w:hyperlink w:anchor="_Toc295160735" w:history="1">
+        <w:r>
+          <w:rPr>
+            <w:rStyle w:val="Hipervnculo"/>
+            <w:rFonts w:asciiTheme="minorHAnsi" w:hAnsiTheme="minorHAnsi"/>
+            <w:b/>
+            <w:noProof/>
+          </w:rPr>
+          <w:t>Tabla 22. Escenario operacional EO02</w:t>
+        </w:r>
+        <w:r>
+          <w:rPr>
+            <w:rFonts w:asciiTheme="minorHAnsi" w:hAnsiTheme="minorHAnsi"/>
+            <w:b/>
+            <w:noProof/>
+            <w:webHidden/>
+          </w:rPr>
+          <w:tab/>
+        </w:r>
+        <w:r>
+          <w:rPr>
+            <w:rFonts w:asciiTheme="minorHAnsi" w:hAnsiTheme="minorHAnsi"/>
+            <w:b/>
+            <w:noProof/>
+            <w:webHidden/>
+          </w:rPr>
+          <w:fldChar w:fldCharType="begin"/>
+        </w:r>
+        <w:r>
+          <w:rPr>
+            <w:rFonts w:asciiTheme="minorHAnsi" w:hAnsiTheme="minorHAnsi"/>
+            <w:b/>
+            <w:noProof/>
+            <w:webHidden/>
+          </w:rPr>
+          <w:instrText xml:space="preserve"> PAGEREF _Toc295160735 \h </w:instrText>
+        </w:r>
+        <w:r>
+          <w:rPr>
+            <w:rFonts w:asciiTheme="minorHAnsi" w:hAnsiTheme="minorHAnsi"/>
+            <w:b/>
+            <w:noProof/>
+            <w:webHidden/>
+          </w:rPr>
+        </w:r>
+        <w:r>
+          <w:rPr>
+            <w:rFonts w:asciiTheme="minorHAnsi" w:hAnsiTheme="minorHAnsi"/>
+            <w:b/>
+            <w:noProof/>
+            <w:webHidden/>
+          </w:rPr>
+          <w:fldChar w:fldCharType="separate"/>
+        </w:r>
+        <w:r>
+          <w:rPr>
+            <w:rFonts w:asciiTheme="minorHAnsi" w:hAnsiTheme="minorHAnsi"/>
+            <w:b/>
+            <w:noProof/>
+            <w:webHidden/>
+          </w:rPr>
+          <w:t>14</w:t>
+        </w:r>
+        <w:r>
+          <w:rPr>
+            <w:rFonts w:asciiTheme="minorHAnsi" w:hAnsiTheme="minorHAnsi"/>
+            <w:b/>
+            <w:noProof/>
+            <w:webHidden/>
+          </w:rPr>
+          <w:fldChar w:fldCharType="end"/>
+        </w:r>
+      </w:hyperlink>
+    </w:p>
+    <w:p>
+      <w:pPr>
+        <w:pStyle w:val="Tabladeilustraciones"/>
+        <w:tabs>
+          <w:tab w:val="right" w:leader="dot" w:pos="9954"/>
+        </w:tabs>
+        <w:rPr>
+          <w:rFonts w:asciiTheme="minorHAnsi" w:eastAsiaTheme="minorEastAsia" w:hAnsiTheme="minorHAnsi" w:cstheme="minorBidi"/>
+          <w:b/>
+          <w:noProof/>
+          <w:color w:val="auto"/>
+          <w:sz w:val="22"/>
+          <w:szCs w:val="22"/>
+        </w:rPr>
+      </w:pPr>
+      <w:hyperlink w:anchor="_Toc295160736" w:history="1">
+        <w:r>
+          <w:rPr>
+            <w:rStyle w:val="Hipervnculo"/>
+            <w:rFonts w:asciiTheme="minorHAnsi" w:hAnsiTheme="minorHAnsi"/>
+            <w:b/>
+            <w:noProof/>
+          </w:rPr>
+          <w:t>Tabla 23. Escenario operacional EO03</w:t>
+        </w:r>
+        <w:r>
+          <w:rPr>
+            <w:rFonts w:asciiTheme="minorHAnsi" w:hAnsiTheme="minorHAnsi"/>
+            <w:b/>
+            <w:noProof/>
+            <w:webHidden/>
+          </w:rPr>
+          <w:tab/>
+        </w:r>
+        <w:r>
+          <w:rPr>
+            <w:rFonts w:asciiTheme="minorHAnsi" w:hAnsiTheme="minorHAnsi"/>
+            <w:b/>
+            <w:noProof/>
+            <w:webHidden/>
+          </w:rPr>
+          <w:fldChar w:fldCharType="begin"/>
+        </w:r>
+        <w:r>
+          <w:rPr>
+            <w:rFonts w:asciiTheme="minorHAnsi" w:hAnsiTheme="minorHAnsi"/>
+            <w:b/>
+            <w:noProof/>
+            <w:webHidden/>
+          </w:rPr>
+          <w:instrText xml:space="preserve"> PAGEREF _Toc295160736 \h </w:instrText>
+        </w:r>
+        <w:r>
+          <w:rPr>
+            <w:rFonts w:asciiTheme="minorHAnsi" w:hAnsiTheme="minorHAnsi"/>
+            <w:b/>
+            <w:noProof/>
+            <w:webHidden/>
+          </w:rPr>
+        </w:r>
+        <w:r>
+          <w:rPr>
+            <w:rFonts w:asciiTheme="minorHAnsi" w:hAnsiTheme="minorHAnsi"/>
+            <w:b/>
+            <w:noProof/>
+            <w:webHidden/>
+          </w:rPr>
+          <w:fldChar w:fldCharType="separate"/>
+        </w:r>
+        <w:r>
+          <w:rPr>
+            <w:rFonts w:asciiTheme="minorHAnsi" w:hAnsiTheme="minorHAnsi"/>
+            <w:b/>
+            <w:noProof/>
+            <w:webHidden/>
+          </w:rPr>
+          <w:t>15</w:t>
+        </w:r>
+        <w:r>
+          <w:rPr>
+            <w:rFonts w:asciiTheme="minorHAnsi" w:hAnsiTheme="minorHAnsi"/>
+            <w:b/>
+            <w:noProof/>
+            <w:webHidden/>
+          </w:rPr>
+          <w:fldChar w:fldCharType="end"/>
+        </w:r>
+      </w:hyperlink>
+    </w:p>
+    <w:p>
+      <w:pPr>
+        <w:pStyle w:val="Tabladeilustraciones"/>
+        <w:tabs>
+          <w:tab w:val="right" w:leader="dot" w:pos="9954"/>
+        </w:tabs>
+        <w:rPr>
+          <w:rFonts w:asciiTheme="minorHAnsi" w:eastAsiaTheme="minorEastAsia" w:hAnsiTheme="minorHAnsi" w:cstheme="minorBidi"/>
+          <w:b/>
+          <w:noProof/>
+          <w:color w:val="auto"/>
+          <w:sz w:val="22"/>
+          <w:szCs w:val="22"/>
+        </w:rPr>
+      </w:pPr>
+      <w:hyperlink w:anchor="_Toc295160737" w:history="1">
+        <w:r>
+          <w:rPr>
+            <w:rStyle w:val="Hipervnculo"/>
+            <w:rFonts w:asciiTheme="minorHAnsi" w:hAnsiTheme="minorHAnsi"/>
+            <w:b/>
+            <w:noProof/>
+          </w:rPr>
+          <w:t>Tabla 24. Escenario operacional EO04</w:t>
+        </w:r>
+        <w:r>
+          <w:rPr>
+            <w:rFonts w:asciiTheme="minorHAnsi" w:hAnsiTheme="minorHAnsi"/>
+            <w:b/>
+            <w:noProof/>
+            <w:webHidden/>
+          </w:rPr>
+          <w:tab/>
+        </w:r>
+        <w:r>
+          <w:rPr>
+            <w:rFonts w:asciiTheme="minorHAnsi" w:hAnsiTheme="minorHAnsi"/>
+            <w:b/>
+            <w:noProof/>
+            <w:webHidden/>
+          </w:rPr>
+          <w:fldChar w:fldCharType="begin"/>
+        </w:r>
+        <w:r>
+          <w:rPr>
+            <w:rFonts w:asciiTheme="minorHAnsi" w:hAnsiTheme="minorHAnsi"/>
+            <w:b/>
+            <w:noProof/>
+            <w:webHidden/>
+          </w:rPr>
+          <w:instrText xml:space="preserve"> PAGEREF _Toc295160737 \h </w:instrText>
+        </w:r>
+        <w:r>
+          <w:rPr>
+            <w:rFonts w:asciiTheme="minorHAnsi" w:hAnsiTheme="minorHAnsi"/>
+            <w:b/>
+            <w:noProof/>
+            <w:webHidden/>
+          </w:rPr>
+        </w:r>
+        <w:r>
+          <w:rPr>
+            <w:rFonts w:asciiTheme="minorHAnsi" w:hAnsiTheme="minorHAnsi"/>
+            <w:b/>
+            <w:noProof/>
+            <w:webHidden/>
+          </w:rPr>
+          <w:fldChar w:fldCharType="separate"/>
+        </w:r>
+        <w:r>
+          <w:rPr>
+            <w:rFonts w:asciiTheme="minorHAnsi" w:hAnsiTheme="minorHAnsi"/>
+            <w:b/>
+            <w:noProof/>
+            <w:webHidden/>
+          </w:rPr>
+          <w:t>15</w:t>
+        </w:r>
+        <w:r>
+          <w:rPr>
+            <w:rFonts w:asciiTheme="minorHAnsi" w:hAnsiTheme="minorHAnsi"/>
+            <w:b/>
+            <w:noProof/>
+            <w:webHidden/>
+          </w:rPr>
+          <w:fldChar w:fldCharType="end"/>
+        </w:r>
+      </w:hyperlink>
+    </w:p>
+    <w:p>
+      <w:pPr>
+        <w:pStyle w:val="Tabladeilustraciones"/>
+        <w:tabs>
+          <w:tab w:val="right" w:leader="dot" w:pos="9954"/>
+        </w:tabs>
+        <w:rPr>
+          <w:rFonts w:asciiTheme="minorHAnsi" w:eastAsiaTheme="minorEastAsia" w:hAnsiTheme="minorHAnsi" w:cstheme="minorBidi"/>
+          <w:b/>
+          <w:noProof/>
+          <w:color w:val="auto"/>
+          <w:sz w:val="22"/>
+          <w:szCs w:val="22"/>
+        </w:rPr>
+      </w:pPr>
+      <w:hyperlink w:anchor="_Toc295160738" w:history="1">
+        <w:r>
+          <w:rPr>
+            <w:rStyle w:val="Hipervnculo"/>
+            <w:rFonts w:asciiTheme="minorHAnsi" w:hAnsiTheme="minorHAnsi"/>
+            <w:b/>
+            <w:noProof/>
+          </w:rPr>
+          <w:t>Tabla 25. Escenario operacional EO05</w:t>
+        </w:r>
+        <w:r>
+          <w:rPr>
+            <w:rFonts w:asciiTheme="minorHAnsi" w:hAnsiTheme="minorHAnsi"/>
+            <w:b/>
+            <w:noProof/>
+            <w:webHidden/>
+          </w:rPr>
+          <w:tab/>
+        </w:r>
+        <w:r>
+          <w:rPr>
+            <w:rFonts w:asciiTheme="minorHAnsi" w:hAnsiTheme="minorHAnsi"/>
+            <w:b/>
+            <w:noProof/>
+            <w:webHidden/>
+          </w:rPr>
+          <w:fldChar w:fldCharType="begin"/>
+        </w:r>
+        <w:r>
+          <w:rPr>
+            <w:rFonts w:asciiTheme="minorHAnsi" w:hAnsiTheme="minorHAnsi"/>
+            <w:b/>
+            <w:noProof/>
+            <w:webHidden/>
+          </w:rPr>
+          <w:instrText xml:space="preserve"> PAGEREF _Toc295160738 \h </w:instrText>
+        </w:r>
+        <w:r>
+          <w:rPr>
+            <w:rFonts w:asciiTheme="minorHAnsi" w:hAnsiTheme="minorHAnsi"/>
+            <w:b/>
+            <w:noProof/>
+            <w:webHidden/>
+          </w:rPr>
+        </w:r>
+        <w:r>
+          <w:rPr>
+            <w:rFonts w:asciiTheme="minorHAnsi" w:hAnsiTheme="minorHAnsi"/>
+            <w:b/>
+            <w:noProof/>
+            <w:webHidden/>
+          </w:rPr>
+          <w:fldChar w:fldCharType="separate"/>
+        </w:r>
+        <w:r>
+          <w:rPr>
+            <w:rFonts w:asciiTheme="minorHAnsi" w:hAnsiTheme="minorHAnsi"/>
+            <w:b/>
+            <w:noProof/>
+            <w:webHidden/>
+          </w:rPr>
+          <w:t>16</w:t>
+        </w:r>
+        <w:r>
+          <w:rPr>
+            <w:rFonts w:asciiTheme="minorHAnsi" w:hAnsiTheme="minorHAnsi"/>
+            <w:b/>
+            <w:noProof/>
+            <w:webHidden/>
+          </w:rPr>
+          <w:fldChar w:fldCharType="end"/>
+        </w:r>
+      </w:hyperlink>
+    </w:p>
+    <w:p>
+      <w:pPr>
+        <w:rPr>
+          <w:rFonts w:asciiTheme="minorHAnsi" w:hAnsiTheme="minorHAnsi"/>
+          <w:sz w:val="22"/>
+        </w:rPr>
+      </w:pPr>
+      <w:r>
+        <w:rPr>
+          <w:rFonts w:asciiTheme="minorHAnsi" w:hAnsiTheme="minorHAnsi"/>
           <w:b/>
         </w:rPr>
         <w:fldChar w:fldCharType="end"/>
@@ -4698,7 +5956,7 @@
           <w:sz w:val="24"/>
         </w:rPr>
       </w:pPr>
-      <w:bookmarkStart w:id="0" w:name="_Toc295152285"/>
+      <w:bookmarkStart w:id="0" w:name="_Toc295160692"/>
       <w:r>
         <w:rPr>
           <w:rFonts w:asciiTheme="minorHAnsi" w:hAnsiTheme="minorHAnsi"/>
@@ -4743,7 +6001,7 @@
           <w:sz w:val="22"/>
         </w:rPr>
       </w:pPr>
-      <w:bookmarkStart w:id="1" w:name="_Toc295152286"/>
+      <w:bookmarkStart w:id="1" w:name="_Toc295160693"/>
       <w:r>
         <w:rPr>
           <w:rFonts w:asciiTheme="minorHAnsi" w:hAnsiTheme="minorHAnsi"/>
@@ -4990,7 +6248,7 @@
           <w:sz w:val="22"/>
         </w:rPr>
       </w:pPr>
-      <w:bookmarkStart w:id="2" w:name="_Toc295152287"/>
+      <w:bookmarkStart w:id="2" w:name="_Toc295160694"/>
       <w:r>
         <w:rPr>
           <w:rFonts w:asciiTheme="minorHAnsi" w:hAnsiTheme="minorHAnsi"/>
@@ -5272,7 +6530,7 @@
           <w:sz w:val="22"/>
         </w:rPr>
       </w:pPr>
-      <w:bookmarkStart w:id="3" w:name="_Toc295152288"/>
+      <w:bookmarkStart w:id="3" w:name="_Toc295160695"/>
       <w:r>
         <w:rPr>
           <w:rFonts w:asciiTheme="minorHAnsi" w:hAnsiTheme="minorHAnsi"/>
@@ -5463,7 +6721,7 @@
           <w:sz w:val="22"/>
         </w:rPr>
       </w:pPr>
-      <w:bookmarkStart w:id="4" w:name="_Toc295152289"/>
+      <w:bookmarkStart w:id="4" w:name="_Toc295160696"/>
       <w:r>
         <w:rPr>
           <w:rFonts w:asciiTheme="minorHAnsi" w:hAnsiTheme="minorHAnsi"/>
@@ -5615,7 +6873,7 @@
           <w:sz w:val="24"/>
         </w:rPr>
       </w:pPr>
-      <w:bookmarkStart w:id="5" w:name="_Toc295152290"/>
+      <w:bookmarkStart w:id="5" w:name="_Toc295160697"/>
       <w:r>
         <w:rPr>
           <w:rFonts w:asciiTheme="minorHAnsi" w:hAnsiTheme="minorHAnsi"/>
@@ -5660,7 +6918,7 @@
           <w:sz w:val="22"/>
         </w:rPr>
       </w:pPr>
-      <w:bookmarkStart w:id="6" w:name="_Toc295152291"/>
+      <w:bookmarkStart w:id="6" w:name="_Toc295160698"/>
       <w:r>
         <w:rPr>
           <w:rFonts w:asciiTheme="minorHAnsi" w:hAnsiTheme="minorHAnsi"/>
@@ -5799,7 +7057,7 @@
           <w:sz w:val="22"/>
         </w:rPr>
       </w:pPr>
-      <w:bookmarkStart w:id="7" w:name="_Toc295152292"/>
+      <w:bookmarkStart w:id="7" w:name="_Toc295160699"/>
       <w:r>
         <w:rPr>
           <w:rFonts w:asciiTheme="minorHAnsi" w:hAnsiTheme="minorHAnsi"/>
@@ -6256,7 +7514,7 @@
           <w:sz w:val="22"/>
         </w:rPr>
       </w:pPr>
-      <w:bookmarkStart w:id="8" w:name="_Toc295152293"/>
+      <w:bookmarkStart w:id="8" w:name="_Toc295160700"/>
       <w:r>
         <w:rPr>
           <w:rFonts w:asciiTheme="minorHAnsi" w:hAnsiTheme="minorHAnsi"/>
@@ -6517,7 +7775,7 @@
           <w:sz w:val="22"/>
         </w:rPr>
       </w:pPr>
-      <w:bookmarkStart w:id="9" w:name="_Toc295152294"/>
+      <w:bookmarkStart w:id="9" w:name="_Toc295160701"/>
       <w:r>
         <w:rPr>
           <w:rFonts w:asciiTheme="minorHAnsi" w:hAnsiTheme="minorHAnsi"/>
@@ -6557,7 +7815,7 @@
           <w:sz w:val="20"/>
         </w:rPr>
       </w:pPr>
-      <w:bookmarkStart w:id="10" w:name="_Toc295157481"/>
+      <w:bookmarkStart w:id="10" w:name="_Toc295160714"/>
       <w:r>
         <w:rPr>
           <w:rFonts w:asciiTheme="minorHAnsi" w:hAnsiTheme="minorHAnsi"/>
@@ -7174,7 +8432,7 @@
           <w:sz w:val="20"/>
         </w:rPr>
       </w:pPr>
-      <w:bookmarkStart w:id="11" w:name="_Toc295157482"/>
+      <w:bookmarkStart w:id="11" w:name="_Toc295160715"/>
       <w:r>
         <w:rPr>
           <w:rFonts w:asciiTheme="minorHAnsi" w:hAnsiTheme="minorHAnsi"/>
@@ -7752,7 +9010,7 @@
           <w:sz w:val="22"/>
         </w:rPr>
       </w:pPr>
-      <w:bookmarkStart w:id="12" w:name="_Toc295152295"/>
+      <w:bookmarkStart w:id="12" w:name="_Toc295160702"/>
       <w:r>
         <w:rPr>
           <w:rFonts w:asciiTheme="minorHAnsi" w:hAnsiTheme="minorHAnsi"/>
@@ -7797,7 +9055,7 @@
           <w:sz w:val="22"/>
         </w:rPr>
       </w:pPr>
-      <w:bookmarkStart w:id="13" w:name="_Toc295152296"/>
+      <w:bookmarkStart w:id="13" w:name="_Toc295160703"/>
       <w:r>
         <w:rPr>
           <w:rFonts w:asciiTheme="minorHAnsi" w:hAnsiTheme="minorHAnsi"/>
@@ -7830,7 +9088,7 @@
           <w:sz w:val="20"/>
         </w:rPr>
       </w:pPr>
-      <w:bookmarkStart w:id="14" w:name="_Toc295157483"/>
+      <w:bookmarkStart w:id="14" w:name="_Toc295160716"/>
       <w:r>
         <w:rPr>
           <w:rFonts w:asciiTheme="minorHAnsi" w:hAnsiTheme="minorHAnsi"/>
@@ -8796,7 +10054,7 @@
           <w:sz w:val="20"/>
         </w:rPr>
       </w:pPr>
-      <w:bookmarkStart w:id="15" w:name="_Toc295157484"/>
+      <w:bookmarkStart w:id="15" w:name="_Toc295160717"/>
       <w:r>
         <w:rPr>
           <w:rFonts w:asciiTheme="minorHAnsi" w:hAnsiTheme="minorHAnsi"/>
@@ -9784,7 +11042,7 @@
           <w:sz w:val="20"/>
         </w:rPr>
       </w:pPr>
-      <w:bookmarkStart w:id="16" w:name="_Toc295157485"/>
+      <w:bookmarkStart w:id="16" w:name="_Toc295160718"/>
       <w:r>
         <w:rPr>
           <w:rFonts w:asciiTheme="minorHAnsi" w:hAnsiTheme="minorHAnsi"/>
@@ -10802,7 +12060,7 @@
           <w:sz w:val="22"/>
         </w:rPr>
       </w:pPr>
-      <w:bookmarkStart w:id="17" w:name="_Toc295152297"/>
+      <w:bookmarkStart w:id="17" w:name="_Toc295160704"/>
       <w:r>
         <w:rPr>
           <w:rFonts w:asciiTheme="minorHAnsi" w:hAnsiTheme="minorHAnsi"/>
@@ -10839,7 +12097,7 @@
           <w:sz w:val="22"/>
         </w:rPr>
       </w:pPr>
-      <w:bookmarkStart w:id="18" w:name="_Toc295152298"/>
+      <w:bookmarkStart w:id="18" w:name="_Toc295160705"/>
       <w:r>
         <w:rPr>
           <w:rFonts w:asciiTheme="minorHAnsi" w:hAnsiTheme="minorHAnsi"/>
@@ -10872,7 +12130,7 @@
           <w:sz w:val="20"/>
         </w:rPr>
       </w:pPr>
-      <w:bookmarkStart w:id="19" w:name="_Toc295157486"/>
+      <w:bookmarkStart w:id="19" w:name="_Toc295160719"/>
       <w:r>
         <w:rPr>
           <w:rFonts w:asciiTheme="minorHAnsi" w:hAnsiTheme="minorHAnsi"/>
@@ -11334,7 +12592,7 @@
           <w:sz w:val="20"/>
         </w:rPr>
       </w:pPr>
-      <w:bookmarkStart w:id="20" w:name="_Toc295157487"/>
+      <w:bookmarkStart w:id="20" w:name="_Toc295160720"/>
       <w:r>
         <w:rPr>
           <w:rFonts w:asciiTheme="minorHAnsi" w:hAnsiTheme="minorHAnsi"/>
@@ -11748,7 +13006,7 @@
           <w:sz w:val="20"/>
         </w:rPr>
       </w:pPr>
-      <w:bookmarkStart w:id="21" w:name="_Toc295157488"/>
+      <w:bookmarkStart w:id="21" w:name="_Toc295160721"/>
       <w:r>
         <w:rPr>
           <w:rFonts w:asciiTheme="minorHAnsi" w:hAnsiTheme="minorHAnsi"/>
@@ -12190,7 +13448,7 @@
           <w:sz w:val="22"/>
         </w:rPr>
       </w:pPr>
-      <w:bookmarkStart w:id="22" w:name="_Toc295152299"/>
+      <w:bookmarkStart w:id="22" w:name="_Toc295160706"/>
       <w:r>
         <w:rPr>
           <w:rFonts w:asciiTheme="minorHAnsi" w:hAnsiTheme="minorHAnsi"/>
@@ -12223,7 +13481,7 @@
           <w:sz w:val="20"/>
         </w:rPr>
       </w:pPr>
-      <w:bookmarkStart w:id="23" w:name="_Toc295157489"/>
+      <w:bookmarkStart w:id="23" w:name="_Toc295160722"/>
       <w:r>
         <w:rPr>
           <w:rFonts w:asciiTheme="minorHAnsi" w:hAnsiTheme="minorHAnsi"/>
@@ -12947,7 +14205,7 @@
           <w:sz w:val="20"/>
         </w:rPr>
       </w:pPr>
-      <w:bookmarkStart w:id="24" w:name="_Toc295157490"/>
+      <w:bookmarkStart w:id="24" w:name="_Toc295160723"/>
       <w:r>
         <w:rPr>
           <w:rFonts w:asciiTheme="minorHAnsi" w:hAnsiTheme="minorHAnsi"/>
@@ -13726,7 +14984,7 @@
           <w:sz w:val="22"/>
         </w:rPr>
       </w:pPr>
-      <w:bookmarkStart w:id="25" w:name="_Toc295152300"/>
+      <w:bookmarkStart w:id="25" w:name="_Toc295160707"/>
       <w:r>
         <w:rPr>
           <w:rFonts w:asciiTheme="minorHAnsi" w:hAnsiTheme="minorHAnsi"/>
@@ -13763,7 +15021,7 @@
           <w:sz w:val="22"/>
         </w:rPr>
       </w:pPr>
-      <w:bookmarkStart w:id="26" w:name="_Toc295152301"/>
+      <w:bookmarkStart w:id="26" w:name="_Toc295160708"/>
       <w:r>
         <w:rPr>
           <w:rFonts w:asciiTheme="minorHAnsi" w:hAnsiTheme="minorHAnsi"/>
@@ -13796,7 +15054,7 @@
           <w:sz w:val="20"/>
         </w:rPr>
       </w:pPr>
-      <w:bookmarkStart w:id="27" w:name="_Toc295157491"/>
+      <w:bookmarkStart w:id="27" w:name="_Toc295160724"/>
       <w:r>
         <w:rPr>
           <w:rFonts w:asciiTheme="minorHAnsi" w:hAnsiTheme="minorHAnsi"/>
@@ -14577,7 +15835,7 @@
           <w:sz w:val="20"/>
         </w:rPr>
       </w:pPr>
-      <w:bookmarkStart w:id="28" w:name="_Toc295157492"/>
+      <w:bookmarkStart w:id="28" w:name="_Toc295160725"/>
       <w:r>
         <w:rPr>
           <w:rFonts w:asciiTheme="minorHAnsi" w:hAnsiTheme="minorHAnsi"/>
@@ -15379,7 +16637,7 @@
           <w:sz w:val="20"/>
         </w:rPr>
       </w:pPr>
-      <w:bookmarkStart w:id="29" w:name="_Toc295157493"/>
+      <w:bookmarkStart w:id="29" w:name="_Toc295160726"/>
       <w:r>
         <w:rPr>
           <w:rFonts w:asciiTheme="minorHAnsi" w:hAnsiTheme="minorHAnsi"/>
@@ -16174,6 +17432,7 @@
           <w:sz w:val="20"/>
         </w:rPr>
       </w:pPr>
+      <w:bookmarkStart w:id="30" w:name="_Toc295160727"/>
       <w:r>
         <w:rPr>
           <w:rFonts w:asciiTheme="minorHAnsi" w:hAnsiTheme="minorHAnsi"/>
@@ -16239,6 +17498,7 @@
         </w:rPr>
         <w:t>4</w:t>
       </w:r>
+      <w:bookmarkEnd w:id="30"/>
     </w:p>
     <w:tbl>
       <w:tblPr>
@@ -17016,6 +18276,7 @@
           <w:sz w:val="20"/>
         </w:rPr>
       </w:pPr>
+      <w:bookmarkStart w:id="31" w:name="_Toc295160728"/>
       <w:r>
         <w:rPr>
           <w:rFonts w:asciiTheme="minorHAnsi" w:hAnsiTheme="minorHAnsi"/>
@@ -17073,6 +18334,7 @@
         </w:rPr>
         <w:t>. Escenario de Calidad EC05</w:t>
       </w:r>
+      <w:bookmarkEnd w:id="31"/>
     </w:p>
     <w:tbl>
       <w:tblPr>
@@ -17802,6 +19064,7 @@
           <w:sz w:val="20"/>
         </w:rPr>
       </w:pPr>
+      <w:bookmarkStart w:id="32" w:name="_Toc295160729"/>
       <w:r>
         <w:rPr>
           <w:rFonts w:asciiTheme="minorHAnsi" w:hAnsiTheme="minorHAnsi"/>
@@ -17859,6 +19122,7 @@
         </w:rPr>
         <w:t>. Escenario de Calidad EC06</w:t>
       </w:r>
+      <w:bookmarkEnd w:id="32"/>
     </w:p>
     <w:tbl>
       <w:tblPr>
@@ -18532,6 +19796,7 @@
           <w:sz w:val="20"/>
         </w:rPr>
       </w:pPr>
+      <w:bookmarkStart w:id="33" w:name="_Toc295160730"/>
       <w:r>
         <w:rPr>
           <w:rFonts w:asciiTheme="minorHAnsi" w:hAnsiTheme="minorHAnsi"/>
@@ -18589,6 +19854,7 @@
         </w:rPr>
         <w:t>. Escenario de Calidad EC07</w:t>
       </w:r>
+      <w:bookmarkEnd w:id="33"/>
     </w:p>
     <w:tbl>
       <w:tblPr>
@@ -19323,6 +20589,7 @@
           <w:sz w:val="20"/>
         </w:rPr>
       </w:pPr>
+      <w:bookmarkStart w:id="34" w:name="_Toc295160731"/>
       <w:r>
         <w:rPr>
           <w:rFonts w:asciiTheme="minorHAnsi" w:hAnsiTheme="minorHAnsi"/>
@@ -19380,6 +20647,7 @@
         </w:rPr>
         <w:t>. Escenario de Calidad EC08</w:t>
       </w:r>
+      <w:bookmarkEnd w:id="34"/>
     </w:p>
     <w:tbl>
       <w:tblPr>
@@ -20085,6 +21353,7 @@
           <w:sz w:val="20"/>
         </w:rPr>
       </w:pPr>
+      <w:bookmarkStart w:id="35" w:name="_Toc295160732"/>
       <w:r>
         <w:rPr>
           <w:rFonts w:asciiTheme="minorHAnsi" w:hAnsiTheme="minorHAnsi"/>
@@ -20142,6 +21411,7 @@
         </w:rPr>
         <w:t>. Escenario de Calidad EC09</w:t>
       </w:r>
+      <w:bookmarkEnd w:id="35"/>
     </w:p>
     <w:tbl>
       <w:tblPr>
@@ -20815,6 +22085,7 @@
           <w:sz w:val="20"/>
         </w:rPr>
       </w:pPr>
+      <w:bookmarkStart w:id="36" w:name="_Toc295160733"/>
       <w:r>
         <w:rPr>
           <w:rFonts w:asciiTheme="minorHAnsi" w:hAnsiTheme="minorHAnsi"/>
@@ -20872,6 +22143,7 @@
         </w:rPr>
         <w:t>. Escenario de Calidad EC10</w:t>
       </w:r>
+      <w:bookmarkEnd w:id="36"/>
     </w:p>
     <w:tbl>
       <w:tblPr>
@@ -21560,7 +22832,7 @@
           <w:sz w:val="22"/>
         </w:rPr>
       </w:pPr>
-      <w:bookmarkStart w:id="30" w:name="_Toc295152302"/>
+      <w:bookmarkStart w:id="37" w:name="_Toc295160709"/>
       <w:r>
         <w:rPr>
           <w:rFonts w:asciiTheme="minorHAnsi" w:hAnsiTheme="minorHAnsi"/>
@@ -21570,7 +22842,7 @@
         </w:rPr>
         <w:t>árbol de Utilidad</w:t>
       </w:r>
-      <w:bookmarkEnd w:id="30"/>
+      <w:bookmarkEnd w:id="37"/>
     </w:p>
     <w:p>
       <w:pPr>
@@ -21638,8 +22910,8 @@
               </w:rPr>
               <w:br w:type="page"/>
             </w:r>
-            <w:bookmarkStart w:id="31" w:name="_GoBack"/>
-            <w:bookmarkEnd w:id="31"/>
+            <w:bookmarkStart w:id="38" w:name="_GoBack"/>
+            <w:bookmarkEnd w:id="38"/>
             <w:r>
               <w:rPr>
                 <w:rFonts w:asciiTheme="minorHAnsi" w:hAnsiTheme="minorHAnsi"/>
@@ -24700,7 +25972,7 @@
           <w:sz w:val="22"/>
         </w:rPr>
       </w:pPr>
-      <w:bookmarkStart w:id="32" w:name="_Toc295152303"/>
+      <w:bookmarkStart w:id="39" w:name="_Toc295160710"/>
       <w:r>
         <w:rPr>
           <w:rFonts w:asciiTheme="minorHAnsi" w:hAnsiTheme="minorHAnsi"/>
@@ -24710,7 +25982,7 @@
         </w:rPr>
         <w:t>Contexto</w:t>
       </w:r>
-      <w:bookmarkEnd w:id="32"/>
+      <w:bookmarkEnd w:id="39"/>
     </w:p>
     <w:p>
       <w:pPr>
@@ -24737,7 +26009,7 @@
           <w:sz w:val="22"/>
         </w:rPr>
       </w:pPr>
-      <w:bookmarkStart w:id="33" w:name="_Toc295152304"/>
+      <w:bookmarkStart w:id="40" w:name="_Toc295160711"/>
       <w:r>
         <w:rPr>
           <w:rFonts w:asciiTheme="minorHAnsi" w:hAnsiTheme="minorHAnsi"/>
@@ -24747,7 +26019,7 @@
         </w:rPr>
         <w:t>Escenarios Operacionales</w:t>
       </w:r>
-      <w:bookmarkEnd w:id="33"/>
+      <w:bookmarkEnd w:id="40"/>
     </w:p>
     <w:p>
       <w:pPr>
@@ -24770,6 +26042,7 @@
           <w:sz w:val="20"/>
         </w:rPr>
       </w:pPr>
+      <w:bookmarkStart w:id="41" w:name="_Toc295160734"/>
       <w:r>
         <w:rPr>
           <w:rFonts w:asciiTheme="minorHAnsi" w:hAnsiTheme="minorHAnsi"/>
@@ -24827,6 +26100,7 @@
         </w:rPr>
         <w:t>. Escenario operacional EO01</w:t>
       </w:r>
+      <w:bookmarkEnd w:id="41"/>
     </w:p>
     <w:tbl>
       <w:tblPr>
@@ -25532,6 +26806,7 @@
           <w:sz w:val="20"/>
         </w:rPr>
       </w:pPr>
+      <w:bookmarkStart w:id="42" w:name="_Toc295160735"/>
       <w:r>
         <w:rPr>
           <w:rFonts w:asciiTheme="minorHAnsi" w:hAnsiTheme="minorHAnsi"/>
@@ -25589,6 +26864,7 @@
         </w:rPr>
         <w:t>. Escenario operacional EO02</w:t>
       </w:r>
+      <w:bookmarkEnd w:id="42"/>
     </w:p>
     <w:tbl>
       <w:tblPr>
@@ -26304,6 +27580,7 @@
           <w:sz w:val="20"/>
         </w:rPr>
       </w:pPr>
+      <w:bookmarkStart w:id="43" w:name="_Toc295160736"/>
       <w:r>
         <w:rPr>
           <w:rFonts w:asciiTheme="minorHAnsi" w:hAnsiTheme="minorHAnsi"/>
@@ -26361,6 +27638,7 @@
         </w:rPr>
         <w:t>. Escenario operacional EO03</w:t>
       </w:r>
+      <w:bookmarkEnd w:id="43"/>
     </w:p>
     <w:tbl>
       <w:tblPr>
@@ -26955,6 +28233,7 @@
           <w:sz w:val="20"/>
         </w:rPr>
       </w:pPr>
+      <w:bookmarkStart w:id="44" w:name="_Toc295160737"/>
       <w:r>
         <w:rPr>
           <w:rFonts w:asciiTheme="minorHAnsi" w:hAnsiTheme="minorHAnsi"/>
@@ -27012,6 +28291,7 @@
         </w:rPr>
         <w:t>. Escenario operacional EO04</w:t>
       </w:r>
+      <w:bookmarkEnd w:id="44"/>
     </w:p>
     <w:tbl>
       <w:tblPr>
@@ -27606,6 +28886,7 @@
           <w:sz w:val="20"/>
         </w:rPr>
       </w:pPr>
+      <w:bookmarkStart w:id="45" w:name="_Toc295160738"/>
       <w:r>
         <w:rPr>
           <w:rFonts w:asciiTheme="minorHAnsi" w:hAnsiTheme="minorHAnsi"/>
@@ -27664,6 +28945,7 @@
         </w:rPr>
         <w:t>. Escenario operacional EO05</w:t>
       </w:r>
+      <w:bookmarkEnd w:id="45"/>
     </w:p>
     <w:tbl>
       <w:tblPr>
@@ -28289,7 +29571,7 @@
           <w:sz w:val="22"/>
         </w:rPr>
       </w:pPr>
-      <w:bookmarkStart w:id="34" w:name="_Toc295152305"/>
+      <w:bookmarkStart w:id="46" w:name="_Toc295160712"/>
       <w:r>
         <w:rPr>
           <w:rFonts w:asciiTheme="minorHAnsi" w:hAnsiTheme="minorHAnsi"/>
@@ -28299,7 +29581,7 @@
         </w:rPr>
         <w:t>Conclusiones</w:t>
       </w:r>
-      <w:bookmarkEnd w:id="34"/>
+      <w:bookmarkEnd w:id="46"/>
     </w:p>
     <w:p>
       <w:pPr>
@@ -28374,6 +29656,7 @@
           <w:sz w:val="22"/>
         </w:rPr>
       </w:pPr>
+      <w:bookmarkStart w:id="47" w:name="_Toc295160713"/>
       <w:r>
         <w:rPr>
           <w:rFonts w:asciiTheme="minorHAnsi" w:hAnsiTheme="minorHAnsi"/>
@@ -28383,6 +29666,7 @@
         </w:rPr>
         <w:t>Bibliografía</w:t>
       </w:r>
+      <w:bookmarkEnd w:id="47"/>
     </w:p>
     <w:p>
       <w:pPr>
@@ -28592,7 +29876,7 @@
         <w:rFonts w:ascii="Calibri" w:hAnsi="Calibri"/>
         <w:noProof/>
       </w:rPr>
-      <w:t>14</w:t>
+      <w:t>3</w:t>
     </w:r>
     <w:r>
       <w:rPr>
@@ -28672,7 +29956,7 @@
                   <a:blip r:embed="rId1">
                     <a:extLst>
                       <a:ext uri="{28A0092B-C50C-407E-A947-70E740481C1C}">
-                        <a14:useLocalDpi xmlns:a14="http://schemas.microsoft.com/office/drawing/2010/main" xmlns:wps="http://schemas.microsoft.com/office/word/2010/wordprocessingShape" xmlns:wpi="http://schemas.microsoft.com/office/word/2010/wordprocessingInk" xmlns:wpg="http://schemas.microsoft.com/office/word/2010/wordprocessingGroup" xmlns:w14="http://schemas.microsoft.com/office/word/2010/wordml" xmlns:w="http://schemas.openxmlformats.org/wordprocessingml/2006/main" xmlns:w10="urn:schemas-microsoft-com:office:word" xmlns:wp14="http://schemas.microsoft.com/office/word/2010/wordprocessingDrawing" xmlns:v="urn:schemas-microsoft-com:vml" xmlns:o="urn:schemas-microsoft-com:office:office" xmlns:mc="http://schemas.openxmlformats.org/markup-compatibility/2006" xmlns:wpc="http://schemas.microsoft.com/office/word/2010/wordprocessingCanvas" xmlns="" val="0"/>
+                        <a14:useLocalDpi xmlns="" xmlns:wpc="http://schemas.microsoft.com/office/word/2010/wordprocessingCanvas" xmlns:mc="http://schemas.openxmlformats.org/markup-compatibility/2006" xmlns:o="urn:schemas-microsoft-com:office:office" xmlns:v="urn:schemas-microsoft-com:vml" xmlns:wp14="http://schemas.microsoft.com/office/word/2010/wordprocessingDrawing" xmlns:w10="urn:schemas-microsoft-com:office:word" xmlns:w="http://schemas.openxmlformats.org/wordprocessingml/2006/main" xmlns:w14="http://schemas.microsoft.com/office/word/2010/wordml" xmlns:wpg="http://schemas.microsoft.com/office/word/2010/wordprocessingGroup" xmlns:wpi="http://schemas.microsoft.com/office/word/2010/wordprocessingInk" xmlns:wps="http://schemas.microsoft.com/office/word/2010/wordprocessingShape" xmlns:a14="http://schemas.microsoft.com/office/drawing/2010/main" val="0"/>
                       </a:ext>
                     </a:extLst>
                   </a:blip>
@@ -34661,307 +35945,6 @@
 </w:styles>
 </file>
 
-<file path=word/glossary/document.xml><?xml version="1.0" encoding="utf-8"?>
-<w:glossaryDocument xmlns:ve="http://schemas.openxmlformats.org/markup-compatibility/2006" xmlns:o="urn:schemas-microsoft-com:office:office" xmlns:r="http://schemas.openxmlformats.org/officeDocument/2006/relationships" xmlns:m="http://schemas.openxmlformats.org/officeDocument/2006/math" xmlns:v="urn:schemas-microsoft-com:vml" xmlns:wp="http://schemas.openxmlformats.org/drawingml/2006/wordprocessingDrawing" xmlns:w10="urn:schemas-microsoft-com:office:word" xmlns:w="http://schemas.openxmlformats.org/wordprocessingml/2006/main" xmlns:wne="http://schemas.microsoft.com/office/word/2006/wordml">
-  <w:docParts/>
-</w:glossaryDocument>
-</file>
-
-<file path=word/glossary/fontTable.xml><?xml version="1.0" encoding="utf-8"?>
-<w:fonts xmlns:r="http://schemas.openxmlformats.org/officeDocument/2006/relationships" xmlns:w="http://schemas.openxmlformats.org/wordprocessingml/2006/main">
-  <w:font w:name="Symbol">
-    <w:panose1 w:val="05050102010706020507"/>
-    <w:charset w:val="02"/>
-    <w:family w:val="roman"/>
-    <w:pitch w:val="variable"/>
-    <w:sig w:usb0="00000000" w:usb1="10000000" w:usb2="00000000" w:usb3="00000000" w:csb0="80000000" w:csb1="00000000"/>
-  </w:font>
-  <w:font w:name="Times New Roman">
-    <w:panose1 w:val="02020603050405020304"/>
-    <w:charset w:val="00"/>
-    <w:family w:val="roman"/>
-    <w:pitch w:val="variable"/>
-    <w:sig w:usb0="E0002AEF" w:usb1="C0007841" w:usb2="00000009" w:usb3="00000000" w:csb0="000001FF" w:csb1="00000000"/>
-  </w:font>
-  <w:font w:name="Courier New">
-    <w:panose1 w:val="02070309020205020404"/>
-    <w:charset w:val="00"/>
-    <w:family w:val="modern"/>
-    <w:pitch w:val="fixed"/>
-    <w:sig w:usb0="E0002AFF" w:usb1="C0007843" w:usb2="00000009" w:usb3="00000000" w:csb0="000001FF" w:csb1="00000000"/>
-  </w:font>
-  <w:font w:name="Wingdings">
-    <w:panose1 w:val="05000000000000000000"/>
-    <w:charset w:val="02"/>
-    <w:family w:val="auto"/>
-    <w:pitch w:val="variable"/>
-    <w:sig w:usb0="00000000" w:usb1="10000000" w:usb2="00000000" w:usb3="00000000" w:csb0="80000000" w:csb1="00000000"/>
-  </w:font>
-  <w:font w:name="Calibri">
-    <w:panose1 w:val="020F0502020204030204"/>
-    <w:charset w:val="00"/>
-    <w:family w:val="swiss"/>
-    <w:pitch w:val="variable"/>
-    <w:sig w:usb0="A00002EF" w:usb1="4000207B" w:usb2="00000000" w:usb3="00000000" w:csb0="0000009F" w:csb1="00000000"/>
-  </w:font>
-  <w:font w:name="Arial">
-    <w:panose1 w:val="020B0604020202020204"/>
-    <w:charset w:val="00"/>
-    <w:family w:val="swiss"/>
-    <w:pitch w:val="variable"/>
-    <w:sig w:usb0="E0002AFF" w:usb1="C0007843" w:usb2="00000009" w:usb3="00000000" w:csb0="000001FF" w:csb1="00000000"/>
-  </w:font>
-  <w:font w:name="Cambria">
-    <w:panose1 w:val="02040503050406030204"/>
-    <w:charset w:val="00"/>
-    <w:family w:val="roman"/>
-    <w:pitch w:val="variable"/>
-    <w:sig w:usb0="A00002EF" w:usb1="4000004B" w:usb2="00000000" w:usb3="00000000" w:csb0="0000009F" w:csb1="00000000"/>
-  </w:font>
-  <w:font w:name="Tahoma">
-    <w:panose1 w:val="020B0604030504040204"/>
-    <w:charset w:val="00"/>
-    <w:family w:val="swiss"/>
-    <w:pitch w:val="variable"/>
-    <w:sig w:usb0="E1002AFF" w:usb1="C000605B" w:usb2="00000029" w:usb3="00000000" w:csb0="000101FF" w:csb1="00000000"/>
-  </w:font>
-</w:fonts>
-</file>
-
-<file path=word/glossary/settings.xml><?xml version="1.0" encoding="utf-8"?>
-<w:settings xmlns:o="urn:schemas-microsoft-com:office:office" xmlns:r="http://schemas.openxmlformats.org/officeDocument/2006/relationships" xmlns:m="http://schemas.openxmlformats.org/officeDocument/2006/math" xmlns:v="urn:schemas-microsoft-com:vml" xmlns:w10="urn:schemas-microsoft-com:office:word" xmlns:w="http://schemas.openxmlformats.org/wordprocessingml/2006/main" xmlns:sl="http://schemas.openxmlformats.org/schemaLibrary/2006/main">
-  <w:view w:val="normal"/>
-  <w:defaultTabStop w:val="708"/>
-  <w:hyphenationZone w:val="425"/>
-  <w:characterSpacingControl w:val="doNotCompress"/>
-  <w:compat>
-    <w:useFELayout/>
-  </w:compat>
-  <w:rsids>
-    <w:rsidRoot w:val="00A8274E"/>
-    <w:rsid w:val="00A8274E"/>
-  </w:rsids>
-  <m:mathPr>
-    <m:mathFont m:val="Cambria Math"/>
-    <m:brkBin m:val="before"/>
-    <m:brkBinSub m:val="--"/>
-    <m:smallFrac m:val="off"/>
-    <m:dispDef/>
-    <m:lMargin m:val="0"/>
-    <m:rMargin m:val="0"/>
-    <m:defJc m:val="centerGroup"/>
-    <m:wrapIndent m:val="1440"/>
-    <m:intLim m:val="subSup"/>
-    <m:naryLim m:val="undOvr"/>
-  </m:mathPr>
-  <w:themeFontLang w:val="es-CO"/>
-  <w:clrSchemeMapping w:bg1="light1" w:t1="dark1" w:bg2="light2" w:t2="dark2" w:accent1="accent1" w:accent2="accent2" w:accent3="accent3" w:accent4="accent4" w:accent5="accent5" w:accent6="accent6" w:hyperlink="hyperlink" w:followedHyperlink="followedHyperlink"/>
-  <w:decimalSymbol w:val=","/>
-  <w:listSeparator w:val=","/>
-</w:settings>
-</file>
-
-<file path=word/glossary/styles.xml><?xml version="1.0" encoding="utf-8"?>
-<w:styles xmlns:r="http://schemas.openxmlformats.org/officeDocument/2006/relationships" xmlns:w="http://schemas.openxmlformats.org/wordprocessingml/2006/main">
-  <w:docDefaults>
-    <w:rPrDefault>
-      <w:rPr>
-        <w:rFonts w:asciiTheme="minorHAnsi" w:eastAsiaTheme="minorEastAsia" w:hAnsiTheme="minorHAnsi" w:cstheme="minorBidi"/>
-        <w:sz w:val="22"/>
-        <w:szCs w:val="22"/>
-        <w:lang w:val="es-CO" w:eastAsia="es-CO" w:bidi="ar-SA"/>
-      </w:rPr>
-    </w:rPrDefault>
-    <w:pPrDefault>
-      <w:pPr>
-        <w:spacing w:after="200" w:line="276" w:lineRule="auto"/>
-      </w:pPr>
-    </w:pPrDefault>
-  </w:docDefaults>
-  <w:latentStyles w:defLockedState="0" w:defUIPriority="99" w:defSemiHidden="1" w:defUnhideWhenUsed="1" w:defQFormat="0" w:count="267">
-    <w:lsdException w:name="Normal" w:semiHidden="0" w:uiPriority="0" w:unhideWhenUsed="0" w:qFormat="1"/>
-    <w:lsdException w:name="heading 1" w:semiHidden="0" w:uiPriority="9" w:unhideWhenUsed="0" w:qFormat="1"/>
-    <w:lsdException w:name="heading 2" w:uiPriority="9" w:qFormat="1"/>
-    <w:lsdException w:name="heading 3" w:uiPriority="9" w:qFormat="1"/>
-    <w:lsdException w:name="heading 4" w:uiPriority="9" w:qFormat="1"/>
-    <w:lsdException w:name="heading 5" w:uiPriority="9" w:qFormat="1"/>
-    <w:lsdException w:name="heading 6" w:uiPriority="9" w:qFormat="1"/>
-    <w:lsdException w:name="heading 7" w:uiPriority="9" w:qFormat="1"/>
-    <w:lsdException w:name="heading 8" w:uiPriority="9" w:qFormat="1"/>
-    <w:lsdException w:name="heading 9" w:uiPriority="9" w:qFormat="1"/>
-    <w:lsdException w:name="toc 1" w:uiPriority="39"/>
-    <w:lsdException w:name="toc 2" w:uiPriority="39"/>
-    <w:lsdException w:name="toc 3" w:uiPriority="39"/>
-    <w:lsdException w:name="toc 4" w:uiPriority="39"/>
-    <w:lsdException w:name="toc 5" w:uiPriority="39"/>
-    <w:lsdException w:name="toc 6" w:uiPriority="39"/>
-    <w:lsdException w:name="toc 7" w:uiPriority="39"/>
-    <w:lsdException w:name="toc 8" w:uiPriority="39"/>
-    <w:lsdException w:name="toc 9" w:uiPriority="39"/>
-    <w:lsdException w:name="caption" w:uiPriority="35" w:qFormat="1"/>
-    <w:lsdException w:name="Title" w:semiHidden="0" w:uiPriority="10" w:unhideWhenUsed="0" w:qFormat="1"/>
-    <w:lsdException w:name="Default Paragraph Font" w:uiPriority="1"/>
-    <w:lsdException w:name="Subtitle" w:semiHidden="0" w:uiPriority="11" w:unhideWhenUsed="0" w:qFormat="1"/>
-    <w:lsdException w:name="Strong" w:semiHidden="0" w:uiPriority="22" w:unhideWhenUsed="0" w:qFormat="1"/>
-    <w:lsdException w:name="Emphasis" w:semiHidden="0" w:uiPriority="20" w:unhideWhenUsed="0" w:qFormat="1"/>
-    <w:lsdException w:name="Table Grid" w:semiHidden="0" w:uiPriority="59" w:unhideWhenUsed="0"/>
-    <w:lsdException w:name="Placeholder Text" w:unhideWhenUsed="0"/>
-    <w:lsdException w:name="No Spacing" w:semiHidden="0" w:uiPriority="1" w:unhideWhenUsed="0" w:qFormat="1"/>
-    <w:lsdException w:name="Light Shading" w:semiHidden="0" w:uiPriority="60" w:unhideWhenUsed="0"/>
-    <w:lsdException w:name="Light List" w:semiHidden="0" w:uiPriority="61" w:unhideWhenUsed="0"/>
-    <w:lsdException w:name="Light Grid" w:semiHidden="0" w:uiPriority="62" w:unhideWhenUsed="0"/>
-    <w:lsdException w:name="Medium Shading 1" w:semiHidden="0" w:uiPriority="63" w:unhideWhenUsed="0"/>
-    <w:lsdException w:name="Medium Shading 2" w:semiHidden="0" w:uiPriority="64" w:unhideWhenUsed="0"/>
-    <w:lsdException w:name="Medium List 1" w:semiHidden="0" w:uiPriority="65" w:unhideWhenUsed="0"/>
-    <w:lsdException w:name="Medium List 2" w:semiHidden="0" w:uiPriority="66" w:unhideWhenUsed="0"/>
-    <w:lsdException w:name="Medium Grid 1" w:semiHidden="0" w:uiPriority="67" w:unhideWhenUsed="0"/>
-    <w:lsdException w:name="Medium Grid 2" w:semiHidden="0" w:uiPriority="68" w:unhideWhenUsed="0"/>
-    <w:lsdException w:name="Medium Grid 3" w:semiHidden="0" w:uiPriority="69" w:unhideWhenUsed="0"/>
-    <w:lsdException w:name="Dark List" w:semiHidden="0" w:uiPriority="70" w:unhideWhenUsed="0"/>
-    <w:lsdException w:name="Colorful Shading" w:semiHidden="0" w:uiPriority="71" w:unhideWhenUsed="0"/>
-    <w:lsdException w:name="Colorful List" w:semiHidden="0" w:uiPriority="72" w:unhideWhenUsed="0"/>
-    <w:lsdException w:name="Colorful Grid" w:semiHidden="0" w:uiPriority="73" w:unhideWhenUsed="0"/>
-    <w:lsdException w:name="Light Shading Accent 1" w:semiHidden="0" w:uiPriority="60" w:unhideWhenUsed="0"/>
-    <w:lsdException w:name="Light List Accent 1" w:semiHidden="0" w:uiPriority="61" w:unhideWhenUsed="0"/>
-    <w:lsdException w:name="Light Grid Accent 1" w:semiHidden="0" w:uiPriority="62" w:unhideWhenUsed="0"/>
-    <w:lsdException w:name="Medium Shading 1 Accent 1" w:semiHidden="0" w:uiPriority="63" w:unhideWhenUsed="0"/>
-    <w:lsdException w:name="Medium Shading 2 Accent 1" w:semiHidden="0" w:uiPriority="64" w:unhideWhenUsed="0"/>
-    <w:lsdException w:name="Medium List 1 Accent 1" w:semiHidden="0" w:uiPriority="65" w:unhideWhenUsed="0"/>
-    <w:lsdException w:name="Revision" w:unhideWhenUsed="0"/>
-    <w:lsdException w:name="List Paragraph" w:semiHidden="0" w:uiPriority="34" w:unhideWhenUsed="0" w:qFormat="1"/>
-    <w:lsdException w:name="Quote" w:semiHidden="0" w:uiPriority="29" w:unhideWhenUsed="0" w:qFormat="1"/>
-    <w:lsdException w:name="Intense Quote" w:semiHidden="0" w:uiPriority="30" w:unhideWhenUsed="0" w:qFormat="1"/>
-    <w:lsdException w:name="Medium List 2 Accent 1" w:semiHidden="0" w:uiPriority="66" w:unhideWhenUsed="0"/>
-    <w:lsdException w:name="Medium Grid 1 Accent 1" w:semiHidden="0" w:uiPriority="67" w:unhideWhenUsed="0"/>
-    <w:lsdException w:name="Medium Grid 2 Accent 1" w:semiHidden="0" w:uiPriority="68" w:unhideWhenUsed="0"/>
-    <w:lsdException w:name="Medium Grid 3 Accent 1" w:semiHidden="0" w:uiPriority="69" w:unhideWhenUsed="0"/>
-    <w:lsdException w:name="Dark List Accent 1" w:semiHidden="0" w:uiPriority="70" w:unhideWhenUsed="0"/>
-    <w:lsdException w:name="Colorful Shading Accent 1" w:semiHidden="0" w:uiPriority="71" w:unhideWhenUsed="0"/>
-    <w:lsdException w:name="Colorful List Accent 1" w:semiHidden="0" w:uiPriority="72" w:unhideWhenUsed="0"/>
-    <w:lsdException w:name="Colorful Grid Accent 1" w:semiHidden="0" w:uiPriority="73" w:unhideWhenUsed="0"/>
-    <w:lsdException w:name="Light Shading Accent 2" w:semiHidden="0" w:uiPriority="60" w:unhideWhenUsed="0"/>
-    <w:lsdException w:name="Light List Accent 2" w:semiHidden="0" w:uiPriority="61" w:unhideWhenUsed="0"/>
-    <w:lsdException w:name="Light Grid Accent 2" w:semiHidden="0" w:uiPriority="62" w:unhideWhenUsed="0"/>
-    <w:lsdException w:name="Medium Shading 1 Accent 2" w:semiHidden="0" w:uiPriority="63" w:unhideWhenUsed="0"/>
-    <w:lsdException w:name="Medium Shading 2 Accent 2" w:semiHidden="0" w:uiPriority="64" w:unhideWhenUsed="0"/>
-    <w:lsdException w:name="Medium List 1 Accent 2" w:semiHidden="0" w:uiPriority="65" w:unhideWhenUsed="0"/>
-    <w:lsdException w:name="Medium List 2 Accent 2" w:semiHidden="0" w:uiPriority="66" w:unhideWhenUsed="0"/>
-    <w:lsdException w:name="Medium Grid 1 Accent 2" w:semiHidden="0" w:uiPriority="67" w:unhideWhenUsed="0"/>
-    <w:lsdException w:name="Medium Grid 2 Accent 2" w:semiHidden="0" w:uiPriority="68" w:unhideWhenUsed="0"/>
-    <w:lsdException w:name="Medium Grid 3 Accent 2" w:semiHidden="0" w:uiPriority="69" w:unhideWhenUsed="0"/>
-    <w:lsdException w:name="Dark List Accent 2" w:semiHidden="0" w:uiPriority="70" w:unhideWhenUsed="0"/>
-    <w:lsdException w:name="Colorful Shading Accent 2" w:semiHidden="0" w:uiPriority="71" w:unhideWhenUsed="0"/>
-    <w:lsdException w:name="Colorful List Accent 2" w:semiHidden="0" w:uiPriority="72" w:unhideWhenUsed="0"/>
-    <w:lsdException w:name="Colorful Grid Accent 2" w:semiHidden="0" w:uiPriority="73" w:unhideWhenUsed="0"/>
-    <w:lsdException w:name="Light Shading Accent 3" w:semiHidden="0" w:uiPriority="60" w:unhideWhenUsed="0"/>
-    <w:lsdException w:name="Light List Accent 3" w:semiHidden="0" w:uiPriority="61" w:unhideWhenUsed="0"/>
-    <w:lsdException w:name="Light Grid Accent 3" w:semiHidden="0" w:uiPriority="62" w:unhideWhenUsed="0"/>
-    <w:lsdException w:name="Medium Shading 1 Accent 3" w:semiHidden="0" w:uiPriority="63" w:unhideWhenUsed="0"/>
-    <w:lsdException w:name="Medium Shading 2 Accent 3" w:semiHidden="0" w:uiPriority="64" w:unhideWhenUsed="0"/>
-    <w:lsdException w:name="Medium List 1 Accent 3" w:semiHidden="0" w:uiPriority="65" w:unhideWhenUsed="0"/>
-    <w:lsdException w:name="Medium List 2 Accent 3" w:semiHidden="0" w:uiPriority="66" w:unhideWhenUsed="0"/>
-    <w:lsdException w:name="Medium Grid 1 Accent 3" w:semiHidden="0" w:uiPriority="67" w:unhideWhenUsed="0"/>
-    <w:lsdException w:name="Medium Grid 2 Accent 3" w:semiHidden="0" w:uiPriority="68" w:unhideWhenUsed="0"/>
-    <w:lsdException w:name="Medium Grid 3 Accent 3" w:semiHidden="0" w:uiPriority="69" w:unhideWhenUsed="0"/>
-    <w:lsdException w:name="Dark List Accent 3" w:semiHidden="0" w:uiPriority="70" w:unhideWhenUsed="0"/>
-    <w:lsdException w:name="Colorful Shading Accent 3" w:semiHidden="0" w:uiPriority="71" w:unhideWhenUsed="0"/>
-    <w:lsdException w:name="Colorful List Accent 3" w:semiHidden="0" w:uiPriority="72" w:unhideWhenUsed="0"/>
-    <w:lsdException w:name="Colorful Grid Accent 3" w:semiHidden="0" w:uiPriority="73" w:unhideWhenUsed="0"/>
-    <w:lsdException w:name="Light Shading Accent 4" w:semiHidden="0" w:uiPriority="60" w:unhideWhenUsed="0"/>
-    <w:lsdException w:name="Light List Accent 4" w:semiHidden="0" w:uiPriority="61" w:unhideWhenUsed="0"/>
-    <w:lsdException w:name="Light Grid Accent 4" w:semiHidden="0" w:uiPriority="62" w:unhideWhenUsed="0"/>
-    <w:lsdException w:name="Medium Shading 1 Accent 4" w:semiHidden="0" w:uiPriority="63" w:unhideWhenUsed="0"/>
-    <w:lsdException w:name="Medium Shading 2 Accent 4" w:semiHidden="0" w:uiPriority="64" w:unhideWhenUsed="0"/>
-    <w:lsdException w:name="Medium List 1 Accent 4" w:semiHidden="0" w:uiPriority="65" w:unhideWhenUsed="0"/>
-    <w:lsdException w:name="Medium List 2 Accent 4" w:semiHidden="0" w:uiPriority="66" w:unhideWhenUsed="0"/>
-    <w:lsdException w:name="Medium Grid 1 Accent 4" w:semiHidden="0" w:uiPriority="67" w:unhideWhenUsed="0"/>
-    <w:lsdException w:name="Medium Grid 2 Accent 4" w:semiHidden="0" w:uiPriority="68" w:unhideWhenUsed="0"/>
-    <w:lsdException w:name="Medium Grid 3 Accent 4" w:semiHidden="0" w:uiPriority="69" w:unhideWhenUsed="0"/>
-    <w:lsdException w:name="Dark List Accent 4" w:semiHidden="0" w:uiPriority="70" w:unhideWhenUsed="0"/>
-    <w:lsdException w:name="Colorful Shading Accent 4" w:semiHidden="0" w:uiPriority="71" w:unhideWhenUsed="0"/>
-    <w:lsdException w:name="Colorful List Accent 4" w:semiHidden="0" w:uiPriority="72" w:unhideWhenUsed="0"/>
-    <w:lsdException w:name="Colorful Grid Accent 4" w:semiHidden="0" w:uiPriority="73" w:unhideWhenUsed="0"/>
-    <w:lsdException w:name="Light Shading Accent 5" w:semiHidden="0" w:uiPriority="60" w:unhideWhenUsed="0"/>
-    <w:lsdException w:name="Light List Accent 5" w:semiHidden="0" w:uiPriority="61" w:unhideWhenUsed="0"/>
-    <w:lsdException w:name="Light Grid Accent 5" w:semiHidden="0" w:uiPriority="62" w:unhideWhenUsed="0"/>
-    <w:lsdException w:name="Medium Shading 1 Accent 5" w:semiHidden="0" w:uiPriority="63" w:unhideWhenUsed="0"/>
-    <w:lsdException w:name="Medium Shading 2 Accent 5" w:semiHidden="0" w:uiPriority="64" w:unhideWhenUsed="0"/>
-    <w:lsdException w:name="Medium List 1 Accent 5" w:semiHidden="0" w:uiPriority="65" w:unhideWhenUsed="0"/>
-    <w:lsdException w:name="Medium List 2 Accent 5" w:semiHidden="0" w:uiPriority="66" w:unhideWhenUsed="0"/>
-    <w:lsdException w:name="Medium Grid 1 Accent 5" w:semiHidden="0" w:uiPriority="67" w:unhideWhenUsed="0"/>
-    <w:lsdException w:name="Medium Grid 2 Accent 5" w:semiHidden="0" w:uiPriority="68" w:unhideWhenUsed="0"/>
-    <w:lsdException w:name="Medium Grid 3 Accent 5" w:semiHidden="0" w:uiPriority="69" w:unhideWhenUsed="0"/>
-    <w:lsdException w:name="Dark List Accent 5" w:semiHidden="0" w:uiPriority="70" w:unhideWhenUsed="0"/>
-    <w:lsdException w:name="Colorful Shading Accent 5" w:semiHidden="0" w:uiPriority="71" w:unhideWhenUsed="0"/>
-    <w:lsdException w:name="Colorful List Accent 5" w:semiHidden="0" w:uiPriority="72" w:unhideWhenUsed="0"/>
-    <w:lsdException w:name="Colorful Grid Accent 5" w:semiHidden="0" w:uiPriority="73" w:unhideWhenUsed="0"/>
-    <w:lsdException w:name="Light Shading Accent 6" w:semiHidden="0" w:uiPriority="60" w:unhideWhenUsed="0"/>
-    <w:lsdException w:name="Light List Accent 6" w:semiHidden="0" w:uiPriority="61" w:unhideWhenUsed="0"/>
-    <w:lsdException w:name="Light Grid Accent 6" w:semiHidden="0" w:uiPriority="62" w:unhideWhenUsed="0"/>
-    <w:lsdException w:name="Medium Shading 1 Accent 6" w:semiHidden="0" w:uiPriority="63" w:unhideWhenUsed="0"/>
-    <w:lsdException w:name="Medium Shading 2 Accent 6" w:semiHidden="0" w:uiPriority="64" w:unhideWhenUsed="0"/>
-    <w:lsdException w:name="Medium List 1 Accent 6" w:semiHidden="0" w:uiPriority="65" w:unhideWhenUsed="0"/>
-    <w:lsdException w:name="Medium List 2 Accent 6" w:semiHidden="0" w:uiPriority="66" w:unhideWhenUsed="0"/>
-    <w:lsdException w:name="Medium Grid 1 Accent 6" w:semiHidden="0" w:uiPriority="67" w:unhideWhenUsed="0"/>
-    <w:lsdException w:name="Medium Grid 2 Accent 6" w:semiHidden="0" w:uiPriority="68" w:unhideWhenUsed="0"/>
-    <w:lsdException w:name="Medium Grid 3 Accent 6" w:semiHidden="0" w:uiPriority="69" w:unhideWhenUsed="0"/>
-    <w:lsdException w:name="Dark List Accent 6" w:semiHidden="0" w:uiPriority="70" w:unhideWhenUsed="0"/>
-    <w:lsdException w:name="Colorful Shading Accent 6" w:semiHidden="0" w:uiPriority="71" w:unhideWhenUsed="0"/>
-    <w:lsdException w:name="Colorful List Accent 6" w:semiHidden="0" w:uiPriority="72" w:unhideWhenUsed="0"/>
-    <w:lsdException w:name="Colorful Grid Accent 6" w:semiHidden="0" w:uiPriority="73" w:unhideWhenUsed="0"/>
-    <w:lsdException w:name="Subtle Emphasis" w:semiHidden="0" w:uiPriority="19" w:unhideWhenUsed="0" w:qFormat="1"/>
-    <w:lsdException w:name="Intense Emphasis" w:semiHidden="0" w:uiPriority="21" w:unhideWhenUsed="0" w:qFormat="1"/>
-    <w:lsdException w:name="Subtle Reference" w:semiHidden="0" w:uiPriority="31" w:unhideWhenUsed="0" w:qFormat="1"/>
-    <w:lsdException w:name="Intense Reference" w:semiHidden="0" w:uiPriority="32" w:unhideWhenUsed="0" w:qFormat="1"/>
-    <w:lsdException w:name="Book Title" w:semiHidden="0" w:uiPriority="33" w:unhideWhenUsed="0" w:qFormat="1"/>
-    <w:lsdException w:name="Bibliography" w:uiPriority="37"/>
-    <w:lsdException w:name="TOC Heading" w:uiPriority="39" w:qFormat="1"/>
-  </w:latentStyles>
-  <w:style w:type="paragraph" w:default="1" w:styleId="Normal">
-    <w:name w:val="Normal"/>
-    <w:qFormat/>
-  </w:style>
-  <w:style w:type="character" w:default="1" w:styleId="Fuentedeprrafopredeter">
-    <w:name w:val="Default Paragraph Font"/>
-    <w:uiPriority w:val="1"/>
-    <w:semiHidden/>
-    <w:unhideWhenUsed/>
-  </w:style>
-  <w:style w:type="table" w:default="1" w:styleId="Tablanormal">
-    <w:name w:val="Normal Table"/>
-    <w:uiPriority w:val="99"/>
-    <w:semiHidden/>
-    <w:unhideWhenUsed/>
-    <w:qFormat/>
-    <w:tblPr>
-      <w:tblInd w:w="0" w:type="dxa"/>
-      <w:tblCellMar>
-        <w:top w:w="0" w:type="dxa"/>
-        <w:left w:w="108" w:type="dxa"/>
-        <w:bottom w:w="0" w:type="dxa"/>
-        <w:right w:w="108" w:type="dxa"/>
-      </w:tblCellMar>
-    </w:tblPr>
-  </w:style>
-  <w:style w:type="numbering" w:default="1" w:styleId="Sinlista">
-    <w:name w:val="No List"/>
-    <w:uiPriority w:val="99"/>
-    <w:semiHidden/>
-    <w:unhideWhenUsed/>
-  </w:style>
-  <w:style w:type="paragraph" w:customStyle="1" w:styleId="15343F76291A41329B9FDF47F3D9F578">
-    <w:name w:val="15343F76291A41329B9FDF47F3D9F578"/>
-    <w:rsid w:val="00A8274E"/>
-  </w:style>
-</w:styles>
-</file>
-
-<file path=word/glossary/webSettings.xml><?xml version="1.0" encoding="utf-8"?>
-<w:webSettings xmlns:r="http://schemas.openxmlformats.org/officeDocument/2006/relationships" xmlns:w="http://schemas.openxmlformats.org/wordprocessingml/2006/main">
-  <w:optimizeForBrowser/>
-</w:webSettings>
-</file>
-
 <file path=word/theme/theme1.xml><?xml version="1.0" encoding="utf-8"?>
 <a:theme xmlns:a="http://schemas.openxmlformats.org/drawingml/2006/main" name="Tema de Office">
   <a:themeElements>

</xml_diff>

<commit_message>
Adicionados los roles al documento y la presentacion, tambien se agrego un archivo de excel de utilidad
</commit_message>
<xml_diff>
--- a/CSOF5204 Arquitectura de Software/0609PrimeraEntregaSAD.docx
+++ b/CSOF5204 Arquitectura de Software/0609PrimeraEntregaSAD.docx
@@ -101,7 +101,7 @@
           <w:noProof/>
           <w:sz w:val="22"/>
           <w:szCs w:val="22"/>
-          <w:lang w:val="es-ES" w:eastAsia="es-ES"/>
+          <w:lang w:val="en-US" w:eastAsia="en-US"/>
         </w:rPr>
         <w:drawing>
           <wp:inline distT="0" distB="0" distL="0" distR="0">
@@ -222,8 +222,8 @@
         <w:tblLook w:val="04A0"/>
       </w:tblPr>
       <w:tblGrid>
-        <w:gridCol w:w="3449"/>
-        <w:gridCol w:w="3133"/>
+        <w:gridCol w:w="3448"/>
+        <w:gridCol w:w="3134"/>
         <w:gridCol w:w="3482"/>
       </w:tblGrid>
       <w:tr>
@@ -375,6 +375,12 @@
                 <w:rFonts w:ascii="Calibri" w:hAnsi="Calibri"/>
               </w:rPr>
             </w:pPr>
+            <w:r>
+              <w:rPr>
+                <w:rFonts w:ascii="Calibri" w:hAnsi="Calibri"/>
+              </w:rPr>
+              <w:t>Ingeniero de Requerimientos</w:t>
+            </w:r>
           </w:p>
         </w:tc>
         <w:tc>
@@ -443,6 +449,12 @@
                 <w:rFonts w:ascii="Calibri" w:hAnsi="Calibri"/>
               </w:rPr>
             </w:pPr>
+            <w:r>
+              <w:rPr>
+                <w:rFonts w:ascii="Calibri" w:hAnsi="Calibri"/>
+              </w:rPr>
+              <w:t>Ingeniero de Producción</w:t>
+            </w:r>
           </w:p>
         </w:tc>
         <w:tc>
@@ -511,6 +523,12 @@
                 <w:rFonts w:ascii="Calibri" w:hAnsi="Calibri"/>
               </w:rPr>
             </w:pPr>
+            <w:r>
+              <w:rPr>
+                <w:rFonts w:ascii="Calibri" w:hAnsi="Calibri"/>
+              </w:rPr>
+              <w:t>Ingeniero de Soporte</w:t>
+            </w:r>
           </w:p>
         </w:tc>
         <w:tc>
@@ -585,6 +603,12 @@
                 <w:rFonts w:ascii="Calibri" w:hAnsi="Calibri"/>
               </w:rPr>
             </w:pPr>
+            <w:r>
+              <w:rPr>
+                <w:rFonts w:ascii="Calibri" w:hAnsi="Calibri"/>
+              </w:rPr>
+              <w:t>Ingeniero de Calidad</w:t>
+            </w:r>
           </w:p>
         </w:tc>
         <w:tc>
@@ -670,6 +694,12 @@
                 <w:rFonts w:ascii="Calibri" w:hAnsi="Calibri"/>
               </w:rPr>
             </w:pPr>
+            <w:r>
+              <w:rPr>
+                <w:rFonts w:ascii="Calibri" w:hAnsi="Calibri"/>
+              </w:rPr>
+              <w:t>Arquitecto Jefe</w:t>
+            </w:r>
           </w:p>
         </w:tc>
         <w:tc>
@@ -734,6 +764,12 @@
                 <w:rFonts w:ascii="Calibri" w:hAnsi="Calibri"/>
               </w:rPr>
             </w:pPr>
+            <w:r>
+              <w:rPr>
+                <w:rFonts w:ascii="Calibri" w:hAnsi="Calibri"/>
+              </w:rPr>
+              <w:t>Ingeniero de Administración</w:t>
+            </w:r>
           </w:p>
         </w:tc>
         <w:tc>
@@ -1343,7 +1379,7 @@
           <w:noProof/>
           <w:sz w:val="22"/>
           <w:szCs w:val="22"/>
-          <w:lang w:val="es-ES" w:eastAsia="es-ES"/>
+          <w:lang w:val="en-US" w:eastAsia="en-US"/>
         </w:rPr>
         <w:drawing>
           <wp:inline distT="0" distB="0" distL="0" distR="0">
@@ -1405,7 +1441,7 @@
           <w:noProof/>
           <w:sz w:val="22"/>
           <w:szCs w:val="22"/>
-          <w:lang w:val="es-ES" w:eastAsia="es-ES"/>
+          <w:lang w:val="en-US" w:eastAsia="en-US"/>
         </w:rPr>
         <w:drawing>
           <wp:inline distT="0" distB="0" distL="0" distR="0">
@@ -1515,7 +1551,7 @@
       <w:sdtContent>
         <w:p>
           <w:pPr>
-            <w:pStyle w:val="TtulodeTDC"/>
+            <w:pStyle w:val="TOCHeading"/>
             <w:spacing w:before="0" w:line="240" w:lineRule="auto"/>
             <w:rPr>
               <w:rFonts w:asciiTheme="minorHAnsi" w:hAnsiTheme="minorHAnsi"/>
@@ -1591,7 +1627,7 @@
         </w:p>
         <w:p>
           <w:pPr>
-            <w:pStyle w:val="TDC1"/>
+            <w:pStyle w:val="TOC1"/>
             <w:tabs>
               <w:tab w:val="left" w:pos="440"/>
               <w:tab w:val="right" w:leader="dot" w:pos="9954"/>
@@ -1614,7 +1650,7 @@
           <w:hyperlink w:anchor="_Toc295338368" w:history="1">
             <w:r>
               <w:rPr>
-                <w:rStyle w:val="Hipervnculo"/>
+                <w:rStyle w:val="Hyperlink"/>
                 <w:b/>
                 <w:smallCaps/>
                 <w:noProof/>
@@ -1630,7 +1666,7 @@
             </w:r>
             <w:r>
               <w:rPr>
-                <w:rStyle w:val="Hipervnculo"/>
+                <w:rStyle w:val="Hyperlink"/>
                 <w:b/>
                 <w:smallCaps/>
                 <w:noProof/>
@@ -1689,7 +1725,7 @@
         </w:p>
         <w:p>
           <w:pPr>
-            <w:pStyle w:val="TDC2"/>
+            <w:pStyle w:val="TOC2"/>
             <w:tabs>
               <w:tab w:val="left" w:pos="880"/>
               <w:tab w:val="right" w:leader="dot" w:pos="9954"/>
@@ -1703,7 +1739,7 @@
           <w:hyperlink w:anchor="_Toc295338369" w:history="1">
             <w:r>
               <w:rPr>
-                <w:rStyle w:val="Hipervnculo"/>
+                <w:rStyle w:val="Hyperlink"/>
                 <w:b/>
                 <w:smallCaps/>
                 <w:noProof/>
@@ -1719,7 +1755,7 @@
             </w:r>
             <w:r>
               <w:rPr>
-                <w:rStyle w:val="Hipervnculo"/>
+                <w:rStyle w:val="Hyperlink"/>
                 <w:b/>
                 <w:smallCaps/>
                 <w:noProof/>
@@ -1778,7 +1814,7 @@
         </w:p>
         <w:p>
           <w:pPr>
-            <w:pStyle w:val="TDC2"/>
+            <w:pStyle w:val="TOC2"/>
             <w:tabs>
               <w:tab w:val="left" w:pos="880"/>
               <w:tab w:val="right" w:leader="dot" w:pos="9954"/>
@@ -1792,7 +1828,7 @@
           <w:hyperlink w:anchor="_Toc295338370" w:history="1">
             <w:r>
               <w:rPr>
-                <w:rStyle w:val="Hipervnculo"/>
+                <w:rStyle w:val="Hyperlink"/>
                 <w:b/>
                 <w:smallCaps/>
                 <w:noProof/>
@@ -1808,7 +1844,7 @@
             </w:r>
             <w:r>
               <w:rPr>
-                <w:rStyle w:val="Hipervnculo"/>
+                <w:rStyle w:val="Hyperlink"/>
                 <w:b/>
                 <w:smallCaps/>
                 <w:noProof/>
@@ -1867,7 +1903,7 @@
         </w:p>
         <w:p>
           <w:pPr>
-            <w:pStyle w:val="TDC2"/>
+            <w:pStyle w:val="TOC2"/>
             <w:tabs>
               <w:tab w:val="left" w:pos="880"/>
               <w:tab w:val="right" w:leader="dot" w:pos="9954"/>
@@ -1881,7 +1917,7 @@
           <w:hyperlink w:anchor="_Toc295338371" w:history="1">
             <w:r>
               <w:rPr>
-                <w:rStyle w:val="Hipervnculo"/>
+                <w:rStyle w:val="Hyperlink"/>
                 <w:b/>
                 <w:smallCaps/>
                 <w:noProof/>
@@ -1897,7 +1933,7 @@
             </w:r>
             <w:r>
               <w:rPr>
-                <w:rStyle w:val="Hipervnculo"/>
+                <w:rStyle w:val="Hyperlink"/>
                 <w:b/>
                 <w:smallCaps/>
                 <w:noProof/>
@@ -1956,7 +1992,7 @@
         </w:p>
         <w:p>
           <w:pPr>
-            <w:pStyle w:val="TDC2"/>
+            <w:pStyle w:val="TOC2"/>
             <w:tabs>
               <w:tab w:val="left" w:pos="880"/>
               <w:tab w:val="right" w:leader="dot" w:pos="9954"/>
@@ -1970,7 +2006,7 @@
           <w:hyperlink w:anchor="_Toc295338372" w:history="1">
             <w:r>
               <w:rPr>
-                <w:rStyle w:val="Hipervnculo"/>
+                <w:rStyle w:val="Hyperlink"/>
                 <w:b/>
                 <w:smallCaps/>
                 <w:noProof/>
@@ -1986,7 +2022,7 @@
             </w:r>
             <w:r>
               <w:rPr>
-                <w:rStyle w:val="Hipervnculo"/>
+                <w:rStyle w:val="Hyperlink"/>
                 <w:b/>
                 <w:smallCaps/>
                 <w:noProof/>
@@ -2045,7 +2081,7 @@
         </w:p>
         <w:p>
           <w:pPr>
-            <w:pStyle w:val="TDC1"/>
+            <w:pStyle w:val="TOC1"/>
             <w:tabs>
               <w:tab w:val="left" w:pos="440"/>
               <w:tab w:val="right" w:leader="dot" w:pos="9954"/>
@@ -2059,7 +2095,7 @@
           <w:hyperlink w:anchor="_Toc295338373" w:history="1">
             <w:r>
               <w:rPr>
-                <w:rStyle w:val="Hipervnculo"/>
+                <w:rStyle w:val="Hyperlink"/>
                 <w:b/>
                 <w:smallCaps/>
                 <w:noProof/>
@@ -2075,7 +2111,7 @@
             </w:r>
             <w:r>
               <w:rPr>
-                <w:rStyle w:val="Hipervnculo"/>
+                <w:rStyle w:val="Hyperlink"/>
                 <w:b/>
                 <w:smallCaps/>
                 <w:noProof/>
@@ -2134,7 +2170,7 @@
         </w:p>
         <w:p>
           <w:pPr>
-            <w:pStyle w:val="TDC2"/>
+            <w:pStyle w:val="TOC2"/>
             <w:tabs>
               <w:tab w:val="left" w:pos="880"/>
               <w:tab w:val="right" w:leader="dot" w:pos="9954"/>
@@ -2148,7 +2184,7 @@
           <w:hyperlink w:anchor="_Toc295338374" w:history="1">
             <w:r>
               <w:rPr>
-                <w:rStyle w:val="Hipervnculo"/>
+                <w:rStyle w:val="Hyperlink"/>
                 <w:b/>
                 <w:smallCaps/>
                 <w:noProof/>
@@ -2164,7 +2200,7 @@
             </w:r>
             <w:r>
               <w:rPr>
-                <w:rStyle w:val="Hipervnculo"/>
+                <w:rStyle w:val="Hyperlink"/>
                 <w:b/>
                 <w:smallCaps/>
                 <w:noProof/>
@@ -2223,7 +2259,7 @@
         </w:p>
         <w:p>
           <w:pPr>
-            <w:pStyle w:val="TDC2"/>
+            <w:pStyle w:val="TOC2"/>
             <w:tabs>
               <w:tab w:val="left" w:pos="880"/>
               <w:tab w:val="right" w:leader="dot" w:pos="9954"/>
@@ -2237,7 +2273,7 @@
           <w:hyperlink w:anchor="_Toc295338375" w:history="1">
             <w:r>
               <w:rPr>
-                <w:rStyle w:val="Hipervnculo"/>
+                <w:rStyle w:val="Hyperlink"/>
                 <w:b/>
                 <w:smallCaps/>
                 <w:noProof/>
@@ -2253,7 +2289,7 @@
             </w:r>
             <w:r>
               <w:rPr>
-                <w:rStyle w:val="Hipervnculo"/>
+                <w:rStyle w:val="Hyperlink"/>
                 <w:b/>
                 <w:smallCaps/>
                 <w:noProof/>
@@ -2312,7 +2348,7 @@
         </w:p>
         <w:p>
           <w:pPr>
-            <w:pStyle w:val="TDC2"/>
+            <w:pStyle w:val="TOC2"/>
             <w:tabs>
               <w:tab w:val="left" w:pos="880"/>
               <w:tab w:val="right" w:leader="dot" w:pos="9954"/>
@@ -2326,7 +2362,7 @@
           <w:hyperlink w:anchor="_Toc295338376" w:history="1">
             <w:r>
               <w:rPr>
-                <w:rStyle w:val="Hipervnculo"/>
+                <w:rStyle w:val="Hyperlink"/>
                 <w:b/>
                 <w:smallCaps/>
                 <w:noProof/>
@@ -2342,7 +2378,7 @@
             </w:r>
             <w:r>
               <w:rPr>
-                <w:rStyle w:val="Hipervnculo"/>
+                <w:rStyle w:val="Hyperlink"/>
                 <w:b/>
                 <w:smallCaps/>
                 <w:noProof/>
@@ -2401,7 +2437,7 @@
         </w:p>
         <w:p>
           <w:pPr>
-            <w:pStyle w:val="TDC2"/>
+            <w:pStyle w:val="TOC2"/>
             <w:tabs>
               <w:tab w:val="left" w:pos="880"/>
               <w:tab w:val="right" w:leader="dot" w:pos="9954"/>
@@ -2415,7 +2451,7 @@
           <w:hyperlink w:anchor="_Toc295338377" w:history="1">
             <w:r>
               <w:rPr>
-                <w:rStyle w:val="Hipervnculo"/>
+                <w:rStyle w:val="Hyperlink"/>
                 <w:b/>
                 <w:smallCaps/>
                 <w:noProof/>
@@ -2431,7 +2467,7 @@
             </w:r>
             <w:r>
               <w:rPr>
-                <w:rStyle w:val="Hipervnculo"/>
+                <w:rStyle w:val="Hyperlink"/>
                 <w:b/>
                 <w:smallCaps/>
                 <w:noProof/>
@@ -2490,7 +2526,7 @@
         </w:p>
         <w:p>
           <w:pPr>
-            <w:pStyle w:val="TDC2"/>
+            <w:pStyle w:val="TOC2"/>
             <w:tabs>
               <w:tab w:val="left" w:pos="880"/>
               <w:tab w:val="right" w:leader="dot" w:pos="9954"/>
@@ -2504,7 +2540,7 @@
           <w:hyperlink w:anchor="_Toc295338378" w:history="1">
             <w:r>
               <w:rPr>
-                <w:rStyle w:val="Hipervnculo"/>
+                <w:rStyle w:val="Hyperlink"/>
                 <w:b/>
                 <w:smallCaps/>
                 <w:noProof/>
@@ -2520,7 +2556,7 @@
             </w:r>
             <w:r>
               <w:rPr>
-                <w:rStyle w:val="Hipervnculo"/>
+                <w:rStyle w:val="Hyperlink"/>
                 <w:b/>
                 <w:smallCaps/>
                 <w:noProof/>
@@ -2579,7 +2615,7 @@
         </w:p>
         <w:p>
           <w:pPr>
-            <w:pStyle w:val="TDC1"/>
+            <w:pStyle w:val="TOC1"/>
             <w:tabs>
               <w:tab w:val="left" w:pos="440"/>
               <w:tab w:val="right" w:leader="dot" w:pos="9954"/>
@@ -2593,7 +2629,7 @@
           <w:hyperlink w:anchor="_Toc295338379" w:history="1">
             <w:r>
               <w:rPr>
-                <w:rStyle w:val="Hipervnculo"/>
+                <w:rStyle w:val="Hyperlink"/>
                 <w:b/>
                 <w:smallCaps/>
                 <w:noProof/>
@@ -2609,7 +2645,7 @@
             </w:r>
             <w:r>
               <w:rPr>
-                <w:rStyle w:val="Hipervnculo"/>
+                <w:rStyle w:val="Hyperlink"/>
                 <w:b/>
                 <w:smallCaps/>
                 <w:noProof/>
@@ -2668,7 +2704,7 @@
         </w:p>
         <w:p>
           <w:pPr>
-            <w:pStyle w:val="TDC2"/>
+            <w:pStyle w:val="TOC2"/>
             <w:tabs>
               <w:tab w:val="left" w:pos="880"/>
               <w:tab w:val="right" w:leader="dot" w:pos="9954"/>
@@ -2682,7 +2718,7 @@
           <w:hyperlink w:anchor="_Toc295338380" w:history="1">
             <w:r>
               <w:rPr>
-                <w:rStyle w:val="Hipervnculo"/>
+                <w:rStyle w:val="Hyperlink"/>
                 <w:b/>
                 <w:smallCaps/>
                 <w:noProof/>
@@ -2698,7 +2734,7 @@
             </w:r>
             <w:r>
               <w:rPr>
-                <w:rStyle w:val="Hipervnculo"/>
+                <w:rStyle w:val="Hyperlink"/>
                 <w:b/>
                 <w:smallCaps/>
                 <w:noProof/>
@@ -2757,7 +2793,7 @@
         </w:p>
         <w:p>
           <w:pPr>
-            <w:pStyle w:val="TDC2"/>
+            <w:pStyle w:val="TOC2"/>
             <w:tabs>
               <w:tab w:val="left" w:pos="880"/>
               <w:tab w:val="right" w:leader="dot" w:pos="9954"/>
@@ -2771,7 +2807,7 @@
           <w:hyperlink w:anchor="_Toc295338381" w:history="1">
             <w:r>
               <w:rPr>
-                <w:rStyle w:val="Hipervnculo"/>
+                <w:rStyle w:val="Hyperlink"/>
                 <w:b/>
                 <w:noProof/>
               </w:rPr>
@@ -2786,7 +2822,7 @@
             </w:r>
             <w:r>
               <w:rPr>
-                <w:rStyle w:val="Hipervnculo"/>
+                <w:rStyle w:val="Hyperlink"/>
                 <w:b/>
                 <w:smallCaps/>
                 <w:noProof/>
@@ -2845,7 +2881,7 @@
         </w:p>
         <w:p>
           <w:pPr>
-            <w:pStyle w:val="TDC3"/>
+            <w:pStyle w:val="TOC3"/>
             <w:tabs>
               <w:tab w:val="left" w:pos="1320"/>
               <w:tab w:val="right" w:leader="dot" w:pos="9954"/>
@@ -2859,7 +2895,7 @@
           <w:hyperlink w:anchor="_Toc295338382" w:history="1">
             <w:r>
               <w:rPr>
-                <w:rStyle w:val="Hipervnculo"/>
+                <w:rStyle w:val="Hyperlink"/>
                 <w:b/>
                 <w:smallCaps/>
                 <w:noProof/>
@@ -2875,7 +2911,7 @@
             </w:r>
             <w:r>
               <w:rPr>
-                <w:rStyle w:val="Hipervnculo"/>
+                <w:rStyle w:val="Hyperlink"/>
                 <w:b/>
                 <w:smallCaps/>
                 <w:noProof/>
@@ -2934,7 +2970,7 @@
         </w:p>
         <w:p>
           <w:pPr>
-            <w:pStyle w:val="TDC3"/>
+            <w:pStyle w:val="TOC3"/>
             <w:tabs>
               <w:tab w:val="left" w:pos="1320"/>
               <w:tab w:val="right" w:leader="dot" w:pos="9954"/>
@@ -2948,7 +2984,7 @@
           <w:hyperlink w:anchor="_Toc295338383" w:history="1">
             <w:r>
               <w:rPr>
-                <w:rStyle w:val="Hipervnculo"/>
+                <w:rStyle w:val="Hyperlink"/>
                 <w:b/>
                 <w:smallCaps/>
                 <w:noProof/>
@@ -2964,7 +3000,7 @@
             </w:r>
             <w:r>
               <w:rPr>
-                <w:rStyle w:val="Hipervnculo"/>
+                <w:rStyle w:val="Hyperlink"/>
                 <w:b/>
                 <w:smallCaps/>
                 <w:noProof/>
@@ -3023,7 +3059,7 @@
         </w:p>
         <w:p>
           <w:pPr>
-            <w:pStyle w:val="TDC2"/>
+            <w:pStyle w:val="TOC2"/>
             <w:tabs>
               <w:tab w:val="left" w:pos="880"/>
               <w:tab w:val="right" w:leader="dot" w:pos="9954"/>
@@ -3037,7 +3073,7 @@
           <w:hyperlink w:anchor="_Toc295338384" w:history="1">
             <w:r>
               <w:rPr>
-                <w:rStyle w:val="Hipervnculo"/>
+                <w:rStyle w:val="Hyperlink"/>
                 <w:b/>
                 <w:smallCaps/>
                 <w:noProof/>
@@ -3053,7 +3089,7 @@
             </w:r>
             <w:r>
               <w:rPr>
-                <w:rStyle w:val="Hipervnculo"/>
+                <w:rStyle w:val="Hyperlink"/>
                 <w:b/>
                 <w:smallCaps/>
                 <w:noProof/>
@@ -3112,7 +3148,7 @@
         </w:p>
         <w:p>
           <w:pPr>
-            <w:pStyle w:val="TDC3"/>
+            <w:pStyle w:val="TOC3"/>
             <w:tabs>
               <w:tab w:val="left" w:pos="1320"/>
               <w:tab w:val="right" w:leader="dot" w:pos="9954"/>
@@ -3126,7 +3162,7 @@
           <w:hyperlink w:anchor="_Toc295338385" w:history="1">
             <w:r>
               <w:rPr>
-                <w:rStyle w:val="Hipervnculo"/>
+                <w:rStyle w:val="Hyperlink"/>
                 <w:b/>
                 <w:smallCaps/>
                 <w:noProof/>
@@ -3142,7 +3178,7 @@
             </w:r>
             <w:r>
               <w:rPr>
-                <w:rStyle w:val="Hipervnculo"/>
+                <w:rStyle w:val="Hyperlink"/>
                 <w:b/>
                 <w:smallCaps/>
                 <w:noProof/>
@@ -3201,7 +3237,7 @@
         </w:p>
         <w:p>
           <w:pPr>
-            <w:pStyle w:val="TDC3"/>
+            <w:pStyle w:val="TOC3"/>
             <w:tabs>
               <w:tab w:val="left" w:pos="1320"/>
               <w:tab w:val="right" w:leader="dot" w:pos="9954"/>
@@ -3215,7 +3251,7 @@
           <w:hyperlink w:anchor="_Toc295338386" w:history="1">
             <w:r>
               <w:rPr>
-                <w:rStyle w:val="Hipervnculo"/>
+                <w:rStyle w:val="Hyperlink"/>
                 <w:b/>
                 <w:smallCaps/>
                 <w:noProof/>
@@ -3231,7 +3267,7 @@
             </w:r>
             <w:r>
               <w:rPr>
-                <w:rStyle w:val="Hipervnculo"/>
+                <w:rStyle w:val="Hyperlink"/>
                 <w:b/>
                 <w:smallCaps/>
                 <w:noProof/>
@@ -3290,7 +3326,7 @@
         </w:p>
         <w:p>
           <w:pPr>
-            <w:pStyle w:val="TDC1"/>
+            <w:pStyle w:val="TOC1"/>
             <w:tabs>
               <w:tab w:val="left" w:pos="440"/>
               <w:tab w:val="right" w:leader="dot" w:pos="9954"/>
@@ -3304,7 +3340,7 @@
           <w:hyperlink w:anchor="_Toc295338387" w:history="1">
             <w:r>
               <w:rPr>
-                <w:rStyle w:val="Hipervnculo"/>
+                <w:rStyle w:val="Hyperlink"/>
                 <w:b/>
                 <w:smallCaps/>
                 <w:noProof/>
@@ -3320,7 +3356,7 @@
             </w:r>
             <w:r>
               <w:rPr>
-                <w:rStyle w:val="Hipervnculo"/>
+                <w:rStyle w:val="Hyperlink"/>
                 <w:b/>
                 <w:smallCaps/>
                 <w:noProof/>
@@ -3379,7 +3415,7 @@
         </w:p>
         <w:p>
           <w:pPr>
-            <w:pStyle w:val="TDC2"/>
+            <w:pStyle w:val="TOC2"/>
             <w:tabs>
               <w:tab w:val="left" w:pos="880"/>
               <w:tab w:val="right" w:leader="dot" w:pos="9954"/>
@@ -3393,7 +3429,7 @@
           <w:hyperlink w:anchor="_Toc295338388" w:history="1">
             <w:r>
               <w:rPr>
-                <w:rStyle w:val="Hipervnculo"/>
+                <w:rStyle w:val="Hyperlink"/>
                 <w:b/>
                 <w:smallCaps/>
                 <w:noProof/>
@@ -3409,7 +3445,7 @@
             </w:r>
             <w:r>
               <w:rPr>
-                <w:rStyle w:val="Hipervnculo"/>
+                <w:rStyle w:val="Hyperlink"/>
                 <w:b/>
                 <w:smallCaps/>
                 <w:noProof/>
@@ -3468,7 +3504,7 @@
         </w:p>
         <w:p>
           <w:pPr>
-            <w:pStyle w:val="TDC1"/>
+            <w:pStyle w:val="TOC1"/>
             <w:tabs>
               <w:tab w:val="left" w:pos="440"/>
               <w:tab w:val="right" w:leader="dot" w:pos="9954"/>
@@ -3482,7 +3518,7 @@
           <w:hyperlink w:anchor="_Toc295338389" w:history="1">
             <w:r>
               <w:rPr>
-                <w:rStyle w:val="Hipervnculo"/>
+                <w:rStyle w:val="Hyperlink"/>
                 <w:b/>
                 <w:smallCaps/>
                 <w:noProof/>
@@ -3498,30 +3534,12 @@
             </w:r>
             <w:r>
               <w:rPr>
-                <w:rStyle w:val="Hipervnculo"/>
+                <w:rStyle w:val="Hyperlink"/>
                 <w:b/>
                 <w:smallCaps/>
                 <w:noProof/>
               </w:rPr>
-              <w:t>Bibliogr</w:t>
-            </w:r>
-            <w:r>
-              <w:rPr>
-                <w:rStyle w:val="Hipervnculo"/>
-                <w:b/>
-                <w:smallCaps/>
-                <w:noProof/>
-              </w:rPr>
-              <w:t>a</w:t>
-            </w:r>
-            <w:r>
-              <w:rPr>
-                <w:rStyle w:val="Hipervnculo"/>
-                <w:b/>
-                <w:smallCaps/>
-                <w:noProof/>
-              </w:rPr>
-              <w:t>fía</w:t>
+              <w:t>Bibliografía</w:t>
             </w:r>
             <w:r>
               <w:rPr>
@@ -3691,7 +3709,7 @@
     </w:p>
     <w:p>
       <w:pPr>
-        <w:pStyle w:val="Tabladeilustraciones"/>
+        <w:pStyle w:val="TableofFigures"/>
         <w:tabs>
           <w:tab w:val="right" w:leader="dot" w:pos="9954"/>
         </w:tabs>
@@ -3729,7 +3747,7 @@
       <w:hyperlink w:anchor="_Toc295348971" w:history="1">
         <w:r>
           <w:rPr>
-            <w:rStyle w:val="Hipervnculo"/>
+            <w:rStyle w:val="Hyperlink"/>
             <w:rFonts w:asciiTheme="minorHAnsi" w:hAnsiTheme="minorHAnsi" w:cstheme="minorHAnsi"/>
             <w:b/>
             <w:noProof/>
@@ -3802,7 +3820,7 @@
     </w:p>
     <w:p>
       <w:pPr>
-        <w:pStyle w:val="Tabladeilustraciones"/>
+        <w:pStyle w:val="TableofFigures"/>
         <w:tabs>
           <w:tab w:val="right" w:leader="dot" w:pos="9954"/>
         </w:tabs>
@@ -3819,7 +3837,7 @@
       <w:hyperlink w:anchor="_Toc295348972" w:history="1">
         <w:r>
           <w:rPr>
-            <w:rStyle w:val="Hipervnculo"/>
+            <w:rStyle w:val="Hyperlink"/>
             <w:rFonts w:asciiTheme="minorHAnsi" w:hAnsiTheme="minorHAnsi" w:cstheme="minorHAnsi"/>
             <w:b/>
             <w:noProof/>
@@ -3892,7 +3910,7 @@
     </w:p>
     <w:p>
       <w:pPr>
-        <w:pStyle w:val="Tabladeilustraciones"/>
+        <w:pStyle w:val="TableofFigures"/>
         <w:tabs>
           <w:tab w:val="right" w:leader="dot" w:pos="9954"/>
         </w:tabs>
@@ -3909,7 +3927,7 @@
       <w:hyperlink w:anchor="_Toc295348973" w:history="1">
         <w:r>
           <w:rPr>
-            <w:rStyle w:val="Hipervnculo"/>
+            <w:rStyle w:val="Hyperlink"/>
             <w:rFonts w:asciiTheme="minorHAnsi" w:hAnsiTheme="minorHAnsi" w:cstheme="minorHAnsi"/>
             <w:b/>
             <w:noProof/>
@@ -3982,7 +4000,7 @@
     </w:p>
     <w:p>
       <w:pPr>
-        <w:pStyle w:val="Tabladeilustraciones"/>
+        <w:pStyle w:val="TableofFigures"/>
         <w:tabs>
           <w:tab w:val="right" w:leader="dot" w:pos="9954"/>
         </w:tabs>
@@ -3999,7 +4017,7 @@
       <w:hyperlink w:anchor="_Toc295348974" w:history="1">
         <w:r>
           <w:rPr>
-            <w:rStyle w:val="Hipervnculo"/>
+            <w:rStyle w:val="Hyperlink"/>
             <w:rFonts w:asciiTheme="minorHAnsi" w:hAnsiTheme="minorHAnsi" w:cstheme="minorHAnsi"/>
             <w:b/>
             <w:noProof/>
@@ -4072,7 +4090,7 @@
     </w:p>
     <w:p>
       <w:pPr>
-        <w:pStyle w:val="Tabladeilustraciones"/>
+        <w:pStyle w:val="TableofFigures"/>
         <w:tabs>
           <w:tab w:val="right" w:leader="dot" w:pos="9954"/>
         </w:tabs>
@@ -4089,7 +4107,7 @@
       <w:hyperlink w:anchor="_Toc295348975" w:history="1">
         <w:r>
           <w:rPr>
-            <w:rStyle w:val="Hipervnculo"/>
+            <w:rStyle w:val="Hyperlink"/>
             <w:rFonts w:asciiTheme="minorHAnsi" w:hAnsiTheme="minorHAnsi" w:cstheme="minorHAnsi"/>
             <w:b/>
             <w:noProof/>
@@ -4162,7 +4180,7 @@
     </w:p>
     <w:p>
       <w:pPr>
-        <w:pStyle w:val="Tabladeilustraciones"/>
+        <w:pStyle w:val="TableofFigures"/>
         <w:tabs>
           <w:tab w:val="right" w:leader="dot" w:pos="9954"/>
         </w:tabs>
@@ -4179,7 +4197,7 @@
       <w:hyperlink w:anchor="_Toc295348976" w:history="1">
         <w:r>
           <w:rPr>
-            <w:rStyle w:val="Hipervnculo"/>
+            <w:rStyle w:val="Hyperlink"/>
             <w:rFonts w:asciiTheme="minorHAnsi" w:hAnsiTheme="minorHAnsi" w:cstheme="minorHAnsi"/>
             <w:b/>
             <w:noProof/>
@@ -4252,7 +4270,7 @@
     </w:p>
     <w:p>
       <w:pPr>
-        <w:pStyle w:val="Tabladeilustraciones"/>
+        <w:pStyle w:val="TableofFigures"/>
         <w:tabs>
           <w:tab w:val="right" w:leader="dot" w:pos="9954"/>
         </w:tabs>
@@ -4269,7 +4287,7 @@
       <w:hyperlink w:anchor="_Toc295348977" w:history="1">
         <w:r>
           <w:rPr>
-            <w:rStyle w:val="Hipervnculo"/>
+            <w:rStyle w:val="Hyperlink"/>
             <w:rFonts w:asciiTheme="minorHAnsi" w:hAnsiTheme="minorHAnsi" w:cstheme="minorHAnsi"/>
             <w:b/>
             <w:noProof/>
@@ -4342,7 +4360,7 @@
     </w:p>
     <w:p>
       <w:pPr>
-        <w:pStyle w:val="Tabladeilustraciones"/>
+        <w:pStyle w:val="TableofFigures"/>
         <w:tabs>
           <w:tab w:val="right" w:leader="dot" w:pos="9954"/>
         </w:tabs>
@@ -4359,7 +4377,7 @@
       <w:hyperlink w:anchor="_Toc295348978" w:history="1">
         <w:r>
           <w:rPr>
-            <w:rStyle w:val="Hipervnculo"/>
+            <w:rStyle w:val="Hyperlink"/>
             <w:rFonts w:asciiTheme="minorHAnsi" w:hAnsiTheme="minorHAnsi" w:cstheme="minorHAnsi"/>
             <w:b/>
             <w:noProof/>
@@ -4432,7 +4450,7 @@
     </w:p>
     <w:p>
       <w:pPr>
-        <w:pStyle w:val="Tabladeilustraciones"/>
+        <w:pStyle w:val="TableofFigures"/>
         <w:tabs>
           <w:tab w:val="right" w:leader="dot" w:pos="9954"/>
         </w:tabs>
@@ -4449,7 +4467,7 @@
       <w:hyperlink w:anchor="_Toc295348979" w:history="1">
         <w:r>
           <w:rPr>
-            <w:rStyle w:val="Hipervnculo"/>
+            <w:rStyle w:val="Hyperlink"/>
             <w:rFonts w:asciiTheme="minorHAnsi" w:hAnsiTheme="minorHAnsi" w:cstheme="minorHAnsi"/>
             <w:b/>
             <w:noProof/>
@@ -4522,7 +4540,7 @@
     </w:p>
     <w:p>
       <w:pPr>
-        <w:pStyle w:val="Tabladeilustraciones"/>
+        <w:pStyle w:val="TableofFigures"/>
         <w:tabs>
           <w:tab w:val="right" w:leader="dot" w:pos="9954"/>
         </w:tabs>
@@ -4539,7 +4557,7 @@
       <w:hyperlink w:anchor="_Toc295348980" w:history="1">
         <w:r>
           <w:rPr>
-            <w:rStyle w:val="Hipervnculo"/>
+            <w:rStyle w:val="Hyperlink"/>
             <w:rFonts w:asciiTheme="minorHAnsi" w:hAnsiTheme="minorHAnsi" w:cstheme="minorHAnsi"/>
             <w:b/>
             <w:noProof/>
@@ -4612,7 +4630,7 @@
     </w:p>
     <w:p>
       <w:pPr>
-        <w:pStyle w:val="Tabladeilustraciones"/>
+        <w:pStyle w:val="TableofFigures"/>
         <w:tabs>
           <w:tab w:val="right" w:leader="dot" w:pos="9954"/>
         </w:tabs>
@@ -4629,7 +4647,7 @@
       <w:hyperlink w:anchor="_Toc295348981" w:history="1">
         <w:r>
           <w:rPr>
-            <w:rStyle w:val="Hipervnculo"/>
+            <w:rStyle w:val="Hyperlink"/>
             <w:rFonts w:asciiTheme="minorHAnsi" w:hAnsiTheme="minorHAnsi" w:cstheme="minorHAnsi"/>
             <w:b/>
             <w:noProof/>
@@ -4702,7 +4720,7 @@
     </w:p>
     <w:p>
       <w:pPr>
-        <w:pStyle w:val="Tabladeilustraciones"/>
+        <w:pStyle w:val="TableofFigures"/>
         <w:tabs>
           <w:tab w:val="right" w:leader="dot" w:pos="9954"/>
         </w:tabs>
@@ -4719,7 +4737,7 @@
       <w:hyperlink w:anchor="_Toc295348982" w:history="1">
         <w:r>
           <w:rPr>
-            <w:rStyle w:val="Hipervnculo"/>
+            <w:rStyle w:val="Hyperlink"/>
             <w:rFonts w:asciiTheme="minorHAnsi" w:hAnsiTheme="minorHAnsi" w:cstheme="minorHAnsi"/>
             <w:b/>
             <w:noProof/>
@@ -4792,7 +4810,7 @@
     </w:p>
     <w:p>
       <w:pPr>
-        <w:pStyle w:val="Tabladeilustraciones"/>
+        <w:pStyle w:val="TableofFigures"/>
         <w:tabs>
           <w:tab w:val="right" w:leader="dot" w:pos="9954"/>
         </w:tabs>
@@ -4809,7 +4827,7 @@
       <w:hyperlink w:anchor="_Toc295348983" w:history="1">
         <w:r>
           <w:rPr>
-            <w:rStyle w:val="Hipervnculo"/>
+            <w:rStyle w:val="Hyperlink"/>
             <w:rFonts w:asciiTheme="minorHAnsi" w:hAnsiTheme="minorHAnsi" w:cstheme="minorHAnsi"/>
             <w:b/>
             <w:noProof/>
@@ -4882,7 +4900,7 @@
     </w:p>
     <w:p>
       <w:pPr>
-        <w:pStyle w:val="Tabladeilustraciones"/>
+        <w:pStyle w:val="TableofFigures"/>
         <w:tabs>
           <w:tab w:val="right" w:leader="dot" w:pos="9954"/>
         </w:tabs>
@@ -4899,7 +4917,7 @@
       <w:hyperlink w:anchor="_Toc295348984" w:history="1">
         <w:r>
           <w:rPr>
-            <w:rStyle w:val="Hipervnculo"/>
+            <w:rStyle w:val="Hyperlink"/>
             <w:rFonts w:asciiTheme="minorHAnsi" w:hAnsiTheme="minorHAnsi" w:cstheme="minorHAnsi"/>
             <w:b/>
             <w:noProof/>
@@ -4972,7 +4990,7 @@
     </w:p>
     <w:p>
       <w:pPr>
-        <w:pStyle w:val="Tabladeilustraciones"/>
+        <w:pStyle w:val="TableofFigures"/>
         <w:tabs>
           <w:tab w:val="right" w:leader="dot" w:pos="9954"/>
         </w:tabs>
@@ -4989,7 +5007,7 @@
       <w:hyperlink w:anchor="_Toc295348985" w:history="1">
         <w:r>
           <w:rPr>
-            <w:rStyle w:val="Hipervnculo"/>
+            <w:rStyle w:val="Hyperlink"/>
             <w:rFonts w:asciiTheme="minorHAnsi" w:hAnsiTheme="minorHAnsi" w:cstheme="minorHAnsi"/>
             <w:b/>
             <w:noProof/>
@@ -5062,7 +5080,7 @@
     </w:p>
     <w:p>
       <w:pPr>
-        <w:pStyle w:val="Tabladeilustraciones"/>
+        <w:pStyle w:val="TableofFigures"/>
         <w:tabs>
           <w:tab w:val="right" w:leader="dot" w:pos="9954"/>
         </w:tabs>
@@ -5079,7 +5097,7 @@
       <w:hyperlink w:anchor="_Toc295348986" w:history="1">
         <w:r>
           <w:rPr>
-            <w:rStyle w:val="Hipervnculo"/>
+            <w:rStyle w:val="Hyperlink"/>
             <w:rFonts w:asciiTheme="minorHAnsi" w:hAnsiTheme="minorHAnsi" w:cstheme="minorHAnsi"/>
             <w:b/>
             <w:noProof/>
@@ -5152,7 +5170,7 @@
     </w:p>
     <w:p>
       <w:pPr>
-        <w:pStyle w:val="Tabladeilustraciones"/>
+        <w:pStyle w:val="TableofFigures"/>
         <w:tabs>
           <w:tab w:val="right" w:leader="dot" w:pos="9954"/>
         </w:tabs>
@@ -5169,7 +5187,7 @@
       <w:hyperlink w:anchor="_Toc295348987" w:history="1">
         <w:r>
           <w:rPr>
-            <w:rStyle w:val="Hipervnculo"/>
+            <w:rStyle w:val="Hyperlink"/>
             <w:rFonts w:asciiTheme="minorHAnsi" w:hAnsiTheme="minorHAnsi" w:cstheme="minorHAnsi"/>
             <w:b/>
             <w:noProof/>
@@ -5242,7 +5260,7 @@
     </w:p>
     <w:p>
       <w:pPr>
-        <w:pStyle w:val="Tabladeilustraciones"/>
+        <w:pStyle w:val="TableofFigures"/>
         <w:tabs>
           <w:tab w:val="right" w:leader="dot" w:pos="9954"/>
         </w:tabs>
@@ -5259,7 +5277,7 @@
       <w:hyperlink w:anchor="_Toc295348988" w:history="1">
         <w:r>
           <w:rPr>
-            <w:rStyle w:val="Hipervnculo"/>
+            <w:rStyle w:val="Hyperlink"/>
             <w:rFonts w:asciiTheme="minorHAnsi" w:hAnsiTheme="minorHAnsi" w:cstheme="minorHAnsi"/>
             <w:b/>
             <w:noProof/>
@@ -5332,7 +5350,7 @@
     </w:p>
     <w:p>
       <w:pPr>
-        <w:pStyle w:val="Tabladeilustraciones"/>
+        <w:pStyle w:val="TableofFigures"/>
         <w:tabs>
           <w:tab w:val="right" w:leader="dot" w:pos="9954"/>
         </w:tabs>
@@ -5349,7 +5367,7 @@
       <w:hyperlink w:anchor="_Toc295348989" w:history="1">
         <w:r>
           <w:rPr>
-            <w:rStyle w:val="Hipervnculo"/>
+            <w:rStyle w:val="Hyperlink"/>
             <w:rFonts w:asciiTheme="minorHAnsi" w:hAnsiTheme="minorHAnsi" w:cstheme="minorHAnsi"/>
             <w:b/>
             <w:noProof/>
@@ -5422,7 +5440,7 @@
     </w:p>
     <w:p>
       <w:pPr>
-        <w:pStyle w:val="Tabladeilustraciones"/>
+        <w:pStyle w:val="TableofFigures"/>
         <w:tabs>
           <w:tab w:val="right" w:leader="dot" w:pos="9954"/>
         </w:tabs>
@@ -5439,7 +5457,7 @@
       <w:hyperlink w:anchor="_Toc295348990" w:history="1">
         <w:r>
           <w:rPr>
-            <w:rStyle w:val="Hipervnculo"/>
+            <w:rStyle w:val="Hyperlink"/>
             <w:rFonts w:asciiTheme="minorHAnsi" w:hAnsiTheme="minorHAnsi" w:cstheme="minorHAnsi"/>
             <w:b/>
             <w:noProof/>
@@ -5512,7 +5530,7 @@
     </w:p>
     <w:p>
       <w:pPr>
-        <w:pStyle w:val="Tabladeilustraciones"/>
+        <w:pStyle w:val="TableofFigures"/>
         <w:tabs>
           <w:tab w:val="right" w:leader="dot" w:pos="9954"/>
         </w:tabs>
@@ -5529,7 +5547,7 @@
       <w:hyperlink w:anchor="_Toc295348991" w:history="1">
         <w:r>
           <w:rPr>
-            <w:rStyle w:val="Hipervnculo"/>
+            <w:rStyle w:val="Hyperlink"/>
             <w:rFonts w:asciiTheme="minorHAnsi" w:hAnsiTheme="minorHAnsi" w:cstheme="minorHAnsi"/>
             <w:b/>
             <w:noProof/>
@@ -5602,7 +5620,7 @@
     </w:p>
     <w:p>
       <w:pPr>
-        <w:pStyle w:val="Tabladeilustraciones"/>
+        <w:pStyle w:val="TableofFigures"/>
         <w:tabs>
           <w:tab w:val="right" w:leader="dot" w:pos="9954"/>
         </w:tabs>
@@ -5619,7 +5637,7 @@
       <w:hyperlink w:anchor="_Toc295348992" w:history="1">
         <w:r>
           <w:rPr>
-            <w:rStyle w:val="Hipervnculo"/>
+            <w:rStyle w:val="Hyperlink"/>
             <w:rFonts w:asciiTheme="minorHAnsi" w:hAnsiTheme="minorHAnsi" w:cstheme="minorHAnsi"/>
             <w:b/>
             <w:noProof/>
@@ -5692,7 +5710,7 @@
     </w:p>
     <w:p>
       <w:pPr>
-        <w:pStyle w:val="Tabladeilustraciones"/>
+        <w:pStyle w:val="TableofFigures"/>
         <w:tabs>
           <w:tab w:val="right" w:leader="dot" w:pos="9954"/>
         </w:tabs>
@@ -5709,7 +5727,7 @@
       <w:hyperlink w:anchor="_Toc295348993" w:history="1">
         <w:r>
           <w:rPr>
-            <w:rStyle w:val="Hipervnculo"/>
+            <w:rStyle w:val="Hyperlink"/>
             <w:rFonts w:asciiTheme="minorHAnsi" w:hAnsiTheme="minorHAnsi" w:cstheme="minorHAnsi"/>
             <w:b/>
             <w:noProof/>
@@ -5782,7 +5800,7 @@
     </w:p>
     <w:p>
       <w:pPr>
-        <w:pStyle w:val="Tabladeilustraciones"/>
+        <w:pStyle w:val="TableofFigures"/>
         <w:tabs>
           <w:tab w:val="right" w:leader="dot" w:pos="9954"/>
         </w:tabs>
@@ -5799,7 +5817,7 @@
       <w:hyperlink w:anchor="_Toc295348994" w:history="1">
         <w:r>
           <w:rPr>
-            <w:rStyle w:val="Hipervnculo"/>
+            <w:rStyle w:val="Hyperlink"/>
             <w:rFonts w:asciiTheme="minorHAnsi" w:hAnsiTheme="minorHAnsi" w:cstheme="minorHAnsi"/>
             <w:b/>
             <w:noProof/>
@@ -5872,7 +5890,7 @@
     </w:p>
     <w:p>
       <w:pPr>
-        <w:pStyle w:val="Tabladeilustraciones"/>
+        <w:pStyle w:val="TableofFigures"/>
         <w:tabs>
           <w:tab w:val="right" w:leader="dot" w:pos="9954"/>
         </w:tabs>
@@ -5889,7 +5907,7 @@
       <w:hyperlink w:anchor="_Toc295348995" w:history="1">
         <w:r>
           <w:rPr>
-            <w:rStyle w:val="Hipervnculo"/>
+            <w:rStyle w:val="Hyperlink"/>
             <w:rFonts w:asciiTheme="minorHAnsi" w:hAnsiTheme="minorHAnsi" w:cstheme="minorHAnsi"/>
             <w:b/>
             <w:noProof/>
@@ -5962,7 +5980,7 @@
     </w:p>
     <w:p>
       <w:pPr>
-        <w:pStyle w:val="Tabladeilustraciones"/>
+        <w:pStyle w:val="TableofFigures"/>
         <w:tabs>
           <w:tab w:val="right" w:leader="dot" w:pos="9954"/>
         </w:tabs>
@@ -5979,7 +5997,7 @@
       <w:hyperlink w:anchor="_Toc295348996" w:history="1">
         <w:r>
           <w:rPr>
-            <w:rStyle w:val="Hipervnculo"/>
+            <w:rStyle w:val="Hyperlink"/>
             <w:rFonts w:asciiTheme="minorHAnsi" w:hAnsiTheme="minorHAnsi" w:cstheme="minorHAnsi"/>
             <w:b/>
             <w:noProof/>
@@ -6052,7 +6070,7 @@
     </w:p>
     <w:p>
       <w:pPr>
-        <w:pStyle w:val="Tabladeilustraciones"/>
+        <w:pStyle w:val="TableofFigures"/>
         <w:tabs>
           <w:tab w:val="right" w:leader="dot" w:pos="9954"/>
         </w:tabs>
@@ -6069,7 +6087,7 @@
       <w:hyperlink w:anchor="_Toc295348997" w:history="1">
         <w:r>
           <w:rPr>
-            <w:rStyle w:val="Hipervnculo"/>
+            <w:rStyle w:val="Hyperlink"/>
             <w:rFonts w:asciiTheme="minorHAnsi" w:hAnsiTheme="minorHAnsi" w:cstheme="minorHAnsi"/>
             <w:b/>
             <w:noProof/>
@@ -6142,7 +6160,7 @@
     </w:p>
     <w:p>
       <w:pPr>
-        <w:pStyle w:val="Tabladeilustraciones"/>
+        <w:pStyle w:val="TableofFigures"/>
         <w:tabs>
           <w:tab w:val="right" w:leader="dot" w:pos="9954"/>
         </w:tabs>
@@ -6159,30 +6177,12 @@
       <w:hyperlink w:anchor="_Toc295348998" w:history="1">
         <w:r>
           <w:rPr>
-            <w:rStyle w:val="Hipervnculo"/>
+            <w:rStyle w:val="Hyperlink"/>
             <w:rFonts w:asciiTheme="minorHAnsi" w:hAnsiTheme="minorHAnsi" w:cstheme="minorHAnsi"/>
             <w:b/>
             <w:noProof/>
           </w:rPr>
-          <w:t>Tabla 28. Escenario operaci</w:t>
-        </w:r>
-        <w:r>
-          <w:rPr>
-            <w:rStyle w:val="Hipervnculo"/>
-            <w:rFonts w:asciiTheme="minorHAnsi" w:hAnsiTheme="minorHAnsi" w:cstheme="minorHAnsi"/>
-            <w:b/>
-            <w:noProof/>
-          </w:rPr>
-          <w:t>o</w:t>
-        </w:r>
-        <w:r>
-          <w:rPr>
-            <w:rStyle w:val="Hipervnculo"/>
-            <w:rFonts w:asciiTheme="minorHAnsi" w:hAnsiTheme="minorHAnsi" w:cstheme="minorHAnsi"/>
-            <w:b/>
-            <w:noProof/>
-          </w:rPr>
-          <w:t>nal EO06</w:t>
+          <w:t>Tabla 28. Escenario operacional EO06</w:t>
         </w:r>
         <w:r>
           <w:rPr>
@@ -6364,7 +6364,7 @@
     </w:p>
     <w:p>
       <w:pPr>
-        <w:pStyle w:val="Prrafodelista"/>
+        <w:pStyle w:val="ListParagraph"/>
         <w:numPr>
           <w:ilvl w:val="0"/>
           <w:numId w:val="1"/>
@@ -6408,7 +6408,7 @@
     </w:p>
     <w:p>
       <w:pPr>
-        <w:pStyle w:val="Prrafodelista"/>
+        <w:pStyle w:val="ListParagraph"/>
         <w:numPr>
           <w:ilvl w:val="1"/>
           <w:numId w:val="1"/>
@@ -6659,7 +6659,7 @@
     </w:p>
     <w:p>
       <w:pPr>
-        <w:pStyle w:val="Prrafodelista"/>
+        <w:pStyle w:val="ListParagraph"/>
         <w:numPr>
           <w:ilvl w:val="1"/>
           <w:numId w:val="1"/>
@@ -6719,7 +6719,7 @@
     </w:p>
     <w:p>
       <w:pPr>
-        <w:pStyle w:val="Prrafodelista"/>
+        <w:pStyle w:val="ListParagraph"/>
         <w:numPr>
           <w:ilvl w:val="0"/>
           <w:numId w:val="31"/>
@@ -6770,7 +6770,7 @@
     </w:p>
     <w:p>
       <w:pPr>
-        <w:pStyle w:val="Prrafodelista"/>
+        <w:pStyle w:val="ListParagraph"/>
         <w:numPr>
           <w:ilvl w:val="0"/>
           <w:numId w:val="31"/>
@@ -6844,7 +6844,7 @@
     </w:p>
     <w:p>
       <w:pPr>
-        <w:pStyle w:val="Prrafodelista"/>
+        <w:pStyle w:val="ListParagraph"/>
         <w:numPr>
           <w:ilvl w:val="0"/>
           <w:numId w:val="31"/>
@@ -6904,7 +6904,7 @@
     </w:p>
     <w:p>
       <w:pPr>
-        <w:pStyle w:val="Prrafodelista"/>
+        <w:pStyle w:val="ListParagraph"/>
         <w:numPr>
           <w:ilvl w:val="0"/>
           <w:numId w:val="31"/>
@@ -6957,7 +6957,7 @@
     </w:p>
     <w:p>
       <w:pPr>
-        <w:pStyle w:val="Prrafodelista"/>
+        <w:pStyle w:val="ListParagraph"/>
         <w:numPr>
           <w:ilvl w:val="1"/>
           <w:numId w:val="1"/>
@@ -6994,7 +6994,7 @@
     </w:p>
     <w:p>
       <w:pPr>
-        <w:pStyle w:val="Prrafodelista"/>
+        <w:pStyle w:val="ListParagraph"/>
         <w:numPr>
           <w:ilvl w:val="0"/>
           <w:numId w:val="32"/>
@@ -7023,7 +7023,7 @@
     </w:p>
     <w:p>
       <w:pPr>
-        <w:pStyle w:val="Prrafodelista"/>
+        <w:pStyle w:val="ListParagraph"/>
         <w:numPr>
           <w:ilvl w:val="0"/>
           <w:numId w:val="32"/>
@@ -7082,7 +7082,7 @@
     </w:p>
     <w:p>
       <w:pPr>
-        <w:pStyle w:val="Prrafodelista"/>
+        <w:pStyle w:val="ListParagraph"/>
         <w:numPr>
           <w:ilvl w:val="0"/>
           <w:numId w:val="32"/>
@@ -7170,7 +7170,7 @@
     </w:p>
     <w:p>
       <w:pPr>
-        <w:pStyle w:val="Prrafodelista"/>
+        <w:pStyle w:val="ListParagraph"/>
         <w:numPr>
           <w:ilvl w:val="1"/>
           <w:numId w:val="1"/>
@@ -7232,7 +7232,7 @@
     </w:p>
     <w:p>
       <w:pPr>
-        <w:pStyle w:val="Prrafodelista"/>
+        <w:pStyle w:val="ListParagraph"/>
         <w:numPr>
           <w:ilvl w:val="0"/>
           <w:numId w:val="34"/>
@@ -7298,7 +7298,7 @@
     </w:p>
     <w:p>
       <w:pPr>
-        <w:pStyle w:val="Prrafodelista"/>
+        <w:pStyle w:val="ListParagraph"/>
         <w:numPr>
           <w:ilvl w:val="0"/>
           <w:numId w:val="34"/>
@@ -7377,7 +7377,7 @@
     </w:p>
     <w:p>
       <w:pPr>
-        <w:pStyle w:val="Prrafodelista"/>
+        <w:pStyle w:val="ListParagraph"/>
         <w:numPr>
           <w:ilvl w:val="0"/>
           <w:numId w:val="1"/>
@@ -7421,7 +7421,7 @@
     </w:p>
     <w:p>
       <w:pPr>
-        <w:pStyle w:val="Prrafodelista"/>
+        <w:pStyle w:val="ListParagraph"/>
         <w:numPr>
           <w:ilvl w:val="1"/>
           <w:numId w:val="1"/>
@@ -7578,7 +7578,7 @@
     </w:p>
     <w:p>
       <w:pPr>
-        <w:pStyle w:val="Prrafodelista"/>
+        <w:pStyle w:val="ListParagraph"/>
         <w:numPr>
           <w:ilvl w:val="1"/>
           <w:numId w:val="1"/>
@@ -7672,7 +7672,7 @@
     </w:p>
     <w:p>
       <w:pPr>
-        <w:pStyle w:val="Prrafodelista"/>
+        <w:pStyle w:val="ListParagraph"/>
         <w:numPr>
           <w:ilvl w:val="0"/>
           <w:numId w:val="35"/>
@@ -7722,7 +7722,7 @@
     </w:p>
     <w:p>
       <w:pPr>
-        <w:pStyle w:val="Prrafodelista"/>
+        <w:pStyle w:val="ListParagraph"/>
         <w:numPr>
           <w:ilvl w:val="0"/>
           <w:numId w:val="35"/>
@@ -7779,7 +7779,7 @@
     </w:p>
     <w:p>
       <w:pPr>
-        <w:pStyle w:val="Prrafodelista"/>
+        <w:pStyle w:val="ListParagraph"/>
         <w:numPr>
           <w:ilvl w:val="0"/>
           <w:numId w:val="35"/>
@@ -7829,7 +7829,7 @@
     </w:p>
     <w:p>
       <w:pPr>
-        <w:pStyle w:val="Prrafodelista"/>
+        <w:pStyle w:val="ListParagraph"/>
         <w:numPr>
           <w:ilvl w:val="0"/>
           <w:numId w:val="35"/>
@@ -7858,7 +7858,7 @@
     </w:p>
     <w:p>
       <w:pPr>
-        <w:pStyle w:val="Prrafodelista"/>
+        <w:pStyle w:val="ListParagraph"/>
         <w:numPr>
           <w:ilvl w:val="0"/>
           <w:numId w:val="35"/>
@@ -7887,7 +7887,7 @@
     </w:p>
     <w:p>
       <w:pPr>
-        <w:pStyle w:val="Prrafodelista"/>
+        <w:pStyle w:val="ListParagraph"/>
         <w:numPr>
           <w:ilvl w:val="0"/>
           <w:numId w:val="35"/>
@@ -7930,7 +7930,7 @@
     </w:p>
     <w:p>
       <w:pPr>
-        <w:pStyle w:val="Prrafodelista"/>
+        <w:pStyle w:val="ListParagraph"/>
         <w:numPr>
           <w:ilvl w:val="0"/>
           <w:numId w:val="35"/>
@@ -7982,7 +7982,7 @@
     </w:p>
     <w:p>
       <w:pPr>
-        <w:pStyle w:val="Prrafodelista"/>
+        <w:pStyle w:val="ListParagraph"/>
         <w:numPr>
           <w:ilvl w:val="0"/>
           <w:numId w:val="35"/>
@@ -8004,7 +8004,7 @@
     </w:p>
     <w:p>
       <w:pPr>
-        <w:pStyle w:val="Prrafodelista"/>
+        <w:pStyle w:val="ListParagraph"/>
         <w:numPr>
           <w:ilvl w:val="0"/>
           <w:numId w:val="35"/>
@@ -8051,7 +8051,7 @@
     </w:p>
     <w:p>
       <w:pPr>
-        <w:pStyle w:val="Prrafodelista"/>
+        <w:pStyle w:val="ListParagraph"/>
         <w:numPr>
           <w:ilvl w:val="1"/>
           <w:numId w:val="1"/>
@@ -8114,7 +8114,7 @@
     </w:p>
     <w:p>
       <w:pPr>
-        <w:pStyle w:val="Prrafodelista"/>
+        <w:pStyle w:val="ListParagraph"/>
         <w:numPr>
           <w:ilvl w:val="0"/>
           <w:numId w:val="36"/>
@@ -8157,7 +8157,7 @@
     </w:p>
     <w:p>
       <w:pPr>
-        <w:pStyle w:val="Prrafodelista"/>
+        <w:pStyle w:val="ListParagraph"/>
         <w:numPr>
           <w:ilvl w:val="0"/>
           <w:numId w:val="36"/>
@@ -8200,7 +8200,7 @@
     </w:p>
     <w:p>
       <w:pPr>
-        <w:pStyle w:val="Prrafodelista"/>
+        <w:pStyle w:val="ListParagraph"/>
         <w:numPr>
           <w:ilvl w:val="0"/>
           <w:numId w:val="36"/>
@@ -8258,7 +8258,7 @@
     </w:p>
     <w:p>
       <w:pPr>
-        <w:pStyle w:val="Prrafodelista"/>
+        <w:pStyle w:val="ListParagraph"/>
         <w:numPr>
           <w:ilvl w:val="0"/>
           <w:numId w:val="36"/>
@@ -8312,7 +8312,7 @@
     </w:p>
     <w:p>
       <w:pPr>
-        <w:pStyle w:val="Prrafodelista"/>
+        <w:pStyle w:val="ListParagraph"/>
         <w:numPr>
           <w:ilvl w:val="1"/>
           <w:numId w:val="1"/>
@@ -8411,7 +8411,7 @@
     </w:p>
     <w:p>
       <w:pPr>
-        <w:pStyle w:val="Epgrafe"/>
+        <w:pStyle w:val="Caption"/>
         <w:keepNext/>
         <w:spacing w:after="120"/>
         <w:jc w:val="center"/>
@@ -8651,6 +8651,26 @@
                 <w:rFonts w:ascii="Calibri" w:hAnsi="Calibri"/>
               </w:rPr>
             </w:pPr>
+            <w:r>
+              <w:rPr>
+                <w:rFonts w:ascii="Calibri" w:hAnsi="Calibri"/>
+              </w:rPr>
+              <w:t>Erik Fernando</w:t>
+            </w:r>
+          </w:p>
+          <w:p>
+            <w:pPr>
+              <w:jc w:val="center"/>
+              <w:rPr>
+                <w:rFonts w:ascii="Calibri" w:hAnsi="Calibri"/>
+              </w:rPr>
+            </w:pPr>
+            <w:r>
+              <w:rPr>
+                <w:rFonts w:ascii="Calibri" w:hAnsi="Calibri"/>
+              </w:rPr>
+              <w:t xml:space="preserve"> Arcos Franco</w:t>
+            </w:r>
           </w:p>
         </w:tc>
       </w:tr>
@@ -8714,6 +8734,26 @@
                 <w:rFonts w:ascii="Calibri" w:hAnsi="Calibri"/>
               </w:rPr>
             </w:pPr>
+            <w:r>
+              <w:rPr>
+                <w:rFonts w:ascii="Calibri" w:hAnsi="Calibri"/>
+              </w:rPr>
+              <w:t>Andrés Mauricio</w:t>
+            </w:r>
+          </w:p>
+          <w:p>
+            <w:pPr>
+              <w:jc w:val="center"/>
+              <w:rPr>
+                <w:rFonts w:ascii="Calibri" w:hAnsi="Calibri"/>
+              </w:rPr>
+            </w:pPr>
+            <w:r>
+              <w:rPr>
+                <w:rFonts w:ascii="Calibri" w:hAnsi="Calibri"/>
+              </w:rPr>
+              <w:t xml:space="preserve"> Erazo Benavides</w:t>
+            </w:r>
           </w:p>
         </w:tc>
       </w:tr>
@@ -8777,6 +8817,42 @@
                 <w:rFonts w:ascii="Calibri" w:hAnsi="Calibri"/>
               </w:rPr>
             </w:pPr>
+            <w:proofErr w:type="spellStart"/>
+            <w:r>
+              <w:rPr>
+                <w:rFonts w:ascii="Calibri" w:hAnsi="Calibri"/>
+              </w:rPr>
+              <w:t>Willian</w:t>
+            </w:r>
+            <w:proofErr w:type="spellEnd"/>
+            <w:r>
+              <w:rPr>
+                <w:rFonts w:ascii="Calibri" w:hAnsi="Calibri"/>
+              </w:rPr>
+              <w:t xml:space="preserve"> Alejandro </w:t>
+            </w:r>
+          </w:p>
+          <w:p>
+            <w:pPr>
+              <w:jc w:val="center"/>
+              <w:rPr>
+                <w:rFonts w:ascii="Calibri" w:hAnsi="Calibri"/>
+              </w:rPr>
+            </w:pPr>
+            <w:proofErr w:type="spellStart"/>
+            <w:r>
+              <w:rPr>
+                <w:rFonts w:ascii="Calibri" w:hAnsi="Calibri"/>
+              </w:rPr>
+              <w:t>Idrobo</w:t>
+            </w:r>
+            <w:proofErr w:type="spellEnd"/>
+            <w:r>
+              <w:rPr>
+                <w:rFonts w:ascii="Calibri" w:hAnsi="Calibri"/>
+              </w:rPr>
+              <w:t xml:space="preserve"> Luna</w:t>
+            </w:r>
           </w:p>
         </w:tc>
       </w:tr>
@@ -8840,6 +8916,26 @@
                 <w:rFonts w:ascii="Calibri" w:hAnsi="Calibri"/>
               </w:rPr>
             </w:pPr>
+            <w:r>
+              <w:rPr>
+                <w:rFonts w:ascii="Calibri" w:hAnsi="Calibri"/>
+              </w:rPr>
+              <w:t>Carlos Ernesto</w:t>
+            </w:r>
+          </w:p>
+          <w:p>
+            <w:pPr>
+              <w:jc w:val="center"/>
+              <w:rPr>
+                <w:rFonts w:ascii="Calibri" w:hAnsi="Calibri"/>
+              </w:rPr>
+            </w:pPr>
+            <w:r>
+              <w:rPr>
+                <w:rFonts w:ascii="Calibri" w:hAnsi="Calibri"/>
+              </w:rPr>
+              <w:t xml:space="preserve"> González Vargas</w:t>
+            </w:r>
           </w:p>
         </w:tc>
       </w:tr>
@@ -8875,6 +8971,7 @@
         <w:tc>
           <w:tcPr>
             <w:tcW w:w="5954" w:type="dxa"/>
+            <w:shd w:val="clear" w:color="auto" w:fill="DBE5F1" w:themeFill="accent1" w:themeFillTint="33"/>
             <w:vAlign w:val="center"/>
           </w:tcPr>
           <w:p>
@@ -8894,6 +8991,7 @@
         <w:tc>
           <w:tcPr>
             <w:tcW w:w="2268" w:type="dxa"/>
+            <w:shd w:val="clear" w:color="auto" w:fill="DBE5F1" w:themeFill="accent1" w:themeFillTint="33"/>
             <w:vAlign w:val="center"/>
           </w:tcPr>
           <w:p>
@@ -8903,6 +9001,12 @@
                 <w:rFonts w:ascii="Calibri" w:hAnsi="Calibri"/>
               </w:rPr>
             </w:pPr>
+            <w:r>
+              <w:rPr>
+                <w:rFonts w:ascii="Calibri" w:hAnsi="Calibri"/>
+              </w:rPr>
+              <w:t>Este Rol va a ser llevado por todo el equipo de desarrollo</w:t>
+            </w:r>
           </w:p>
         </w:tc>
       </w:tr>
@@ -8966,6 +9070,28 @@
                 <w:rFonts w:ascii="Calibri" w:hAnsi="Calibri"/>
               </w:rPr>
             </w:pPr>
+            <w:r>
+              <w:rPr>
+                <w:rFonts w:ascii="Calibri" w:hAnsi="Calibri"/>
+              </w:rPr>
+              <w:t xml:space="preserve">David Pérez </w:t>
+            </w:r>
+          </w:p>
+          <w:p>
+            <w:pPr>
+              <w:jc w:val="center"/>
+              <w:rPr>
+                <w:rFonts w:ascii="Calibri" w:hAnsi="Calibri"/>
+              </w:rPr>
+            </w:pPr>
+            <w:proofErr w:type="spellStart"/>
+            <w:r>
+              <w:rPr>
+                <w:rFonts w:ascii="Calibri" w:hAnsi="Calibri"/>
+              </w:rPr>
+              <w:t>Chibuque</w:t>
+            </w:r>
+            <w:proofErr w:type="spellEnd"/>
           </w:p>
         </w:tc>
       </w:tr>
@@ -9029,6 +9155,26 @@
                 <w:rFonts w:ascii="Calibri" w:hAnsi="Calibri"/>
               </w:rPr>
             </w:pPr>
+            <w:r>
+              <w:rPr>
+                <w:rFonts w:ascii="Calibri" w:hAnsi="Calibri"/>
+              </w:rPr>
+              <w:t>Sandra Milena</w:t>
+            </w:r>
+          </w:p>
+          <w:p>
+            <w:pPr>
+              <w:jc w:val="center"/>
+              <w:rPr>
+                <w:rFonts w:ascii="Calibri" w:hAnsi="Calibri"/>
+              </w:rPr>
+            </w:pPr>
+            <w:r>
+              <w:rPr>
+                <w:rFonts w:ascii="Calibri" w:hAnsi="Calibri"/>
+              </w:rPr>
+              <w:t xml:space="preserve"> Gómez Ríos</w:t>
+            </w:r>
           </w:p>
         </w:tc>
       </w:tr>
@@ -9050,6 +9196,13 @@
           <w:sz w:val="22"/>
         </w:rPr>
       </w:pPr>
+      <w:r>
+        <w:rPr>
+          <w:rFonts w:asciiTheme="minorHAnsi" w:hAnsiTheme="minorHAnsi"/>
+          <w:sz w:val="22"/>
+        </w:rPr>
+        <w:t>La selección de Roles se realizó por medio de una encuesta publicada en el siguiente link:</w:t>
+      </w:r>
     </w:p>
     <w:p>
       <w:pPr>
@@ -9062,12 +9215,24 @@
     </w:p>
     <w:p>
       <w:pPr>
-        <w:jc w:val="both"/>
-        <w:rPr>
-          <w:rFonts w:asciiTheme="minorHAnsi" w:hAnsiTheme="minorHAnsi"/>
-          <w:sz w:val="22"/>
-        </w:rPr>
-      </w:pPr>
+        <w:jc w:val="center"/>
+        <w:rPr>
+          <w:rFonts w:asciiTheme="minorHAnsi" w:hAnsiTheme="minorHAnsi"/>
+          <w:b/>
+          <w:sz w:val="18"/>
+        </w:rPr>
+      </w:pPr>
+      <w:hyperlink r:id="rId13" w:history="1">
+        <w:r>
+          <w:rPr>
+            <w:rStyle w:val="Hyperlink"/>
+            <w:rFonts w:asciiTheme="minorHAnsi" w:hAnsiTheme="minorHAnsi"/>
+            <w:b/>
+            <w:sz w:val="18"/>
+          </w:rPr>
+          <w:t>https://spreadsheets.google.com/spreadsheet/viewform?hl=en_US&amp;formkey=dENEZWNsalhneGhJdVN4OHUtZk1ENVE6MQ</w:t>
+        </w:r>
+      </w:hyperlink>
     </w:p>
     <w:p>
       <w:pPr>
@@ -9107,7 +9272,7 @@
     </w:p>
     <w:p>
       <w:pPr>
-        <w:pStyle w:val="Prrafodelista"/>
+        <w:pStyle w:val="ListParagraph"/>
         <w:numPr>
           <w:ilvl w:val="1"/>
           <w:numId w:val="1"/>
@@ -9146,7 +9311,7 @@
     </w:p>
     <w:p>
       <w:pPr>
-        <w:pStyle w:val="Epgrafe"/>
+        <w:pStyle w:val="Caption"/>
         <w:keepNext/>
         <w:spacing w:after="120"/>
         <w:jc w:val="center"/>
@@ -9867,7 +10032,7 @@
     </w:p>
     <w:p>
       <w:pPr>
-        <w:pStyle w:val="Epgrafe"/>
+        <w:pStyle w:val="Caption"/>
         <w:keepNext/>
         <w:spacing w:after="120"/>
         <w:jc w:val="center"/>
@@ -10453,7 +10618,7 @@
     </w:p>
     <w:p>
       <w:pPr>
-        <w:pStyle w:val="Prrafodelista"/>
+        <w:pStyle w:val="ListParagraph"/>
         <w:numPr>
           <w:ilvl w:val="0"/>
           <w:numId w:val="1"/>
@@ -10497,7 +10662,7 @@
     </w:p>
     <w:p>
       <w:pPr>
-        <w:pStyle w:val="Prrafodelista"/>
+        <w:pStyle w:val="ListParagraph"/>
         <w:numPr>
           <w:ilvl w:val="1"/>
           <w:numId w:val="1"/>
@@ -10535,7 +10700,7 @@
     </w:p>
     <w:p>
       <w:pPr>
-        <w:pStyle w:val="Epgrafe"/>
+        <w:pStyle w:val="Caption"/>
         <w:keepNext/>
         <w:spacing w:after="120"/>
         <w:jc w:val="center"/>
@@ -11511,7 +11676,7 @@
     </w:p>
     <w:p>
       <w:pPr>
-        <w:pStyle w:val="Epgrafe"/>
+        <w:pStyle w:val="Caption"/>
         <w:keepNext/>
         <w:spacing w:after="120"/>
         <w:jc w:val="center"/>
@@ -12509,7 +12674,7 @@
     </w:p>
     <w:p>
       <w:pPr>
-        <w:pStyle w:val="Epgrafe"/>
+        <w:pStyle w:val="Caption"/>
         <w:keepNext/>
         <w:spacing w:after="120"/>
         <w:jc w:val="center"/>
@@ -13534,7 +13699,7 @@
     </w:p>
     <w:p>
       <w:pPr>
-        <w:pStyle w:val="Prrafodelista"/>
+        <w:pStyle w:val="ListParagraph"/>
         <w:numPr>
           <w:ilvl w:val="1"/>
           <w:numId w:val="1"/>
@@ -13569,7 +13734,7 @@
     </w:p>
     <w:p>
       <w:pPr>
-        <w:pStyle w:val="Prrafodelista"/>
+        <w:pStyle w:val="ListParagraph"/>
         <w:numPr>
           <w:ilvl w:val="2"/>
           <w:numId w:val="1"/>
@@ -13607,7 +13772,7 @@
     </w:p>
     <w:p>
       <w:pPr>
-        <w:pStyle w:val="Epgrafe"/>
+        <w:pStyle w:val="Caption"/>
         <w:keepNext/>
         <w:spacing w:after="120"/>
         <w:jc w:val="center"/>
@@ -14069,7 +14234,7 @@
     </w:p>
     <w:p>
       <w:pPr>
-        <w:pStyle w:val="Epgrafe"/>
+        <w:pStyle w:val="Caption"/>
         <w:keepNext/>
         <w:spacing w:after="120"/>
         <w:jc w:val="center"/>
@@ -14483,7 +14648,7 @@
     </w:p>
     <w:p>
       <w:pPr>
-        <w:pStyle w:val="Epgrafe"/>
+        <w:pStyle w:val="Caption"/>
         <w:keepNext/>
         <w:spacing w:after="120"/>
         <w:jc w:val="center"/>
@@ -14962,7 +15127,7 @@
     </w:p>
     <w:p>
       <w:pPr>
-        <w:pStyle w:val="Prrafodelista"/>
+        <w:pStyle w:val="ListParagraph"/>
         <w:numPr>
           <w:ilvl w:val="2"/>
           <w:numId w:val="1"/>
@@ -15000,7 +15165,7 @@
     </w:p>
     <w:p>
       <w:pPr>
-        <w:pStyle w:val="Epgrafe"/>
+        <w:pStyle w:val="Caption"/>
         <w:keepNext/>
         <w:spacing w:after="120"/>
         <w:jc w:val="center"/>
@@ -15724,7 +15889,7 @@
     </w:p>
     <w:p>
       <w:pPr>
-        <w:pStyle w:val="Epgrafe"/>
+        <w:pStyle w:val="Caption"/>
         <w:keepNext/>
         <w:spacing w:after="120"/>
         <w:jc w:val="center"/>
@@ -16498,7 +16663,7 @@
     </w:p>
     <w:p>
       <w:pPr>
-        <w:pStyle w:val="Prrafodelista"/>
+        <w:pStyle w:val="ListParagraph"/>
         <w:numPr>
           <w:ilvl w:val="1"/>
           <w:numId w:val="1"/>
@@ -16535,7 +16700,7 @@
     </w:p>
     <w:p>
       <w:pPr>
-        <w:pStyle w:val="Prrafodelista"/>
+        <w:pStyle w:val="ListParagraph"/>
         <w:numPr>
           <w:ilvl w:val="2"/>
           <w:numId w:val="1"/>
@@ -16573,7 +16738,7 @@
     </w:p>
     <w:p>
       <w:pPr>
-        <w:pStyle w:val="Epgrafe"/>
+        <w:pStyle w:val="Caption"/>
         <w:keepNext/>
         <w:spacing w:after="120"/>
         <w:jc w:val="center"/>
@@ -17364,7 +17529,7 @@
     </w:p>
     <w:p>
       <w:pPr>
-        <w:pStyle w:val="Epgrafe"/>
+        <w:pStyle w:val="Caption"/>
         <w:keepNext/>
         <w:spacing w:after="120"/>
         <w:jc w:val="center"/>
@@ -18185,7 +18350,7 @@
     </w:p>
     <w:p>
       <w:pPr>
-        <w:pStyle w:val="Epgrafe"/>
+        <w:pStyle w:val="Caption"/>
         <w:keepNext/>
         <w:spacing w:after="120"/>
         <w:jc w:val="center"/>
@@ -19006,7 +19171,7 @@
     </w:p>
     <w:p>
       <w:pPr>
-        <w:pStyle w:val="Epgrafe"/>
+        <w:pStyle w:val="Caption"/>
         <w:keepNext/>
         <w:spacing w:after="120"/>
         <w:jc w:val="center"/>
@@ -19879,7 +20044,7 @@
     </w:p>
     <w:p>
       <w:pPr>
-        <w:pStyle w:val="Epgrafe"/>
+        <w:pStyle w:val="Caption"/>
         <w:keepNext/>
         <w:spacing w:after="120"/>
         <w:jc w:val="center"/>
@@ -20677,7 +20842,7 @@
     </w:p>
     <w:p>
       <w:pPr>
-        <w:pStyle w:val="Epgrafe"/>
+        <w:pStyle w:val="Caption"/>
         <w:keepNext/>
         <w:spacing w:after="120"/>
         <w:jc w:val="center"/>
@@ -21419,7 +21584,7 @@
     </w:p>
     <w:p>
       <w:pPr>
-        <w:pStyle w:val="Epgrafe"/>
+        <w:pStyle w:val="Caption"/>
         <w:keepNext/>
         <w:spacing w:after="120"/>
         <w:jc w:val="center"/>
@@ -22222,7 +22387,7 @@
     </w:p>
     <w:p>
       <w:pPr>
-        <w:pStyle w:val="Epgrafe"/>
+        <w:pStyle w:val="Caption"/>
         <w:keepNext/>
         <w:spacing w:after="120"/>
         <w:jc w:val="center"/>
@@ -23002,7 +23167,7 @@
     </w:p>
     <w:p>
       <w:pPr>
-        <w:pStyle w:val="Epgrafe"/>
+        <w:pStyle w:val="Caption"/>
         <w:keepNext/>
         <w:spacing w:after="120"/>
         <w:jc w:val="center"/>
@@ -23743,7 +23908,7 @@
     </w:p>
     <w:p>
       <w:pPr>
-        <w:pStyle w:val="Epgrafe"/>
+        <w:pStyle w:val="Caption"/>
         <w:keepNext/>
         <w:spacing w:after="120"/>
         <w:jc w:val="center"/>
@@ -24494,7 +24659,7 @@
     </w:p>
     <w:p>
       <w:pPr>
-        <w:pStyle w:val="Prrafodelista"/>
+        <w:pStyle w:val="ListParagraph"/>
         <w:numPr>
           <w:ilvl w:val="2"/>
           <w:numId w:val="1"/>
@@ -24532,7 +24697,7 @@
     </w:p>
     <w:p>
       <w:pPr>
-        <w:pStyle w:val="Epgrafe"/>
+        <w:pStyle w:val="Caption"/>
         <w:keepNext/>
         <w:spacing w:after="120"/>
         <w:jc w:val="center"/>
@@ -24604,7 +24769,7 @@
     </w:p>
     <w:tbl>
       <w:tblPr>
-        <w:tblStyle w:val="Tablaconcuadrcula"/>
+        <w:tblStyle w:val="TableGrid"/>
         <w:tblW w:w="0" w:type="auto"/>
         <w:jc w:val="center"/>
         <w:tblCellMar>
@@ -26117,7 +26282,7 @@
     </w:p>
     <w:p>
       <w:pPr>
-        <w:pStyle w:val="Prrafodelista"/>
+        <w:pStyle w:val="ListParagraph"/>
         <w:numPr>
           <w:ilvl w:val="0"/>
           <w:numId w:val="1"/>
@@ -26153,7 +26318,7 @@
     </w:p>
     <w:p>
       <w:pPr>
-        <w:pStyle w:val="Prrafodelista"/>
+        <w:pStyle w:val="ListParagraph"/>
         <w:numPr>
           <w:ilvl w:val="1"/>
           <w:numId w:val="1"/>
@@ -26191,7 +26356,7 @@
     </w:p>
     <w:p>
       <w:pPr>
-        <w:pStyle w:val="Epgrafe"/>
+        <w:pStyle w:val="Caption"/>
         <w:keepNext/>
         <w:spacing w:after="120"/>
         <w:jc w:val="center"/>
@@ -26989,7 +27154,7 @@
     </w:p>
     <w:p>
       <w:pPr>
-        <w:pStyle w:val="Epgrafe"/>
+        <w:pStyle w:val="Caption"/>
         <w:keepNext/>
         <w:spacing w:after="120"/>
         <w:jc w:val="center"/>
@@ -27805,7 +27970,7 @@
     </w:p>
     <w:p>
       <w:pPr>
-        <w:pStyle w:val="Epgrafe"/>
+        <w:pStyle w:val="Caption"/>
         <w:keepNext/>
         <w:spacing w:after="120"/>
         <w:jc w:val="center"/>
@@ -28492,7 +28657,7 @@
     </w:p>
     <w:p>
       <w:pPr>
-        <w:pStyle w:val="Epgrafe"/>
+        <w:pStyle w:val="Caption"/>
         <w:keepNext/>
         <w:spacing w:after="120"/>
         <w:jc w:val="center"/>
@@ -29191,7 +29356,7 @@
     </w:p>
     <w:p>
       <w:pPr>
-        <w:pStyle w:val="Epgrafe"/>
+        <w:pStyle w:val="Caption"/>
         <w:keepNext/>
         <w:spacing w:after="120"/>
         <w:jc w:val="center"/>
@@ -29913,7 +30078,7 @@
     </w:p>
     <w:p>
       <w:pPr>
-        <w:pStyle w:val="Epgrafe"/>
+        <w:pStyle w:val="Caption"/>
         <w:keepNext/>
         <w:spacing w:after="120"/>
         <w:jc w:val="center"/>
@@ -30674,7 +30839,7 @@
     </w:p>
     <w:p>
       <w:pPr>
-        <w:pStyle w:val="Prrafodelista"/>
+        <w:pStyle w:val="ListParagraph"/>
         <w:numPr>
           <w:ilvl w:val="0"/>
           <w:numId w:val="1"/>
@@ -30711,7 +30876,7 @@
     </w:p>
     <w:p>
       <w:pPr>
-        <w:pStyle w:val="Prrafodelista"/>
+        <w:pStyle w:val="ListParagraph"/>
         <w:numPr>
           <w:ilvl w:val="0"/>
           <w:numId w:val="34"/>
@@ -30733,7 +30898,7 @@
     </w:p>
     <w:p>
       <w:pPr>
-        <w:pStyle w:val="Prrafodelista"/>
+        <w:pStyle w:val="ListParagraph"/>
         <w:numPr>
           <w:ilvl w:val="0"/>
           <w:numId w:val="34"/>
@@ -30787,7 +30952,7 @@
     </w:p>
     <w:p>
       <w:pPr>
-        <w:pStyle w:val="Prrafodelista"/>
+        <w:pStyle w:val="ListParagraph"/>
         <w:numPr>
           <w:ilvl w:val="0"/>
           <w:numId w:val="34"/>
@@ -30825,7 +30990,7 @@
     </w:p>
     <w:p>
       <w:pPr>
-        <w:pStyle w:val="Prrafodelista"/>
+        <w:pStyle w:val="ListParagraph"/>
         <w:numPr>
           <w:ilvl w:val="0"/>
           <w:numId w:val="34"/>
@@ -30870,7 +31035,7 @@
     </w:p>
     <w:p>
       <w:pPr>
-        <w:pStyle w:val="Prrafodelista"/>
+        <w:pStyle w:val="ListParagraph"/>
         <w:ind w:left="0"/>
         <w:jc w:val="both"/>
         <w:rPr>
@@ -30912,7 +31077,7 @@
 <w:ftr xmlns:ve="http://schemas.openxmlformats.org/markup-compatibility/2006" xmlns:o="urn:schemas-microsoft-com:office:office" xmlns:r="http://schemas.openxmlformats.org/officeDocument/2006/relationships" xmlns:m="http://schemas.openxmlformats.org/officeDocument/2006/math" xmlns:v="urn:schemas-microsoft-com:vml" xmlns:wp="http://schemas.openxmlformats.org/drawingml/2006/wordprocessingDrawing" xmlns:w10="urn:schemas-microsoft-com:office:word" xmlns:w="http://schemas.openxmlformats.org/wordprocessingml/2006/main" xmlns:wne="http://schemas.microsoft.com/office/word/2006/wordml">
   <w:p>
     <w:pPr>
-      <w:pStyle w:val="Piedepgina"/>
+      <w:pStyle w:val="Footer"/>
       <w:pBdr>
         <w:bottom w:val="single" w:sz="12" w:space="1" w:color="auto"/>
       </w:pBdr>
@@ -30924,7 +31089,7 @@
   </w:p>
   <w:p>
     <w:pPr>
-      <w:pStyle w:val="Piedepgina"/>
+      <w:pStyle w:val="Footer"/>
       <w:jc w:val="both"/>
       <w:rPr>
         <w:rFonts w:ascii="Calibri" w:hAnsi="Calibri"/>
@@ -30968,7 +31133,7 @@
   </w:p>
   <w:p>
     <w:pPr>
-      <w:pStyle w:val="Piedepgina"/>
+      <w:pStyle w:val="Footer"/>
       <w:tabs>
         <w:tab w:val="clear" w:pos="4419"/>
         <w:tab w:val="clear" w:pos="8838"/>
@@ -31028,7 +31193,7 @@
         <w:rFonts w:ascii="Calibri" w:hAnsi="Calibri"/>
         <w:noProof/>
       </w:rPr>
-      <w:t>17</w:t>
+      <w:t>5</w:t>
     </w:r>
     <w:r>
       <w:rPr>
@@ -31063,7 +31228,7 @@
 <w:hdr xmlns:ve="http://schemas.openxmlformats.org/markup-compatibility/2006" xmlns:o="urn:schemas-microsoft-com:office:office" xmlns:r="http://schemas.openxmlformats.org/officeDocument/2006/relationships" xmlns:m="http://schemas.openxmlformats.org/officeDocument/2006/math" xmlns:v="urn:schemas-microsoft-com:vml" xmlns:wp="http://schemas.openxmlformats.org/drawingml/2006/wordprocessingDrawing" xmlns:w10="urn:schemas-microsoft-com:office:word" xmlns:w="http://schemas.openxmlformats.org/wordprocessingml/2006/main" xmlns:wne="http://schemas.microsoft.com/office/word/2006/wordml">
   <w:p>
     <w:pPr>
-      <w:pStyle w:val="Encabezado"/>
+      <w:pStyle w:val="Header"/>
       <w:rPr>
         <w:rFonts w:asciiTheme="minorHAnsi" w:hAnsiTheme="minorHAnsi"/>
         <w:b/>
@@ -31078,7 +31243,7 @@
         <w:smallCaps/>
         <w:noProof/>
         <w:szCs w:val="24"/>
-        <w:lang w:val="es-ES" w:eastAsia="es-ES"/>
+        <w:lang w:val="en-US" w:eastAsia="en-US"/>
       </w:rPr>
       <w:drawing>
         <wp:anchor distT="0" distB="0" distL="114300" distR="114300" simplePos="0" relativeHeight="251659264" behindDoc="0" locked="0" layoutInCell="1" allowOverlap="0">
@@ -31109,7 +31274,7 @@
                   <a:blip r:embed="rId1">
                     <a:extLst>
                       <a:ext uri="{28A0092B-C50C-407E-A947-70E740481C1C}">
-                        <a14:useLocalDpi xmlns:a14="http://schemas.microsoft.com/office/drawing/2010/main" xmlns:wps="http://schemas.microsoft.com/office/word/2010/wordprocessingShape" xmlns:wpi="http://schemas.microsoft.com/office/word/2010/wordprocessingInk" xmlns:wpg="http://schemas.microsoft.com/office/word/2010/wordprocessingGroup" xmlns:w14="http://schemas.microsoft.com/office/word/2010/wordml" xmlns:w="http://schemas.openxmlformats.org/wordprocessingml/2006/main" xmlns:w10="urn:schemas-microsoft-com:office:word" xmlns:wp14="http://schemas.microsoft.com/office/word/2010/wordprocessingDrawing" xmlns:v="urn:schemas-microsoft-com:vml" xmlns:o="urn:schemas-microsoft-com:office:office" xmlns:mc="http://schemas.openxmlformats.org/markup-compatibility/2006" xmlns:wpc="http://schemas.microsoft.com/office/word/2010/wordprocessingCanvas" xmlns="" val="0"/>
+                        <a14:useLocalDpi xmlns="" xmlns:wpc="http://schemas.microsoft.com/office/word/2010/wordprocessingCanvas" xmlns:mc="http://schemas.openxmlformats.org/markup-compatibility/2006" xmlns:o="urn:schemas-microsoft-com:office:office" xmlns:v="urn:schemas-microsoft-com:vml" xmlns:wp14="http://schemas.microsoft.com/office/word/2010/wordprocessingDrawing" xmlns:w10="urn:schemas-microsoft-com:office:word" xmlns:w="http://schemas.openxmlformats.org/wordprocessingml/2006/main" xmlns:w14="http://schemas.microsoft.com/office/word/2010/wordml" xmlns:wpg="http://schemas.microsoft.com/office/word/2010/wordprocessingGroup" xmlns:wpi="http://schemas.microsoft.com/office/word/2010/wordprocessingInk" xmlns:wps="http://schemas.microsoft.com/office/word/2010/wordprocessingShape" xmlns:a14="http://schemas.microsoft.com/office/drawing/2010/main" val="0"/>
                       </a:ext>
                     </a:extLst>
                   </a:blip>
@@ -31147,7 +31312,7 @@
   </w:p>
   <w:p>
     <w:pPr>
-      <w:pStyle w:val="Encabezado"/>
+      <w:pStyle w:val="Header"/>
       <w:pBdr>
         <w:bottom w:val="single" w:sz="12" w:space="1" w:color="auto"/>
       </w:pBdr>
@@ -35302,11 +35467,11 @@
       <w:lang w:eastAsia="es-CO"/>
     </w:rPr>
   </w:style>
-  <w:style w:type="paragraph" w:styleId="Ttulo1">
+  <w:style w:type="paragraph" w:styleId="Heading1">
     <w:name w:val="heading 1"/>
     <w:basedOn w:val="Normal"/>
     <w:next w:val="Normal"/>
-    <w:link w:val="Ttulo1Car"/>
+    <w:link w:val="Heading1Char"/>
     <w:uiPriority w:val="9"/>
     <w:qFormat/>
     <w:rsid w:val="00E34903"/>
@@ -35325,11 +35490,11 @@
       <w:szCs w:val="28"/>
     </w:rPr>
   </w:style>
-  <w:style w:type="paragraph" w:styleId="Ttulo2">
+  <w:style w:type="paragraph" w:styleId="Heading2">
     <w:name w:val="heading 2"/>
     <w:basedOn w:val="Normal"/>
     <w:next w:val="Normal"/>
-    <w:link w:val="Ttulo2Car"/>
+    <w:link w:val="Heading2Char"/>
     <w:uiPriority w:val="9"/>
     <w:unhideWhenUsed/>
     <w:qFormat/>
@@ -35349,13 +35514,13 @@
       <w:szCs w:val="26"/>
     </w:rPr>
   </w:style>
-  <w:style w:type="character" w:default="1" w:styleId="Fuentedeprrafopredeter">
+  <w:style w:type="character" w:default="1" w:styleId="DefaultParagraphFont">
     <w:name w:val="Default Paragraph Font"/>
     <w:uiPriority w:val="1"/>
     <w:semiHidden/>
     <w:unhideWhenUsed/>
   </w:style>
-  <w:style w:type="table" w:default="1" w:styleId="Tablanormal">
+  <w:style w:type="table" w:default="1" w:styleId="TableNormal">
     <w:name w:val="Normal Table"/>
     <w:uiPriority w:val="99"/>
     <w:semiHidden/>
@@ -35371,16 +35536,16 @@
       </w:tblCellMar>
     </w:tblPr>
   </w:style>
-  <w:style w:type="numbering" w:default="1" w:styleId="Sinlista">
+  <w:style w:type="numbering" w:default="1" w:styleId="NoList">
     <w:name w:val="No List"/>
     <w:uiPriority w:val="99"/>
     <w:semiHidden/>
     <w:unhideWhenUsed/>
   </w:style>
-  <w:style w:type="character" w:customStyle="1" w:styleId="Ttulo1Car">
-    <w:name w:val="Título 1 Car"/>
-    <w:basedOn w:val="Fuentedeprrafopredeter"/>
-    <w:link w:val="Ttulo1"/>
+  <w:style w:type="character" w:customStyle="1" w:styleId="Heading1Char">
+    <w:name w:val="Heading 1 Char"/>
+    <w:basedOn w:val="DefaultParagraphFont"/>
+    <w:link w:val="Heading1"/>
     <w:uiPriority w:val="9"/>
     <w:rsid w:val="00E34903"/>
     <w:rPr>
@@ -35393,10 +35558,10 @@
       <w:lang w:eastAsia="es-CO"/>
     </w:rPr>
   </w:style>
-  <w:style w:type="character" w:customStyle="1" w:styleId="Ttulo2Car">
-    <w:name w:val="Título 2 Car"/>
-    <w:basedOn w:val="Fuentedeprrafopredeter"/>
-    <w:link w:val="Ttulo2"/>
+  <w:style w:type="character" w:customStyle="1" w:styleId="Heading2Char">
+    <w:name w:val="Heading 2 Char"/>
+    <w:basedOn w:val="DefaultParagraphFont"/>
+    <w:link w:val="Heading2"/>
     <w:uiPriority w:val="9"/>
     <w:rsid w:val="0003077D"/>
     <w:rPr>
@@ -35409,10 +35574,10 @@
       <w:lang w:eastAsia="es-CO"/>
     </w:rPr>
   </w:style>
-  <w:style w:type="paragraph" w:styleId="Encabezado">
+  <w:style w:type="paragraph" w:styleId="Header">
     <w:name w:val="header"/>
     <w:basedOn w:val="Normal"/>
-    <w:link w:val="EncabezadoCar"/>
+    <w:link w:val="HeaderChar"/>
     <w:uiPriority w:val="99"/>
     <w:unhideWhenUsed/>
     <w:rsid w:val="00AA0662"/>
@@ -35426,10 +35591,10 @@
       <w:rFonts w:eastAsiaTheme="minorEastAsia"/>
     </w:rPr>
   </w:style>
-  <w:style w:type="character" w:customStyle="1" w:styleId="EncabezadoCar">
-    <w:name w:val="Encabezado Car"/>
-    <w:basedOn w:val="Fuentedeprrafopredeter"/>
-    <w:link w:val="Encabezado"/>
+  <w:style w:type="character" w:customStyle="1" w:styleId="HeaderChar">
+    <w:name w:val="Header Char"/>
+    <w:basedOn w:val="DefaultParagraphFont"/>
+    <w:link w:val="Header"/>
     <w:uiPriority w:val="99"/>
     <w:rsid w:val="00AA0662"/>
     <w:rPr>
@@ -35437,10 +35602,10 @@
       <w:lang w:eastAsia="es-CO"/>
     </w:rPr>
   </w:style>
-  <w:style w:type="paragraph" w:styleId="Piedepgina">
+  <w:style w:type="paragraph" w:styleId="Footer">
     <w:name w:val="footer"/>
     <w:basedOn w:val="Normal"/>
-    <w:link w:val="PiedepginaCar"/>
+    <w:link w:val="FooterChar"/>
     <w:uiPriority w:val="99"/>
     <w:unhideWhenUsed/>
     <w:rsid w:val="00AA0662"/>
@@ -35451,17 +35616,17 @@
       </w:tabs>
     </w:pPr>
   </w:style>
-  <w:style w:type="character" w:customStyle="1" w:styleId="PiedepginaCar">
-    <w:name w:val="Pie de página Car"/>
-    <w:basedOn w:val="Fuentedeprrafopredeter"/>
-    <w:link w:val="Piedepgina"/>
+  <w:style w:type="character" w:customStyle="1" w:styleId="FooterChar">
+    <w:name w:val="Footer Char"/>
+    <w:basedOn w:val="DefaultParagraphFont"/>
+    <w:link w:val="Footer"/>
     <w:uiPriority w:val="99"/>
     <w:rsid w:val="00AA0662"/>
   </w:style>
-  <w:style w:type="paragraph" w:styleId="Textodeglobo">
+  <w:style w:type="paragraph" w:styleId="BalloonText">
     <w:name w:val="Balloon Text"/>
     <w:basedOn w:val="Normal"/>
-    <w:link w:val="TextodegloboCar"/>
+    <w:link w:val="BalloonTextChar"/>
     <w:uiPriority w:val="99"/>
     <w:semiHidden/>
     <w:unhideWhenUsed/>
@@ -35472,10 +35637,10 @@
       <w:szCs w:val="16"/>
     </w:rPr>
   </w:style>
-  <w:style w:type="character" w:customStyle="1" w:styleId="TextodegloboCar">
-    <w:name w:val="Texto de globo Car"/>
-    <w:basedOn w:val="Fuentedeprrafopredeter"/>
-    <w:link w:val="Textodeglobo"/>
+  <w:style w:type="character" w:customStyle="1" w:styleId="BalloonTextChar">
+    <w:name w:val="Balloon Text Char"/>
+    <w:basedOn w:val="DefaultParagraphFont"/>
+    <w:link w:val="BalloonText"/>
     <w:uiPriority w:val="99"/>
     <w:semiHidden/>
     <w:rsid w:val="00AA0662"/>
@@ -35485,7 +35650,7 @@
       <w:szCs w:val="16"/>
     </w:rPr>
   </w:style>
-  <w:style w:type="paragraph" w:styleId="Prrafodelista">
+  <w:style w:type="paragraph" w:styleId="ListParagraph">
     <w:name w:val="List Paragraph"/>
     <w:basedOn w:val="Normal"/>
     <w:uiPriority w:val="34"/>
@@ -35496,9 +35661,9 @@
       <w:contextualSpacing/>
     </w:pPr>
   </w:style>
-  <w:style w:type="paragraph" w:styleId="TtulodeTDC">
+  <w:style w:type="paragraph" w:styleId="TOCHeading">
     <w:name w:val="TOC Heading"/>
-    <w:basedOn w:val="Ttulo1"/>
+    <w:basedOn w:val="Heading1"/>
     <w:next w:val="Normal"/>
     <w:uiPriority w:val="39"/>
     <w:unhideWhenUsed/>
@@ -35512,7 +35677,7 @@
       <w:lang w:val="es-ES" w:eastAsia="en-US"/>
     </w:rPr>
   </w:style>
-  <w:style w:type="paragraph" w:styleId="TDC2">
+  <w:style w:type="paragraph" w:styleId="TOC2">
     <w:name w:val="toc 2"/>
     <w:basedOn w:val="Normal"/>
     <w:next w:val="Normal"/>
@@ -35533,7 +35698,7 @@
       <w:lang w:val="es-ES" w:eastAsia="en-US"/>
     </w:rPr>
   </w:style>
-  <w:style w:type="paragraph" w:styleId="TDC1">
+  <w:style w:type="paragraph" w:styleId="TOC1">
     <w:name w:val="toc 1"/>
     <w:basedOn w:val="Normal"/>
     <w:next w:val="Normal"/>
@@ -35553,7 +35718,7 @@
       <w:lang w:val="es-ES" w:eastAsia="en-US"/>
     </w:rPr>
   </w:style>
-  <w:style w:type="paragraph" w:styleId="TDC3">
+  <w:style w:type="paragraph" w:styleId="TOC3">
     <w:name w:val="toc 3"/>
     <w:basedOn w:val="Normal"/>
     <w:next w:val="Normal"/>
@@ -35574,9 +35739,9 @@
       <w:lang w:val="es-ES" w:eastAsia="en-US"/>
     </w:rPr>
   </w:style>
-  <w:style w:type="character" w:styleId="Hipervnculo">
+  <w:style w:type="character" w:styleId="Hyperlink">
     <w:name w:val="Hyperlink"/>
-    <w:basedOn w:val="Fuentedeprrafopredeter"/>
+    <w:basedOn w:val="DefaultParagraphFont"/>
     <w:uiPriority w:val="99"/>
     <w:unhideWhenUsed/>
     <w:rsid w:val="00E34903"/>
@@ -35585,9 +35750,9 @@
       <w:u w:val="single"/>
     </w:rPr>
   </w:style>
-  <w:style w:type="table" w:styleId="Tablaconcuadrcula">
+  <w:style w:type="table" w:styleId="TableGrid">
     <w:name w:val="Table Grid"/>
-    <w:basedOn w:val="Tablanormal"/>
+    <w:basedOn w:val="TableNormal"/>
     <w:uiPriority w:val="59"/>
     <w:rsid w:val="00AB24FA"/>
     <w:pPr>
@@ -35611,7 +35776,7 @@
       </w:tblCellMar>
     </w:tblPr>
   </w:style>
-  <w:style w:type="paragraph" w:styleId="Epgrafe">
+  <w:style w:type="paragraph" w:styleId="Caption">
     <w:name w:val="caption"/>
     <w:basedOn w:val="Normal"/>
     <w:next w:val="Normal"/>
@@ -35630,10 +35795,10 @@
       <w:szCs w:val="18"/>
     </w:rPr>
   </w:style>
-  <w:style w:type="paragraph" w:styleId="Textonotapie">
+  <w:style w:type="paragraph" w:styleId="FootnoteText">
     <w:name w:val="footnote text"/>
     <w:basedOn w:val="Normal"/>
-    <w:link w:val="TextonotapieCar"/>
+    <w:link w:val="FootnoteTextChar"/>
     <w:uiPriority w:val="99"/>
     <w:semiHidden/>
     <w:unhideWhenUsed/>
@@ -35643,10 +35808,10 @@
       <w:color w:val="auto"/>
     </w:rPr>
   </w:style>
-  <w:style w:type="character" w:customStyle="1" w:styleId="TextonotapieCar">
-    <w:name w:val="Texto nota pie Car"/>
-    <w:basedOn w:val="Fuentedeprrafopredeter"/>
-    <w:link w:val="Textonotapie"/>
+  <w:style w:type="character" w:customStyle="1" w:styleId="FootnoteTextChar">
+    <w:name w:val="Footnote Text Char"/>
+    <w:basedOn w:val="DefaultParagraphFont"/>
+    <w:link w:val="FootnoteText"/>
     <w:uiPriority w:val="99"/>
     <w:semiHidden/>
     <w:rsid w:val="00CA526A"/>
@@ -35657,9 +35822,9 @@
       <w:lang w:eastAsia="es-CO"/>
     </w:rPr>
   </w:style>
-  <w:style w:type="character" w:styleId="Refdenotaalpie">
+  <w:style w:type="character" w:styleId="FootnoteReference">
     <w:name w:val="footnote reference"/>
-    <w:basedOn w:val="Fuentedeprrafopredeter"/>
+    <w:basedOn w:val="DefaultParagraphFont"/>
     <w:uiPriority w:val="99"/>
     <w:semiHidden/>
     <w:unhideWhenUsed/>
@@ -35668,19 +35833,19 @@
       <w:vertAlign w:val="superscript"/>
     </w:rPr>
   </w:style>
-  <w:style w:type="paragraph" w:styleId="Textonotaalfinal">
+  <w:style w:type="paragraph" w:styleId="EndnoteText">
     <w:name w:val="endnote text"/>
     <w:basedOn w:val="Normal"/>
-    <w:link w:val="TextonotaalfinalCar"/>
+    <w:link w:val="EndnoteTextChar"/>
     <w:uiPriority w:val="99"/>
     <w:semiHidden/>
     <w:unhideWhenUsed/>
     <w:rsid w:val="00184F7F"/>
   </w:style>
-  <w:style w:type="character" w:customStyle="1" w:styleId="TextonotaalfinalCar">
-    <w:name w:val="Texto nota al final Car"/>
-    <w:basedOn w:val="Fuentedeprrafopredeter"/>
-    <w:link w:val="Textonotaalfinal"/>
+  <w:style w:type="character" w:customStyle="1" w:styleId="EndnoteTextChar">
+    <w:name w:val="Endnote Text Char"/>
+    <w:basedOn w:val="DefaultParagraphFont"/>
+    <w:link w:val="EndnoteText"/>
     <w:uiPriority w:val="99"/>
     <w:semiHidden/>
     <w:rsid w:val="00184F7F"/>
@@ -35692,9 +35857,9 @@
       <w:lang w:eastAsia="es-CO"/>
     </w:rPr>
   </w:style>
-  <w:style w:type="character" w:styleId="Refdenotaalfinal">
+  <w:style w:type="character" w:styleId="EndnoteReference">
     <w:name w:val="endnote reference"/>
-    <w:basedOn w:val="Fuentedeprrafopredeter"/>
+    <w:basedOn w:val="DefaultParagraphFont"/>
     <w:uiPriority w:val="99"/>
     <w:semiHidden/>
     <w:unhideWhenUsed/>
@@ -36055,9 +36220,9 @@
       <w:lang w:val="en-US" w:eastAsia="en-US"/>
     </w:rPr>
   </w:style>
-  <w:style w:type="table" w:styleId="Cuadrculaclara-nfasis5">
+  <w:style w:type="table" w:styleId="LightGrid-Accent5">
     <w:name w:val="Light Grid Accent 5"/>
-    <w:basedOn w:val="Tablanormal"/>
+    <w:basedOn w:val="TableNormal"/>
     <w:uiPriority w:val="62"/>
     <w:rsid w:val="00383866"/>
     <w:pPr>
@@ -36187,7 +36352,7 @@
   </w:style>
   <w:style w:type="table" w:customStyle="1" w:styleId="Cuadrculaclara-nfasis11">
     <w:name w:val="Cuadrícula clara - Énfasis 11"/>
-    <w:basedOn w:val="Tablanormal"/>
+    <w:basedOn w:val="TableNormal"/>
     <w:uiPriority w:val="62"/>
     <w:rsid w:val="00383866"/>
     <w:pPr>
@@ -36315,9 +36480,9 @@
       </w:tcPr>
     </w:tblStylePr>
   </w:style>
-  <w:style w:type="character" w:styleId="nfasissutil">
+  <w:style w:type="character" w:styleId="SubtleEmphasis">
     <w:name w:val="Subtle Emphasis"/>
-    <w:basedOn w:val="Fuentedeprrafopredeter"/>
+    <w:basedOn w:val="DefaultParagraphFont"/>
     <w:uiPriority w:val="19"/>
     <w:qFormat/>
     <w:rsid w:val="0003077D"/>
@@ -36344,11 +36509,11 @@
       <w:lang w:val="en-US"/>
     </w:rPr>
   </w:style>
-  <w:style w:type="paragraph" w:styleId="Subttulo">
+  <w:style w:type="paragraph" w:styleId="Subtitle">
     <w:name w:val="Subtitle"/>
     <w:basedOn w:val="Normal"/>
     <w:next w:val="Normal"/>
-    <w:link w:val="SubttuloCar"/>
+    <w:link w:val="SubtitleChar"/>
     <w:uiPriority w:val="11"/>
     <w:qFormat/>
     <w:rsid w:val="0003077D"/>
@@ -36367,10 +36532,10 @@
       <w:szCs w:val="24"/>
     </w:rPr>
   </w:style>
-  <w:style w:type="character" w:customStyle="1" w:styleId="SubttuloCar">
-    <w:name w:val="Subtítulo Car"/>
-    <w:basedOn w:val="Fuentedeprrafopredeter"/>
-    <w:link w:val="Subttulo"/>
+  <w:style w:type="character" w:customStyle="1" w:styleId="SubtitleChar">
+    <w:name w:val="Subtitle Char"/>
+    <w:basedOn w:val="DefaultParagraphFont"/>
+    <w:link w:val="Subtitle"/>
     <w:uiPriority w:val="11"/>
     <w:rsid w:val="0003077D"/>
     <w:rPr>
@@ -36384,11 +36549,11 @@
       <w:lang w:eastAsia="es-CO"/>
     </w:rPr>
   </w:style>
-  <w:style w:type="paragraph" w:styleId="Ttulo">
+  <w:style w:type="paragraph" w:styleId="Title">
     <w:name w:val="Title"/>
     <w:basedOn w:val="Normal"/>
     <w:next w:val="Normal"/>
-    <w:link w:val="TtuloCar"/>
+    <w:link w:val="TitleChar"/>
     <w:uiPriority w:val="10"/>
     <w:qFormat/>
     <w:rsid w:val="0003077D"/>
@@ -36408,10 +36573,10 @@
       <w:szCs w:val="52"/>
     </w:rPr>
   </w:style>
-  <w:style w:type="character" w:customStyle="1" w:styleId="TtuloCar">
-    <w:name w:val="Título Car"/>
-    <w:basedOn w:val="Fuentedeprrafopredeter"/>
-    <w:link w:val="Ttulo"/>
+  <w:style w:type="character" w:customStyle="1" w:styleId="TitleChar">
+    <w:name w:val="Title Char"/>
+    <w:basedOn w:val="DefaultParagraphFont"/>
+    <w:link w:val="Title"/>
     <w:uiPriority w:val="10"/>
     <w:rsid w:val="0003077D"/>
     <w:rPr>
@@ -36424,7 +36589,7 @@
       <w:lang w:eastAsia="es-CO"/>
     </w:rPr>
   </w:style>
-  <w:style w:type="paragraph" w:styleId="Sinespaciado">
+  <w:style w:type="paragraph" w:styleId="NoSpacing">
     <w:name w:val="No Spacing"/>
     <w:uiPriority w:val="1"/>
     <w:qFormat/>
@@ -36442,7 +36607,7 @@
   </w:style>
   <w:style w:type="table" w:customStyle="1" w:styleId="Listaclara1">
     <w:name w:val="Lista clara1"/>
-    <w:basedOn w:val="Tablanormal"/>
+    <w:basedOn w:val="TableNormal"/>
     <w:uiPriority w:val="61"/>
     <w:rsid w:val="00EB6EF1"/>
     <w:pPr>
@@ -36534,7 +36699,7 @@
   </w:style>
   <w:style w:type="table" w:customStyle="1" w:styleId="Cuadrculaclara1">
     <w:name w:val="Cuadrícula clara1"/>
-    <w:basedOn w:val="Tablanormal"/>
+    <w:basedOn w:val="TableNormal"/>
     <w:uiPriority w:val="62"/>
     <w:rsid w:val="002B5707"/>
     <w:pPr>
@@ -36664,7 +36829,7 @@
   </w:style>
   <w:style w:type="table" w:customStyle="1" w:styleId="Cuadrculaclara-nfasis110">
     <w:name w:val="Cuadrícula clara - Énfasis 11"/>
-    <w:basedOn w:val="Tablanormal"/>
+    <w:basedOn w:val="TableNormal"/>
     <w:uiPriority w:val="62"/>
     <w:rsid w:val="00DC6C82"/>
     <w:pPr>
@@ -36794,7 +36959,7 @@
   </w:style>
   <w:style w:type="table" w:customStyle="1" w:styleId="Listaclara10">
     <w:name w:val="Lista clara1"/>
-    <w:basedOn w:val="Tablanormal"/>
+    <w:basedOn w:val="TableNormal"/>
     <w:uiPriority w:val="61"/>
     <w:rsid w:val="00DC6C82"/>
     <w:pPr>
@@ -36884,7 +37049,7 @@
       </w:tcPr>
     </w:tblStylePr>
   </w:style>
-  <w:style w:type="paragraph" w:styleId="Tabladeilustraciones">
+  <w:style w:type="paragraph" w:styleId="TableofFigures">
     <w:name w:val="table of figures"/>
     <w:basedOn w:val="Normal"/>
     <w:next w:val="Normal"/>
@@ -36933,7 +37098,7 @@
   </w:style>
   <w:style w:type="character" w:customStyle="1" w:styleId="a1">
     <w:name w:val="a1"/>
-    <w:basedOn w:val="Fuentedeprrafopredeter"/>
+    <w:basedOn w:val="DefaultParagraphFont"/>
     <w:rsid w:val="00750B12"/>
     <w:rPr>
       <w:bdr w:val="none" w:sz="0" w:space="0" w:color="auto" w:frame="1"/>
@@ -36941,7 +37106,7 @@
   </w:style>
   <w:style w:type="character" w:customStyle="1" w:styleId="l62">
     <w:name w:val="l62"/>
-    <w:basedOn w:val="Fuentedeprrafopredeter"/>
+    <w:basedOn w:val="DefaultParagraphFont"/>
     <w:rsid w:val="00750B12"/>
     <w:rPr>
       <w:vanish w:val="0"/>
@@ -36952,7 +37117,7 @@
   </w:style>
   <w:style w:type="character" w:customStyle="1" w:styleId="l72">
     <w:name w:val="l72"/>
-    <w:basedOn w:val="Fuentedeprrafopredeter"/>
+    <w:basedOn w:val="DefaultParagraphFont"/>
     <w:rsid w:val="00750B12"/>
     <w:rPr>
       <w:vanish w:val="0"/>
@@ -36963,7 +37128,7 @@
   </w:style>
   <w:style w:type="character" w:customStyle="1" w:styleId="l82">
     <w:name w:val="l82"/>
-    <w:basedOn w:val="Fuentedeprrafopredeter"/>
+    <w:basedOn w:val="DefaultParagraphFont"/>
     <w:rsid w:val="00750B12"/>
     <w:rPr>
       <w:vanish w:val="0"/>
@@ -37011,7 +37176,7 @@
   </w:style>
   <w:style w:type="character" w:customStyle="1" w:styleId="BodyChar">
     <w:name w:val="Body Char"/>
-    <w:basedOn w:val="Fuentedeprrafopredeter"/>
+    <w:basedOn w:val="DefaultParagraphFont"/>
     <w:link w:val="Body"/>
     <w:rsid w:val="00F72F50"/>
     <w:rPr>
@@ -37503,7 +37668,7 @@
 </file>
 
 <file path=customXml/itemProps1.xml><?xml version="1.0" encoding="utf-8"?>
-<ds:datastoreItem xmlns:ds="http://schemas.openxmlformats.org/officeDocument/2006/customXml" ds:itemID="{5DEEEB43-EE9E-445F-9B29-E60CCC8189E0}">
+<ds:datastoreItem xmlns:ds="http://schemas.openxmlformats.org/officeDocument/2006/customXml" ds:itemID="{17613479-B1C9-418D-A2A0-0709914962A9}">
   <ds:schemaRefs>
     <ds:schemaRef ds:uri="http://schemas.openxmlformats.org/officeDocument/2006/bibliography"/>
   </ds:schemaRefs>

</xml_diff>